<commit_message>
altered auth component template
</commit_message>
<xml_diff>
--- a/docs/documents/ALAGA_Pet_Supplies_Estore.docx
+++ b/docs/documents/ALAGA_Pet_Supplies_Estore.docx
@@ -9899,6 +9899,2535 @@
                 <w:shd w:val="clear" w:color="auto" w:fill="FFFFFF"/>
               </w:rPr>
             </w:pPr>
+            <w:r>
+              <w:rPr>
+                <w:rFonts w:ascii="Arial" w:hAnsi="Arial" w:cs="Arial"/>
+                <w:color w:val="000000" w:themeColor="text1"/>
+                <w:sz w:val="24"/>
+                <w:szCs w:val="24"/>
+                <w:shd w:val="clear" w:color="auto" w:fill="FFFFFF"/>
+              </w:rPr>
+              <w:t>"products": {</w:t>
+            </w:r>
+          </w:p>
+          <w:p>
+            <w:pPr>
+              <w:jc w:val="both"/>
+              <w:rPr>
+                <w:rFonts w:ascii="Arial" w:hAnsi="Arial" w:cs="Arial"/>
+                <w:color w:val="000000" w:themeColor="text1"/>
+                <w:sz w:val="24"/>
+                <w:szCs w:val="24"/>
+                <w:shd w:val="clear" w:color="auto" w:fill="FFFFFF"/>
+              </w:rPr>
+            </w:pPr>
+            <w:r>
+              <w:rPr>
+                <w:rFonts w:ascii="Arial" w:hAnsi="Arial" w:cs="Arial"/>
+                <w:color w:val="000000" w:themeColor="text1"/>
+                <w:sz w:val="24"/>
+                <w:szCs w:val="24"/>
+                <w:shd w:val="clear" w:color="auto" w:fill="FFFFFF"/>
+              </w:rPr>
+              <w:tab/>
+              <w:t>"GET /</w:t>
+            </w:r>
+            <w:proofErr w:type="spellStart"/>
+            <w:r>
+              <w:rPr>
+                <w:rFonts w:ascii="Arial" w:hAnsi="Arial" w:cs="Arial"/>
+                <w:color w:val="000000" w:themeColor="text1"/>
+                <w:sz w:val="24"/>
+                <w:szCs w:val="24"/>
+                <w:shd w:val="clear" w:color="auto" w:fill="FFFFFF"/>
+              </w:rPr>
+              <w:t>api</w:t>
+            </w:r>
+            <w:proofErr w:type="spellEnd"/>
+            <w:r>
+              <w:rPr>
+                <w:rFonts w:ascii="Arial" w:hAnsi="Arial" w:cs="Arial"/>
+                <w:color w:val="000000" w:themeColor="text1"/>
+                <w:sz w:val="24"/>
+                <w:szCs w:val="24"/>
+                <w:shd w:val="clear" w:color="auto" w:fill="FFFFFF"/>
+              </w:rPr>
+              <w:t>/products": {</w:t>
+            </w:r>
+          </w:p>
+          <w:p>
+            <w:pPr>
+              <w:jc w:val="both"/>
+              <w:rPr>
+                <w:rFonts w:ascii="Arial" w:hAnsi="Arial" w:cs="Arial"/>
+                <w:color w:val="000000" w:themeColor="text1"/>
+                <w:sz w:val="24"/>
+                <w:szCs w:val="24"/>
+                <w:shd w:val="clear" w:color="auto" w:fill="FFFFFF"/>
+              </w:rPr>
+            </w:pPr>
+            <w:r>
+              <w:rPr>
+                <w:rFonts w:ascii="Arial" w:hAnsi="Arial" w:cs="Arial"/>
+                <w:color w:val="000000" w:themeColor="text1"/>
+                <w:sz w:val="24"/>
+                <w:szCs w:val="24"/>
+                <w:shd w:val="clear" w:color="auto" w:fill="FFFFFF"/>
+              </w:rPr>
+              <w:tab/>
+            </w:r>
+            <w:r>
+              <w:rPr>
+                <w:rFonts w:ascii="Arial" w:hAnsi="Arial" w:cs="Arial"/>
+                <w:color w:val="000000" w:themeColor="text1"/>
+                <w:sz w:val="24"/>
+                <w:szCs w:val="24"/>
+                <w:shd w:val="clear" w:color="auto" w:fill="FFFFFF"/>
+              </w:rPr>
+              <w:tab/>
+              <w:t>"description": "List products",</w:t>
+            </w:r>
+          </w:p>
+          <w:p>
+            <w:pPr>
+              <w:jc w:val="both"/>
+              <w:rPr>
+                <w:rFonts w:ascii="Arial" w:hAnsi="Arial" w:cs="Arial"/>
+                <w:color w:val="000000" w:themeColor="text1"/>
+                <w:sz w:val="24"/>
+                <w:szCs w:val="24"/>
+                <w:shd w:val="clear" w:color="auto" w:fill="FFFFFF"/>
+              </w:rPr>
+            </w:pPr>
+            <w:r>
+              <w:rPr>
+                <w:rFonts w:ascii="Arial" w:hAnsi="Arial" w:cs="Arial"/>
+                <w:color w:val="000000" w:themeColor="text1"/>
+                <w:sz w:val="24"/>
+                <w:szCs w:val="24"/>
+                <w:shd w:val="clear" w:color="auto" w:fill="FFFFFF"/>
+              </w:rPr>
+              <w:tab/>
+            </w:r>
+            <w:r>
+              <w:rPr>
+                <w:rFonts w:ascii="Arial" w:hAnsi="Arial" w:cs="Arial"/>
+                <w:color w:val="000000" w:themeColor="text1"/>
+                <w:sz w:val="24"/>
+                <w:szCs w:val="24"/>
+                <w:shd w:val="clear" w:color="auto" w:fill="FFFFFF"/>
+              </w:rPr>
+              <w:tab/>
+              <w:t>"</w:t>
+            </w:r>
+            <w:proofErr w:type="spellStart"/>
+            <w:proofErr w:type="gramStart"/>
+            <w:r>
+              <w:rPr>
+                <w:rFonts w:ascii="Arial" w:hAnsi="Arial" w:cs="Arial"/>
+                <w:color w:val="000000" w:themeColor="text1"/>
+                <w:sz w:val="24"/>
+                <w:szCs w:val="24"/>
+                <w:shd w:val="clear" w:color="auto" w:fill="FFFFFF"/>
+              </w:rPr>
+              <w:t>query</w:t>
+            </w:r>
+            <w:proofErr w:type="gramEnd"/>
+            <w:r>
+              <w:rPr>
+                <w:rFonts w:ascii="Arial" w:hAnsi="Arial" w:cs="Arial"/>
+                <w:color w:val="000000" w:themeColor="text1"/>
+                <w:sz w:val="24"/>
+                <w:szCs w:val="24"/>
+                <w:shd w:val="clear" w:color="auto" w:fill="FFFFFF"/>
+              </w:rPr>
+              <w:t>_params</w:t>
+            </w:r>
+            <w:proofErr w:type="spellEnd"/>
+            <w:r>
+              <w:rPr>
+                <w:rFonts w:ascii="Arial" w:hAnsi="Arial" w:cs="Arial"/>
+                <w:color w:val="000000" w:themeColor="text1"/>
+                <w:sz w:val="24"/>
+                <w:szCs w:val="24"/>
+                <w:shd w:val="clear" w:color="auto" w:fill="FFFFFF"/>
+              </w:rPr>
+              <w:t>": ["search", "category", "page", "limit"]</w:t>
+            </w:r>
+          </w:p>
+          <w:p>
+            <w:pPr>
+              <w:jc w:val="both"/>
+              <w:rPr>
+                <w:rFonts w:ascii="Arial" w:hAnsi="Arial" w:cs="Arial"/>
+                <w:color w:val="000000" w:themeColor="text1"/>
+                <w:sz w:val="24"/>
+                <w:szCs w:val="24"/>
+                <w:shd w:val="clear" w:color="auto" w:fill="FFFFFF"/>
+              </w:rPr>
+            </w:pPr>
+            <w:r>
+              <w:rPr>
+                <w:rFonts w:ascii="Arial" w:hAnsi="Arial" w:cs="Arial"/>
+                <w:color w:val="000000" w:themeColor="text1"/>
+                <w:sz w:val="24"/>
+                <w:szCs w:val="24"/>
+                <w:shd w:val="clear" w:color="auto" w:fill="FFFFFF"/>
+              </w:rPr>
+              <w:tab/>
+              <w:t>},</w:t>
+            </w:r>
+          </w:p>
+          <w:p>
+            <w:pPr>
+              <w:jc w:val="both"/>
+              <w:rPr>
+                <w:rFonts w:ascii="Arial" w:hAnsi="Arial" w:cs="Arial"/>
+                <w:color w:val="000000" w:themeColor="text1"/>
+                <w:sz w:val="24"/>
+                <w:szCs w:val="24"/>
+                <w:shd w:val="clear" w:color="auto" w:fill="FFFFFF"/>
+              </w:rPr>
+            </w:pPr>
+            <w:r>
+              <w:rPr>
+                <w:rFonts w:ascii="Arial" w:hAnsi="Arial" w:cs="Arial"/>
+                <w:color w:val="000000" w:themeColor="text1"/>
+                <w:sz w:val="24"/>
+                <w:szCs w:val="24"/>
+                <w:shd w:val="clear" w:color="auto" w:fill="FFFFFF"/>
+              </w:rPr>
+              <w:tab/>
+              <w:t>"GET /</w:t>
+            </w:r>
+            <w:proofErr w:type="spellStart"/>
+            <w:r>
+              <w:rPr>
+                <w:rFonts w:ascii="Arial" w:hAnsi="Arial" w:cs="Arial"/>
+                <w:color w:val="000000" w:themeColor="text1"/>
+                <w:sz w:val="24"/>
+                <w:szCs w:val="24"/>
+                <w:shd w:val="clear" w:color="auto" w:fill="FFFFFF"/>
+              </w:rPr>
+              <w:t>api</w:t>
+            </w:r>
+            <w:proofErr w:type="spellEnd"/>
+            <w:r>
+              <w:rPr>
+                <w:rFonts w:ascii="Arial" w:hAnsi="Arial" w:cs="Arial"/>
+                <w:color w:val="000000" w:themeColor="text1"/>
+                <w:sz w:val="24"/>
+                <w:szCs w:val="24"/>
+                <w:shd w:val="clear" w:color="auto" w:fill="FFFFFF"/>
+              </w:rPr>
+              <w:t>/products/{id}": {</w:t>
+            </w:r>
+          </w:p>
+          <w:p>
+            <w:pPr>
+              <w:jc w:val="both"/>
+              <w:rPr>
+                <w:rFonts w:ascii="Arial" w:hAnsi="Arial" w:cs="Arial"/>
+                <w:color w:val="000000" w:themeColor="text1"/>
+                <w:sz w:val="24"/>
+                <w:szCs w:val="24"/>
+                <w:shd w:val="clear" w:color="auto" w:fill="FFFFFF"/>
+              </w:rPr>
+            </w:pPr>
+            <w:r>
+              <w:rPr>
+                <w:rFonts w:ascii="Arial" w:hAnsi="Arial" w:cs="Arial"/>
+                <w:color w:val="000000" w:themeColor="text1"/>
+                <w:sz w:val="24"/>
+                <w:szCs w:val="24"/>
+                <w:shd w:val="clear" w:color="auto" w:fill="FFFFFF"/>
+              </w:rPr>
+              <w:tab/>
+            </w:r>
+            <w:r>
+              <w:rPr>
+                <w:rFonts w:ascii="Arial" w:hAnsi="Arial" w:cs="Arial"/>
+                <w:color w:val="000000" w:themeColor="text1"/>
+                <w:sz w:val="24"/>
+                <w:szCs w:val="24"/>
+                <w:shd w:val="clear" w:color="auto" w:fill="FFFFFF"/>
+              </w:rPr>
+              <w:tab/>
+              <w:t>"description": "Get product by ID"</w:t>
+            </w:r>
+          </w:p>
+          <w:p>
+            <w:pPr>
+              <w:jc w:val="both"/>
+              <w:rPr>
+                <w:rFonts w:ascii="Arial" w:hAnsi="Arial" w:cs="Arial"/>
+                <w:color w:val="000000" w:themeColor="text1"/>
+                <w:sz w:val="24"/>
+                <w:szCs w:val="24"/>
+                <w:shd w:val="clear" w:color="auto" w:fill="FFFFFF"/>
+              </w:rPr>
+            </w:pPr>
+            <w:r>
+              <w:rPr>
+                <w:rFonts w:ascii="Arial" w:hAnsi="Arial" w:cs="Arial"/>
+                <w:color w:val="000000" w:themeColor="text1"/>
+                <w:sz w:val="24"/>
+                <w:szCs w:val="24"/>
+                <w:shd w:val="clear" w:color="auto" w:fill="FFFFFF"/>
+              </w:rPr>
+              <w:tab/>
+              <w:t>},</w:t>
+            </w:r>
+          </w:p>
+          <w:p>
+            <w:pPr>
+              <w:jc w:val="both"/>
+              <w:rPr>
+                <w:rFonts w:ascii="Arial" w:hAnsi="Arial" w:cs="Arial"/>
+                <w:color w:val="000000" w:themeColor="text1"/>
+                <w:sz w:val="24"/>
+                <w:szCs w:val="24"/>
+                <w:shd w:val="clear" w:color="auto" w:fill="FFFFFF"/>
+              </w:rPr>
+            </w:pPr>
+            <w:r>
+              <w:rPr>
+                <w:rFonts w:ascii="Arial" w:hAnsi="Arial" w:cs="Arial"/>
+                <w:color w:val="000000" w:themeColor="text1"/>
+                <w:sz w:val="24"/>
+                <w:szCs w:val="24"/>
+                <w:shd w:val="clear" w:color="auto" w:fill="FFFFFF"/>
+              </w:rPr>
+              <w:tab/>
+              <w:t>"POST /</w:t>
+            </w:r>
+            <w:proofErr w:type="spellStart"/>
+            <w:r>
+              <w:rPr>
+                <w:rFonts w:ascii="Arial" w:hAnsi="Arial" w:cs="Arial"/>
+                <w:color w:val="000000" w:themeColor="text1"/>
+                <w:sz w:val="24"/>
+                <w:szCs w:val="24"/>
+                <w:shd w:val="clear" w:color="auto" w:fill="FFFFFF"/>
+              </w:rPr>
+              <w:t>api</w:t>
+            </w:r>
+            <w:proofErr w:type="spellEnd"/>
+            <w:r>
+              <w:rPr>
+                <w:rFonts w:ascii="Arial" w:hAnsi="Arial" w:cs="Arial"/>
+                <w:color w:val="000000" w:themeColor="text1"/>
+                <w:sz w:val="24"/>
+                <w:szCs w:val="24"/>
+                <w:shd w:val="clear" w:color="auto" w:fill="FFFFFF"/>
+              </w:rPr>
+              <w:t>/products": {</w:t>
+            </w:r>
+          </w:p>
+          <w:p>
+            <w:pPr>
+              <w:jc w:val="both"/>
+              <w:rPr>
+                <w:rFonts w:ascii="Arial" w:hAnsi="Arial" w:cs="Arial"/>
+                <w:color w:val="000000" w:themeColor="text1"/>
+                <w:sz w:val="24"/>
+                <w:szCs w:val="24"/>
+                <w:shd w:val="clear" w:color="auto" w:fill="FFFFFF"/>
+              </w:rPr>
+            </w:pPr>
+            <w:r>
+              <w:rPr>
+                <w:rFonts w:ascii="Arial" w:hAnsi="Arial" w:cs="Arial"/>
+                <w:color w:val="000000" w:themeColor="text1"/>
+                <w:sz w:val="24"/>
+                <w:szCs w:val="24"/>
+                <w:shd w:val="clear" w:color="auto" w:fill="FFFFFF"/>
+              </w:rPr>
+              <w:tab/>
+            </w:r>
+            <w:r>
+              <w:rPr>
+                <w:rFonts w:ascii="Arial" w:hAnsi="Arial" w:cs="Arial"/>
+                <w:color w:val="000000" w:themeColor="text1"/>
+                <w:sz w:val="24"/>
+                <w:szCs w:val="24"/>
+                <w:shd w:val="clear" w:color="auto" w:fill="FFFFFF"/>
+              </w:rPr>
+              <w:tab/>
+              <w:t>"description": "Create new product (</w:t>
+            </w:r>
+            <w:r>
+              <w:rPr>
+                <w:rFonts w:ascii="Arial" w:hAnsi="Arial" w:cs="Arial"/>
+                <w:color w:val="000000" w:themeColor="text1"/>
+                <w:sz w:val="24"/>
+                <w:szCs w:val="24"/>
+                <w:shd w:val="clear" w:color="auto" w:fill="FFFFFF"/>
+              </w:rPr>
+              <w:t>admin</w:t>
+            </w:r>
+            <w:r>
+              <w:rPr>
+                <w:rFonts w:ascii="Arial" w:hAnsi="Arial" w:cs="Arial"/>
+                <w:color w:val="000000" w:themeColor="text1"/>
+                <w:sz w:val="24"/>
+                <w:szCs w:val="24"/>
+                <w:shd w:val="clear" w:color="auto" w:fill="FFFFFF"/>
+              </w:rPr>
+              <w:t xml:space="preserve"> only)"</w:t>
+            </w:r>
+          </w:p>
+          <w:p>
+            <w:pPr>
+              <w:jc w:val="both"/>
+              <w:rPr>
+                <w:rFonts w:ascii="Arial" w:hAnsi="Arial" w:cs="Arial"/>
+                <w:color w:val="000000" w:themeColor="text1"/>
+                <w:sz w:val="24"/>
+                <w:szCs w:val="24"/>
+                <w:shd w:val="clear" w:color="auto" w:fill="FFFFFF"/>
+              </w:rPr>
+            </w:pPr>
+            <w:r>
+              <w:rPr>
+                <w:rFonts w:ascii="Arial" w:hAnsi="Arial" w:cs="Arial"/>
+                <w:color w:val="000000" w:themeColor="text1"/>
+                <w:sz w:val="24"/>
+                <w:szCs w:val="24"/>
+                <w:shd w:val="clear" w:color="auto" w:fill="FFFFFF"/>
+              </w:rPr>
+              <w:tab/>
+              <w:t>},</w:t>
+            </w:r>
+          </w:p>
+          <w:p>
+            <w:pPr>
+              <w:jc w:val="both"/>
+              <w:rPr>
+                <w:rFonts w:ascii="Arial" w:hAnsi="Arial" w:cs="Arial"/>
+                <w:color w:val="000000" w:themeColor="text1"/>
+                <w:sz w:val="24"/>
+                <w:szCs w:val="24"/>
+                <w:shd w:val="clear" w:color="auto" w:fill="FFFFFF"/>
+              </w:rPr>
+            </w:pPr>
+            <w:r>
+              <w:rPr>
+                <w:rFonts w:ascii="Arial" w:hAnsi="Arial" w:cs="Arial"/>
+                <w:color w:val="000000" w:themeColor="text1"/>
+                <w:sz w:val="24"/>
+                <w:szCs w:val="24"/>
+                <w:shd w:val="clear" w:color="auto" w:fill="FFFFFF"/>
+              </w:rPr>
+              <w:tab/>
+              <w:t>"PUT /</w:t>
+            </w:r>
+            <w:proofErr w:type="spellStart"/>
+            <w:r>
+              <w:rPr>
+                <w:rFonts w:ascii="Arial" w:hAnsi="Arial" w:cs="Arial"/>
+                <w:color w:val="000000" w:themeColor="text1"/>
+                <w:sz w:val="24"/>
+                <w:szCs w:val="24"/>
+                <w:shd w:val="clear" w:color="auto" w:fill="FFFFFF"/>
+              </w:rPr>
+              <w:t>api</w:t>
+            </w:r>
+            <w:proofErr w:type="spellEnd"/>
+            <w:r>
+              <w:rPr>
+                <w:rFonts w:ascii="Arial" w:hAnsi="Arial" w:cs="Arial"/>
+                <w:color w:val="000000" w:themeColor="text1"/>
+                <w:sz w:val="24"/>
+                <w:szCs w:val="24"/>
+                <w:shd w:val="clear" w:color="auto" w:fill="FFFFFF"/>
+              </w:rPr>
+              <w:t>/products/{id}": {</w:t>
+            </w:r>
+          </w:p>
+          <w:p>
+            <w:pPr>
+              <w:jc w:val="both"/>
+              <w:rPr>
+                <w:rFonts w:ascii="Arial" w:hAnsi="Arial" w:cs="Arial"/>
+                <w:color w:val="000000" w:themeColor="text1"/>
+                <w:sz w:val="24"/>
+                <w:szCs w:val="24"/>
+                <w:shd w:val="clear" w:color="auto" w:fill="FFFFFF"/>
+              </w:rPr>
+            </w:pPr>
+            <w:r>
+              <w:rPr>
+                <w:rFonts w:ascii="Arial" w:hAnsi="Arial" w:cs="Arial"/>
+                <w:color w:val="000000" w:themeColor="text1"/>
+                <w:sz w:val="24"/>
+                <w:szCs w:val="24"/>
+                <w:shd w:val="clear" w:color="auto" w:fill="FFFFFF"/>
+              </w:rPr>
+              <w:tab/>
+            </w:r>
+            <w:r>
+              <w:rPr>
+                <w:rFonts w:ascii="Arial" w:hAnsi="Arial" w:cs="Arial"/>
+                <w:color w:val="000000" w:themeColor="text1"/>
+                <w:sz w:val="24"/>
+                <w:szCs w:val="24"/>
+                <w:shd w:val="clear" w:color="auto" w:fill="FFFFFF"/>
+              </w:rPr>
+              <w:tab/>
+              <w:t>"description": "Update product (</w:t>
+            </w:r>
+            <w:r>
+              <w:rPr>
+                <w:rFonts w:ascii="Arial" w:hAnsi="Arial" w:cs="Arial"/>
+                <w:color w:val="000000" w:themeColor="text1"/>
+                <w:sz w:val="24"/>
+                <w:szCs w:val="24"/>
+                <w:shd w:val="clear" w:color="auto" w:fill="FFFFFF"/>
+              </w:rPr>
+              <w:t>admin</w:t>
+            </w:r>
+            <w:r>
+              <w:rPr>
+                <w:rFonts w:ascii="Arial" w:hAnsi="Arial" w:cs="Arial"/>
+                <w:color w:val="000000" w:themeColor="text1"/>
+                <w:sz w:val="24"/>
+                <w:szCs w:val="24"/>
+                <w:shd w:val="clear" w:color="auto" w:fill="FFFFFF"/>
+              </w:rPr>
+              <w:t xml:space="preserve"> only)"</w:t>
+            </w:r>
+          </w:p>
+          <w:p>
+            <w:pPr>
+              <w:jc w:val="both"/>
+              <w:rPr>
+                <w:rFonts w:ascii="Arial" w:hAnsi="Arial" w:cs="Arial"/>
+                <w:color w:val="000000" w:themeColor="text1"/>
+                <w:sz w:val="24"/>
+                <w:szCs w:val="24"/>
+                <w:shd w:val="clear" w:color="auto" w:fill="FFFFFF"/>
+              </w:rPr>
+            </w:pPr>
+            <w:r>
+              <w:rPr>
+                <w:rFonts w:ascii="Arial" w:hAnsi="Arial" w:cs="Arial"/>
+                <w:color w:val="000000" w:themeColor="text1"/>
+                <w:sz w:val="24"/>
+                <w:szCs w:val="24"/>
+                <w:shd w:val="clear" w:color="auto" w:fill="FFFFFF"/>
+              </w:rPr>
+              <w:tab/>
+              <w:t>},</w:t>
+            </w:r>
+          </w:p>
+          <w:p>
+            <w:pPr>
+              <w:jc w:val="both"/>
+              <w:rPr>
+                <w:rFonts w:ascii="Arial" w:hAnsi="Arial" w:cs="Arial"/>
+                <w:color w:val="000000" w:themeColor="text1"/>
+                <w:sz w:val="24"/>
+                <w:szCs w:val="24"/>
+                <w:shd w:val="clear" w:color="auto" w:fill="FFFFFF"/>
+              </w:rPr>
+            </w:pPr>
+            <w:r>
+              <w:rPr>
+                <w:rFonts w:ascii="Arial" w:hAnsi="Arial" w:cs="Arial"/>
+                <w:color w:val="000000" w:themeColor="text1"/>
+                <w:sz w:val="24"/>
+                <w:szCs w:val="24"/>
+                <w:shd w:val="clear" w:color="auto" w:fill="FFFFFF"/>
+              </w:rPr>
+              <w:tab/>
+              <w:t>"DELETE /</w:t>
+            </w:r>
+            <w:proofErr w:type="spellStart"/>
+            <w:r>
+              <w:rPr>
+                <w:rFonts w:ascii="Arial" w:hAnsi="Arial" w:cs="Arial"/>
+                <w:color w:val="000000" w:themeColor="text1"/>
+                <w:sz w:val="24"/>
+                <w:szCs w:val="24"/>
+                <w:shd w:val="clear" w:color="auto" w:fill="FFFFFF"/>
+              </w:rPr>
+              <w:t>api</w:t>
+            </w:r>
+            <w:proofErr w:type="spellEnd"/>
+            <w:r>
+              <w:rPr>
+                <w:rFonts w:ascii="Arial" w:hAnsi="Arial" w:cs="Arial"/>
+                <w:color w:val="000000" w:themeColor="text1"/>
+                <w:sz w:val="24"/>
+                <w:szCs w:val="24"/>
+                <w:shd w:val="clear" w:color="auto" w:fill="FFFFFF"/>
+              </w:rPr>
+              <w:t>/products/{id}": {</w:t>
+            </w:r>
+          </w:p>
+          <w:p>
+            <w:pPr>
+              <w:jc w:val="both"/>
+              <w:rPr>
+                <w:rFonts w:ascii="Arial" w:hAnsi="Arial" w:cs="Arial"/>
+                <w:color w:val="000000" w:themeColor="text1"/>
+                <w:sz w:val="24"/>
+                <w:szCs w:val="24"/>
+                <w:shd w:val="clear" w:color="auto" w:fill="FFFFFF"/>
+              </w:rPr>
+            </w:pPr>
+            <w:r>
+              <w:rPr>
+                <w:rFonts w:ascii="Arial" w:hAnsi="Arial" w:cs="Arial"/>
+                <w:color w:val="000000" w:themeColor="text1"/>
+                <w:sz w:val="24"/>
+                <w:szCs w:val="24"/>
+                <w:shd w:val="clear" w:color="auto" w:fill="FFFFFF"/>
+              </w:rPr>
+              <w:tab/>
+            </w:r>
+            <w:r>
+              <w:rPr>
+                <w:rFonts w:ascii="Arial" w:hAnsi="Arial" w:cs="Arial"/>
+                <w:color w:val="000000" w:themeColor="text1"/>
+                <w:sz w:val="24"/>
+                <w:szCs w:val="24"/>
+                <w:shd w:val="clear" w:color="auto" w:fill="FFFFFF"/>
+              </w:rPr>
+              <w:tab/>
+              <w:t>"description": "Delete product (</w:t>
+            </w:r>
+            <w:r>
+              <w:rPr>
+                <w:rFonts w:ascii="Arial" w:hAnsi="Arial" w:cs="Arial"/>
+                <w:color w:val="000000" w:themeColor="text1"/>
+                <w:sz w:val="24"/>
+                <w:szCs w:val="24"/>
+                <w:shd w:val="clear" w:color="auto" w:fill="FFFFFF"/>
+              </w:rPr>
+              <w:t>admin</w:t>
+            </w:r>
+            <w:r>
+              <w:rPr>
+                <w:rFonts w:ascii="Arial" w:hAnsi="Arial" w:cs="Arial"/>
+                <w:color w:val="000000" w:themeColor="text1"/>
+                <w:sz w:val="24"/>
+                <w:szCs w:val="24"/>
+                <w:shd w:val="clear" w:color="auto" w:fill="FFFFFF"/>
+              </w:rPr>
+              <w:t xml:space="preserve"> only)"</w:t>
+            </w:r>
+          </w:p>
+          <w:p>
+            <w:pPr>
+              <w:jc w:val="both"/>
+              <w:rPr>
+                <w:rFonts w:ascii="Arial" w:hAnsi="Arial" w:cs="Arial"/>
+                <w:color w:val="000000" w:themeColor="text1"/>
+                <w:sz w:val="24"/>
+                <w:szCs w:val="24"/>
+                <w:shd w:val="clear" w:color="auto" w:fill="FFFFFF"/>
+              </w:rPr>
+            </w:pPr>
+            <w:r>
+              <w:rPr>
+                <w:rFonts w:ascii="Arial" w:hAnsi="Arial" w:cs="Arial"/>
+                <w:color w:val="000000" w:themeColor="text1"/>
+                <w:sz w:val="24"/>
+                <w:szCs w:val="24"/>
+                <w:shd w:val="clear" w:color="auto" w:fill="FFFFFF"/>
+              </w:rPr>
+              <w:tab/>
+              <w:t>}</w:t>
+            </w:r>
+          </w:p>
+          <w:p>
+            <w:pPr>
+              <w:jc w:val="both"/>
+              <w:rPr>
+                <w:rFonts w:ascii="Arial" w:hAnsi="Arial" w:cs="Arial"/>
+                <w:color w:val="000000" w:themeColor="text1"/>
+                <w:sz w:val="24"/>
+                <w:szCs w:val="24"/>
+                <w:shd w:val="clear" w:color="auto" w:fill="FFFFFF"/>
+              </w:rPr>
+            </w:pPr>
+            <w:r>
+              <w:rPr>
+                <w:rFonts w:ascii="Arial" w:hAnsi="Arial" w:cs="Arial"/>
+                <w:color w:val="000000" w:themeColor="text1"/>
+                <w:sz w:val="24"/>
+                <w:szCs w:val="24"/>
+                <w:shd w:val="clear" w:color="auto" w:fill="FFFFFF"/>
+              </w:rPr>
+              <w:t>},</w:t>
+            </w:r>
+          </w:p>
+          <w:p>
+            <w:pPr>
+              <w:jc w:val="both"/>
+              <w:rPr>
+                <w:rFonts w:ascii="Arial" w:hAnsi="Arial" w:cs="Arial"/>
+                <w:color w:val="000000" w:themeColor="text1"/>
+                <w:sz w:val="24"/>
+                <w:szCs w:val="24"/>
+                <w:shd w:val="clear" w:color="auto" w:fill="FFFFFF"/>
+              </w:rPr>
+            </w:pPr>
+            <w:r>
+              <w:rPr>
+                <w:rFonts w:ascii="Arial" w:hAnsi="Arial" w:cs="Arial"/>
+                <w:color w:val="000000" w:themeColor="text1"/>
+                <w:sz w:val="24"/>
+                <w:szCs w:val="24"/>
+                <w:shd w:val="clear" w:color="auto" w:fill="FFFFFF"/>
+              </w:rPr>
+              <w:t>"cart": {</w:t>
+            </w:r>
+          </w:p>
+          <w:p>
+            <w:pPr>
+              <w:jc w:val="both"/>
+              <w:rPr>
+                <w:rFonts w:ascii="Arial" w:hAnsi="Arial" w:cs="Arial"/>
+                <w:color w:val="000000" w:themeColor="text1"/>
+                <w:sz w:val="24"/>
+                <w:szCs w:val="24"/>
+                <w:shd w:val="clear" w:color="auto" w:fill="FFFFFF"/>
+              </w:rPr>
+            </w:pPr>
+            <w:r>
+              <w:rPr>
+                <w:rFonts w:ascii="Arial" w:hAnsi="Arial" w:cs="Arial"/>
+                <w:color w:val="000000" w:themeColor="text1"/>
+                <w:sz w:val="24"/>
+                <w:szCs w:val="24"/>
+                <w:shd w:val="clear" w:color="auto" w:fill="FFFFFF"/>
+              </w:rPr>
+              <w:tab/>
+              <w:t>"GET /</w:t>
+            </w:r>
+            <w:proofErr w:type="spellStart"/>
+            <w:r>
+              <w:rPr>
+                <w:rFonts w:ascii="Arial" w:hAnsi="Arial" w:cs="Arial"/>
+                <w:color w:val="000000" w:themeColor="text1"/>
+                <w:sz w:val="24"/>
+                <w:szCs w:val="24"/>
+                <w:shd w:val="clear" w:color="auto" w:fill="FFFFFF"/>
+              </w:rPr>
+              <w:t>api</w:t>
+            </w:r>
+            <w:proofErr w:type="spellEnd"/>
+            <w:r>
+              <w:rPr>
+                <w:rFonts w:ascii="Arial" w:hAnsi="Arial" w:cs="Arial"/>
+                <w:color w:val="000000" w:themeColor="text1"/>
+                <w:sz w:val="24"/>
+                <w:szCs w:val="24"/>
+                <w:shd w:val="clear" w:color="auto" w:fill="FFFFFF"/>
+              </w:rPr>
+              <w:t>/cart": {</w:t>
+            </w:r>
+          </w:p>
+          <w:p>
+            <w:pPr>
+              <w:jc w:val="both"/>
+              <w:rPr>
+                <w:rFonts w:ascii="Arial" w:hAnsi="Arial" w:cs="Arial"/>
+                <w:color w:val="000000" w:themeColor="text1"/>
+                <w:sz w:val="24"/>
+                <w:szCs w:val="24"/>
+                <w:shd w:val="clear" w:color="auto" w:fill="FFFFFF"/>
+              </w:rPr>
+            </w:pPr>
+            <w:r>
+              <w:rPr>
+                <w:rFonts w:ascii="Arial" w:hAnsi="Arial" w:cs="Arial"/>
+                <w:color w:val="000000" w:themeColor="text1"/>
+                <w:sz w:val="24"/>
+                <w:szCs w:val="24"/>
+                <w:shd w:val="clear" w:color="auto" w:fill="FFFFFF"/>
+              </w:rPr>
+              <w:tab/>
+            </w:r>
+            <w:r>
+              <w:rPr>
+                <w:rFonts w:ascii="Arial" w:hAnsi="Arial" w:cs="Arial"/>
+                <w:color w:val="000000" w:themeColor="text1"/>
+                <w:sz w:val="24"/>
+                <w:szCs w:val="24"/>
+                <w:shd w:val="clear" w:color="auto" w:fill="FFFFFF"/>
+              </w:rPr>
+              <w:tab/>
+              <w:t>"description": "Get current user's cart"</w:t>
+            </w:r>
+          </w:p>
+          <w:p>
+            <w:pPr>
+              <w:jc w:val="both"/>
+              <w:rPr>
+                <w:rFonts w:ascii="Arial" w:hAnsi="Arial" w:cs="Arial"/>
+                <w:color w:val="000000" w:themeColor="text1"/>
+                <w:sz w:val="24"/>
+                <w:szCs w:val="24"/>
+                <w:shd w:val="clear" w:color="auto" w:fill="FFFFFF"/>
+              </w:rPr>
+            </w:pPr>
+            <w:r>
+              <w:rPr>
+                <w:rFonts w:ascii="Arial" w:hAnsi="Arial" w:cs="Arial"/>
+                <w:color w:val="000000" w:themeColor="text1"/>
+                <w:sz w:val="24"/>
+                <w:szCs w:val="24"/>
+                <w:shd w:val="clear" w:color="auto" w:fill="FFFFFF"/>
+              </w:rPr>
+              <w:tab/>
+              <w:t>},</w:t>
+            </w:r>
+          </w:p>
+          <w:p>
+            <w:pPr>
+              <w:jc w:val="both"/>
+              <w:rPr>
+                <w:rFonts w:ascii="Arial" w:hAnsi="Arial" w:cs="Arial"/>
+                <w:color w:val="000000" w:themeColor="text1"/>
+                <w:sz w:val="24"/>
+                <w:szCs w:val="24"/>
+                <w:shd w:val="clear" w:color="auto" w:fill="FFFFFF"/>
+              </w:rPr>
+            </w:pPr>
+            <w:r>
+              <w:rPr>
+                <w:rFonts w:ascii="Arial" w:hAnsi="Arial" w:cs="Arial"/>
+                <w:color w:val="000000" w:themeColor="text1"/>
+                <w:sz w:val="24"/>
+                <w:szCs w:val="24"/>
+                <w:shd w:val="clear" w:color="auto" w:fill="FFFFFF"/>
+              </w:rPr>
+              <w:tab/>
+              <w:t>"POST /</w:t>
+            </w:r>
+            <w:proofErr w:type="spellStart"/>
+            <w:r>
+              <w:rPr>
+                <w:rFonts w:ascii="Arial" w:hAnsi="Arial" w:cs="Arial"/>
+                <w:color w:val="000000" w:themeColor="text1"/>
+                <w:sz w:val="24"/>
+                <w:szCs w:val="24"/>
+                <w:shd w:val="clear" w:color="auto" w:fill="FFFFFF"/>
+              </w:rPr>
+              <w:t>api</w:t>
+            </w:r>
+            <w:proofErr w:type="spellEnd"/>
+            <w:r>
+              <w:rPr>
+                <w:rFonts w:ascii="Arial" w:hAnsi="Arial" w:cs="Arial"/>
+                <w:color w:val="000000" w:themeColor="text1"/>
+                <w:sz w:val="24"/>
+                <w:szCs w:val="24"/>
+                <w:shd w:val="clear" w:color="auto" w:fill="FFFFFF"/>
+              </w:rPr>
+              <w:t>/cart/items": {</w:t>
+            </w:r>
+          </w:p>
+          <w:p>
+            <w:pPr>
+              <w:jc w:val="both"/>
+              <w:rPr>
+                <w:rFonts w:ascii="Arial" w:hAnsi="Arial" w:cs="Arial"/>
+                <w:color w:val="000000" w:themeColor="text1"/>
+                <w:sz w:val="24"/>
+                <w:szCs w:val="24"/>
+                <w:shd w:val="clear" w:color="auto" w:fill="FFFFFF"/>
+              </w:rPr>
+            </w:pPr>
+            <w:r>
+              <w:rPr>
+                <w:rFonts w:ascii="Arial" w:hAnsi="Arial" w:cs="Arial"/>
+                <w:color w:val="000000" w:themeColor="text1"/>
+                <w:sz w:val="24"/>
+                <w:szCs w:val="24"/>
+                <w:shd w:val="clear" w:color="auto" w:fill="FFFFFF"/>
+              </w:rPr>
+              <w:tab/>
+            </w:r>
+            <w:r>
+              <w:rPr>
+                <w:rFonts w:ascii="Arial" w:hAnsi="Arial" w:cs="Arial"/>
+                <w:color w:val="000000" w:themeColor="text1"/>
+                <w:sz w:val="24"/>
+                <w:szCs w:val="24"/>
+                <w:shd w:val="clear" w:color="auto" w:fill="FFFFFF"/>
+              </w:rPr>
+              <w:tab/>
+              <w:t>"description": "Add item to cart",</w:t>
+            </w:r>
+          </w:p>
+          <w:p>
+            <w:pPr>
+              <w:jc w:val="both"/>
+              <w:rPr>
+                <w:rFonts w:ascii="Arial" w:hAnsi="Arial" w:cs="Arial"/>
+                <w:color w:val="000000" w:themeColor="text1"/>
+                <w:sz w:val="24"/>
+                <w:szCs w:val="24"/>
+                <w:shd w:val="clear" w:color="auto" w:fill="FFFFFF"/>
+              </w:rPr>
+            </w:pPr>
+            <w:r>
+              <w:rPr>
+                <w:rFonts w:ascii="Arial" w:hAnsi="Arial" w:cs="Arial"/>
+                <w:color w:val="000000" w:themeColor="text1"/>
+                <w:sz w:val="24"/>
+                <w:szCs w:val="24"/>
+                <w:shd w:val="clear" w:color="auto" w:fill="FFFFFF"/>
+              </w:rPr>
+              <w:tab/>
+            </w:r>
+            <w:r>
+              <w:rPr>
+                <w:rFonts w:ascii="Arial" w:hAnsi="Arial" w:cs="Arial"/>
+                <w:color w:val="000000" w:themeColor="text1"/>
+                <w:sz w:val="24"/>
+                <w:szCs w:val="24"/>
+                <w:shd w:val="clear" w:color="auto" w:fill="FFFFFF"/>
+              </w:rPr>
+              <w:tab/>
+              <w:t>"body": {</w:t>
+            </w:r>
+          </w:p>
+          <w:p>
+            <w:pPr>
+              <w:jc w:val="both"/>
+              <w:rPr>
+                <w:rFonts w:ascii="Arial" w:hAnsi="Arial" w:cs="Arial"/>
+                <w:color w:val="000000" w:themeColor="text1"/>
+                <w:sz w:val="24"/>
+                <w:szCs w:val="24"/>
+                <w:shd w:val="clear" w:color="auto" w:fill="FFFFFF"/>
+              </w:rPr>
+            </w:pPr>
+            <w:r>
+              <w:rPr>
+                <w:rFonts w:ascii="Arial" w:hAnsi="Arial" w:cs="Arial"/>
+                <w:color w:val="000000" w:themeColor="text1"/>
+                <w:sz w:val="24"/>
+                <w:szCs w:val="24"/>
+                <w:shd w:val="clear" w:color="auto" w:fill="FFFFFF"/>
+              </w:rPr>
+              <w:tab/>
+            </w:r>
+            <w:r>
+              <w:rPr>
+                <w:rFonts w:ascii="Arial" w:hAnsi="Arial" w:cs="Arial"/>
+                <w:color w:val="000000" w:themeColor="text1"/>
+                <w:sz w:val="24"/>
+                <w:szCs w:val="24"/>
+                <w:shd w:val="clear" w:color="auto" w:fill="FFFFFF"/>
+              </w:rPr>
+              <w:tab/>
+            </w:r>
+            <w:r>
+              <w:rPr>
+                <w:rFonts w:ascii="Arial" w:hAnsi="Arial" w:cs="Arial"/>
+                <w:color w:val="000000" w:themeColor="text1"/>
+                <w:sz w:val="24"/>
+                <w:szCs w:val="24"/>
+                <w:shd w:val="clear" w:color="auto" w:fill="FFFFFF"/>
+              </w:rPr>
+              <w:tab/>
+              <w:t>"</w:t>
+            </w:r>
+            <w:proofErr w:type="spellStart"/>
+            <w:proofErr w:type="gramStart"/>
+            <w:r>
+              <w:rPr>
+                <w:rFonts w:ascii="Arial" w:hAnsi="Arial" w:cs="Arial"/>
+                <w:color w:val="000000" w:themeColor="text1"/>
+                <w:sz w:val="24"/>
+                <w:szCs w:val="24"/>
+                <w:shd w:val="clear" w:color="auto" w:fill="FFFFFF"/>
+              </w:rPr>
+              <w:t>product</w:t>
+            </w:r>
+            <w:proofErr w:type="gramEnd"/>
+            <w:r>
+              <w:rPr>
+                <w:rFonts w:ascii="Arial" w:hAnsi="Arial" w:cs="Arial"/>
+                <w:color w:val="000000" w:themeColor="text1"/>
+                <w:sz w:val="24"/>
+                <w:szCs w:val="24"/>
+                <w:shd w:val="clear" w:color="auto" w:fill="FFFFFF"/>
+              </w:rPr>
+              <w:t>_id</w:t>
+            </w:r>
+            <w:proofErr w:type="spellEnd"/>
+            <w:r>
+              <w:rPr>
+                <w:rFonts w:ascii="Arial" w:hAnsi="Arial" w:cs="Arial"/>
+                <w:color w:val="000000" w:themeColor="text1"/>
+                <w:sz w:val="24"/>
+                <w:szCs w:val="24"/>
+                <w:shd w:val="clear" w:color="auto" w:fill="FFFFFF"/>
+              </w:rPr>
+              <w:t>": "integer",</w:t>
+            </w:r>
+          </w:p>
+          <w:p>
+            <w:pPr>
+              <w:jc w:val="both"/>
+              <w:rPr>
+                <w:rFonts w:ascii="Arial" w:hAnsi="Arial" w:cs="Arial"/>
+                <w:color w:val="000000" w:themeColor="text1"/>
+                <w:sz w:val="24"/>
+                <w:szCs w:val="24"/>
+                <w:shd w:val="clear" w:color="auto" w:fill="FFFFFF"/>
+              </w:rPr>
+            </w:pPr>
+            <w:r>
+              <w:rPr>
+                <w:rFonts w:ascii="Arial" w:hAnsi="Arial" w:cs="Arial"/>
+                <w:color w:val="000000" w:themeColor="text1"/>
+                <w:sz w:val="24"/>
+                <w:szCs w:val="24"/>
+                <w:shd w:val="clear" w:color="auto" w:fill="FFFFFF"/>
+              </w:rPr>
+              <w:tab/>
+            </w:r>
+            <w:r>
+              <w:rPr>
+                <w:rFonts w:ascii="Arial" w:hAnsi="Arial" w:cs="Arial"/>
+                <w:color w:val="000000" w:themeColor="text1"/>
+                <w:sz w:val="24"/>
+                <w:szCs w:val="24"/>
+                <w:shd w:val="clear" w:color="auto" w:fill="FFFFFF"/>
+              </w:rPr>
+              <w:tab/>
+            </w:r>
+            <w:r>
+              <w:rPr>
+                <w:rFonts w:ascii="Arial" w:hAnsi="Arial" w:cs="Arial"/>
+                <w:color w:val="000000" w:themeColor="text1"/>
+                <w:sz w:val="24"/>
+                <w:szCs w:val="24"/>
+                <w:shd w:val="clear" w:color="auto" w:fill="FFFFFF"/>
+              </w:rPr>
+              <w:tab/>
+              <w:t>"quantity": "integer"</w:t>
+            </w:r>
+          </w:p>
+          <w:p>
+            <w:pPr>
+              <w:jc w:val="both"/>
+              <w:rPr>
+                <w:rFonts w:ascii="Arial" w:hAnsi="Arial" w:cs="Arial"/>
+                <w:color w:val="000000" w:themeColor="text1"/>
+                <w:sz w:val="24"/>
+                <w:szCs w:val="24"/>
+                <w:shd w:val="clear" w:color="auto" w:fill="FFFFFF"/>
+              </w:rPr>
+            </w:pPr>
+            <w:r>
+              <w:rPr>
+                <w:rFonts w:ascii="Arial" w:hAnsi="Arial" w:cs="Arial"/>
+                <w:color w:val="000000" w:themeColor="text1"/>
+                <w:sz w:val="24"/>
+                <w:szCs w:val="24"/>
+                <w:shd w:val="clear" w:color="auto" w:fill="FFFFFF"/>
+              </w:rPr>
+              <w:tab/>
+            </w:r>
+            <w:r>
+              <w:rPr>
+                <w:rFonts w:ascii="Arial" w:hAnsi="Arial" w:cs="Arial"/>
+                <w:color w:val="000000" w:themeColor="text1"/>
+                <w:sz w:val="24"/>
+                <w:szCs w:val="24"/>
+                <w:shd w:val="clear" w:color="auto" w:fill="FFFFFF"/>
+              </w:rPr>
+              <w:tab/>
+              <w:t>}</w:t>
+            </w:r>
+          </w:p>
+          <w:p>
+            <w:pPr>
+              <w:jc w:val="both"/>
+              <w:rPr>
+                <w:rFonts w:ascii="Arial" w:hAnsi="Arial" w:cs="Arial"/>
+                <w:color w:val="000000" w:themeColor="text1"/>
+                <w:sz w:val="24"/>
+                <w:szCs w:val="24"/>
+                <w:shd w:val="clear" w:color="auto" w:fill="FFFFFF"/>
+              </w:rPr>
+            </w:pPr>
+            <w:r>
+              <w:rPr>
+                <w:rFonts w:ascii="Arial" w:hAnsi="Arial" w:cs="Arial"/>
+                <w:color w:val="000000" w:themeColor="text1"/>
+                <w:sz w:val="24"/>
+                <w:szCs w:val="24"/>
+                <w:shd w:val="clear" w:color="auto" w:fill="FFFFFF"/>
+              </w:rPr>
+              <w:tab/>
+              <w:t>},</w:t>
+            </w:r>
+          </w:p>
+          <w:p>
+            <w:pPr>
+              <w:jc w:val="both"/>
+              <w:rPr>
+                <w:rFonts w:ascii="Arial" w:hAnsi="Arial" w:cs="Arial"/>
+                <w:color w:val="000000" w:themeColor="text1"/>
+                <w:sz w:val="24"/>
+                <w:szCs w:val="24"/>
+                <w:shd w:val="clear" w:color="auto" w:fill="FFFFFF"/>
+              </w:rPr>
+            </w:pPr>
+            <w:r>
+              <w:rPr>
+                <w:rFonts w:ascii="Arial" w:hAnsi="Arial" w:cs="Arial"/>
+                <w:color w:val="000000" w:themeColor="text1"/>
+                <w:sz w:val="24"/>
+                <w:szCs w:val="24"/>
+                <w:shd w:val="clear" w:color="auto" w:fill="FFFFFF"/>
+              </w:rPr>
+              <w:tab/>
+              <w:t>"PUT /</w:t>
+            </w:r>
+            <w:proofErr w:type="spellStart"/>
+            <w:r>
+              <w:rPr>
+                <w:rFonts w:ascii="Arial" w:hAnsi="Arial" w:cs="Arial"/>
+                <w:color w:val="000000" w:themeColor="text1"/>
+                <w:sz w:val="24"/>
+                <w:szCs w:val="24"/>
+                <w:shd w:val="clear" w:color="auto" w:fill="FFFFFF"/>
+              </w:rPr>
+              <w:t>api</w:t>
+            </w:r>
+            <w:proofErr w:type="spellEnd"/>
+            <w:r>
+              <w:rPr>
+                <w:rFonts w:ascii="Arial" w:hAnsi="Arial" w:cs="Arial"/>
+                <w:color w:val="000000" w:themeColor="text1"/>
+                <w:sz w:val="24"/>
+                <w:szCs w:val="24"/>
+                <w:shd w:val="clear" w:color="auto" w:fill="FFFFFF"/>
+              </w:rPr>
+              <w:t>/cart/items/{</w:t>
+            </w:r>
+            <w:proofErr w:type="spellStart"/>
+            <w:r>
+              <w:rPr>
+                <w:rFonts w:ascii="Arial" w:hAnsi="Arial" w:cs="Arial"/>
+                <w:color w:val="000000" w:themeColor="text1"/>
+                <w:sz w:val="24"/>
+                <w:szCs w:val="24"/>
+                <w:shd w:val="clear" w:color="auto" w:fill="FFFFFF"/>
+              </w:rPr>
+              <w:t>cart_item_id</w:t>
+            </w:r>
+            <w:proofErr w:type="spellEnd"/>
+            <w:r>
+              <w:rPr>
+                <w:rFonts w:ascii="Arial" w:hAnsi="Arial" w:cs="Arial"/>
+                <w:color w:val="000000" w:themeColor="text1"/>
+                <w:sz w:val="24"/>
+                <w:szCs w:val="24"/>
+                <w:shd w:val="clear" w:color="auto" w:fill="FFFFFF"/>
+              </w:rPr>
+              <w:t>}": {</w:t>
+            </w:r>
+          </w:p>
+          <w:p>
+            <w:pPr>
+              <w:jc w:val="both"/>
+              <w:rPr>
+                <w:rFonts w:ascii="Arial" w:hAnsi="Arial" w:cs="Arial"/>
+                <w:color w:val="000000" w:themeColor="text1"/>
+                <w:sz w:val="24"/>
+                <w:szCs w:val="24"/>
+                <w:shd w:val="clear" w:color="auto" w:fill="FFFFFF"/>
+              </w:rPr>
+            </w:pPr>
+            <w:r>
+              <w:rPr>
+                <w:rFonts w:ascii="Arial" w:hAnsi="Arial" w:cs="Arial"/>
+                <w:color w:val="000000" w:themeColor="text1"/>
+                <w:sz w:val="24"/>
+                <w:szCs w:val="24"/>
+                <w:shd w:val="clear" w:color="auto" w:fill="FFFFFF"/>
+              </w:rPr>
+              <w:tab/>
+            </w:r>
+            <w:r>
+              <w:rPr>
+                <w:rFonts w:ascii="Arial" w:hAnsi="Arial" w:cs="Arial"/>
+                <w:color w:val="000000" w:themeColor="text1"/>
+                <w:sz w:val="24"/>
+                <w:szCs w:val="24"/>
+                <w:shd w:val="clear" w:color="auto" w:fill="FFFFFF"/>
+              </w:rPr>
+              <w:tab/>
+              <w:t>"description": "Update cart item quantity"</w:t>
+            </w:r>
+          </w:p>
+          <w:p>
+            <w:pPr>
+              <w:jc w:val="both"/>
+              <w:rPr>
+                <w:rFonts w:ascii="Arial" w:hAnsi="Arial" w:cs="Arial"/>
+                <w:color w:val="000000" w:themeColor="text1"/>
+                <w:sz w:val="24"/>
+                <w:szCs w:val="24"/>
+                <w:shd w:val="clear" w:color="auto" w:fill="FFFFFF"/>
+              </w:rPr>
+            </w:pPr>
+            <w:r>
+              <w:rPr>
+                <w:rFonts w:ascii="Arial" w:hAnsi="Arial" w:cs="Arial"/>
+                <w:color w:val="000000" w:themeColor="text1"/>
+                <w:sz w:val="24"/>
+                <w:szCs w:val="24"/>
+                <w:shd w:val="clear" w:color="auto" w:fill="FFFFFF"/>
+              </w:rPr>
+              <w:tab/>
+              <w:t>},</w:t>
+            </w:r>
+          </w:p>
+          <w:p>
+            <w:pPr>
+              <w:jc w:val="both"/>
+              <w:rPr>
+                <w:rFonts w:ascii="Arial" w:hAnsi="Arial" w:cs="Arial"/>
+                <w:color w:val="000000" w:themeColor="text1"/>
+                <w:sz w:val="24"/>
+                <w:szCs w:val="24"/>
+                <w:shd w:val="clear" w:color="auto" w:fill="FFFFFF"/>
+              </w:rPr>
+            </w:pPr>
+            <w:r>
+              <w:rPr>
+                <w:rFonts w:ascii="Arial" w:hAnsi="Arial" w:cs="Arial"/>
+                <w:color w:val="000000" w:themeColor="text1"/>
+                <w:sz w:val="24"/>
+                <w:szCs w:val="24"/>
+                <w:shd w:val="clear" w:color="auto" w:fill="FFFFFF"/>
+              </w:rPr>
+              <w:tab/>
+              <w:t>"DELETE /</w:t>
+            </w:r>
+            <w:proofErr w:type="spellStart"/>
+            <w:r>
+              <w:rPr>
+                <w:rFonts w:ascii="Arial" w:hAnsi="Arial" w:cs="Arial"/>
+                <w:color w:val="000000" w:themeColor="text1"/>
+                <w:sz w:val="24"/>
+                <w:szCs w:val="24"/>
+                <w:shd w:val="clear" w:color="auto" w:fill="FFFFFF"/>
+              </w:rPr>
+              <w:t>api</w:t>
+            </w:r>
+            <w:proofErr w:type="spellEnd"/>
+            <w:r>
+              <w:rPr>
+                <w:rFonts w:ascii="Arial" w:hAnsi="Arial" w:cs="Arial"/>
+                <w:color w:val="000000" w:themeColor="text1"/>
+                <w:sz w:val="24"/>
+                <w:szCs w:val="24"/>
+                <w:shd w:val="clear" w:color="auto" w:fill="FFFFFF"/>
+              </w:rPr>
+              <w:t>/cart/items/{</w:t>
+            </w:r>
+            <w:proofErr w:type="spellStart"/>
+            <w:r>
+              <w:rPr>
+                <w:rFonts w:ascii="Arial" w:hAnsi="Arial" w:cs="Arial"/>
+                <w:color w:val="000000" w:themeColor="text1"/>
+                <w:sz w:val="24"/>
+                <w:szCs w:val="24"/>
+                <w:shd w:val="clear" w:color="auto" w:fill="FFFFFF"/>
+              </w:rPr>
+              <w:t>cart_item_id</w:t>
+            </w:r>
+            <w:proofErr w:type="spellEnd"/>
+            <w:r>
+              <w:rPr>
+                <w:rFonts w:ascii="Arial" w:hAnsi="Arial" w:cs="Arial"/>
+                <w:color w:val="000000" w:themeColor="text1"/>
+                <w:sz w:val="24"/>
+                <w:szCs w:val="24"/>
+                <w:shd w:val="clear" w:color="auto" w:fill="FFFFFF"/>
+              </w:rPr>
+              <w:t>}": {</w:t>
+            </w:r>
+          </w:p>
+          <w:p>
+            <w:pPr>
+              <w:jc w:val="both"/>
+              <w:rPr>
+                <w:rFonts w:ascii="Arial" w:hAnsi="Arial" w:cs="Arial"/>
+                <w:color w:val="000000" w:themeColor="text1"/>
+                <w:sz w:val="24"/>
+                <w:szCs w:val="24"/>
+                <w:shd w:val="clear" w:color="auto" w:fill="FFFFFF"/>
+              </w:rPr>
+            </w:pPr>
+            <w:r>
+              <w:rPr>
+                <w:rFonts w:ascii="Arial" w:hAnsi="Arial" w:cs="Arial"/>
+                <w:color w:val="000000" w:themeColor="text1"/>
+                <w:sz w:val="24"/>
+                <w:szCs w:val="24"/>
+                <w:shd w:val="clear" w:color="auto" w:fill="FFFFFF"/>
+              </w:rPr>
+              <w:tab/>
+            </w:r>
+            <w:r>
+              <w:rPr>
+                <w:rFonts w:ascii="Arial" w:hAnsi="Arial" w:cs="Arial"/>
+                <w:color w:val="000000" w:themeColor="text1"/>
+                <w:sz w:val="24"/>
+                <w:szCs w:val="24"/>
+                <w:shd w:val="clear" w:color="auto" w:fill="FFFFFF"/>
+              </w:rPr>
+              <w:tab/>
+              <w:t>"description": "Remove item from cart"</w:t>
+            </w:r>
+          </w:p>
+          <w:p>
+            <w:pPr>
+              <w:jc w:val="both"/>
+              <w:rPr>
+                <w:rFonts w:ascii="Arial" w:hAnsi="Arial" w:cs="Arial"/>
+                <w:color w:val="000000" w:themeColor="text1"/>
+                <w:sz w:val="24"/>
+                <w:szCs w:val="24"/>
+                <w:shd w:val="clear" w:color="auto" w:fill="FFFFFF"/>
+              </w:rPr>
+            </w:pPr>
+            <w:r>
+              <w:rPr>
+                <w:rFonts w:ascii="Arial" w:hAnsi="Arial" w:cs="Arial"/>
+                <w:color w:val="000000" w:themeColor="text1"/>
+                <w:sz w:val="24"/>
+                <w:szCs w:val="24"/>
+                <w:shd w:val="clear" w:color="auto" w:fill="FFFFFF"/>
+              </w:rPr>
+              <w:tab/>
+              <w:t>}</w:t>
+            </w:r>
+          </w:p>
+          <w:p>
+            <w:pPr>
+              <w:jc w:val="both"/>
+              <w:rPr>
+                <w:rFonts w:ascii="Arial" w:hAnsi="Arial" w:cs="Arial"/>
+                <w:color w:val="000000" w:themeColor="text1"/>
+                <w:sz w:val="24"/>
+                <w:szCs w:val="24"/>
+                <w:shd w:val="clear" w:color="auto" w:fill="FFFFFF"/>
+              </w:rPr>
+            </w:pPr>
+            <w:r>
+              <w:rPr>
+                <w:rFonts w:ascii="Arial" w:hAnsi="Arial" w:cs="Arial"/>
+                <w:color w:val="000000" w:themeColor="text1"/>
+                <w:sz w:val="24"/>
+                <w:szCs w:val="24"/>
+                <w:shd w:val="clear" w:color="auto" w:fill="FFFFFF"/>
+              </w:rPr>
+              <w:t>},</w:t>
+            </w:r>
+          </w:p>
+          <w:p>
+            <w:pPr>
+              <w:jc w:val="both"/>
+              <w:rPr>
+                <w:rFonts w:ascii="Arial" w:hAnsi="Arial" w:cs="Arial"/>
+                <w:color w:val="000000" w:themeColor="text1"/>
+                <w:sz w:val="24"/>
+                <w:szCs w:val="24"/>
+                <w:shd w:val="clear" w:color="auto" w:fill="FFFFFF"/>
+              </w:rPr>
+            </w:pPr>
+            <w:r>
+              <w:rPr>
+                <w:rFonts w:ascii="Arial" w:hAnsi="Arial" w:cs="Arial"/>
+                <w:color w:val="000000" w:themeColor="text1"/>
+                <w:sz w:val="24"/>
+                <w:szCs w:val="24"/>
+                <w:shd w:val="clear" w:color="auto" w:fill="FFFFFF"/>
+              </w:rPr>
+              <w:t>"</w:t>
+            </w:r>
+            <w:proofErr w:type="spellStart"/>
+            <w:proofErr w:type="gramStart"/>
+            <w:r>
+              <w:rPr>
+                <w:rFonts w:ascii="Arial" w:hAnsi="Arial" w:cs="Arial"/>
+                <w:color w:val="000000" w:themeColor="text1"/>
+                <w:sz w:val="24"/>
+                <w:szCs w:val="24"/>
+                <w:shd w:val="clear" w:color="auto" w:fill="FFFFFF"/>
+              </w:rPr>
+              <w:t>checkout</w:t>
+            </w:r>
+            <w:proofErr w:type="gramEnd"/>
+            <w:r>
+              <w:rPr>
+                <w:rFonts w:ascii="Arial" w:hAnsi="Arial" w:cs="Arial"/>
+                <w:color w:val="000000" w:themeColor="text1"/>
+                <w:sz w:val="24"/>
+                <w:szCs w:val="24"/>
+                <w:shd w:val="clear" w:color="auto" w:fill="FFFFFF"/>
+              </w:rPr>
+              <w:t>_orders</w:t>
+            </w:r>
+            <w:proofErr w:type="spellEnd"/>
+            <w:r>
+              <w:rPr>
+                <w:rFonts w:ascii="Arial" w:hAnsi="Arial" w:cs="Arial"/>
+                <w:color w:val="000000" w:themeColor="text1"/>
+                <w:sz w:val="24"/>
+                <w:szCs w:val="24"/>
+                <w:shd w:val="clear" w:color="auto" w:fill="FFFFFF"/>
+              </w:rPr>
+              <w:t>": {</w:t>
+            </w:r>
+          </w:p>
+          <w:p>
+            <w:pPr>
+              <w:jc w:val="both"/>
+              <w:rPr>
+                <w:rFonts w:ascii="Arial" w:hAnsi="Arial" w:cs="Arial"/>
+                <w:color w:val="000000" w:themeColor="text1"/>
+                <w:sz w:val="24"/>
+                <w:szCs w:val="24"/>
+                <w:shd w:val="clear" w:color="auto" w:fill="FFFFFF"/>
+              </w:rPr>
+            </w:pPr>
+            <w:r>
+              <w:rPr>
+                <w:rFonts w:ascii="Arial" w:hAnsi="Arial" w:cs="Arial"/>
+                <w:color w:val="000000" w:themeColor="text1"/>
+                <w:sz w:val="24"/>
+                <w:szCs w:val="24"/>
+                <w:shd w:val="clear" w:color="auto" w:fill="FFFFFF"/>
+              </w:rPr>
+              <w:tab/>
+              <w:t>"POST /</w:t>
+            </w:r>
+            <w:proofErr w:type="spellStart"/>
+            <w:r>
+              <w:rPr>
+                <w:rFonts w:ascii="Arial" w:hAnsi="Arial" w:cs="Arial"/>
+                <w:color w:val="000000" w:themeColor="text1"/>
+                <w:sz w:val="24"/>
+                <w:szCs w:val="24"/>
+                <w:shd w:val="clear" w:color="auto" w:fill="FFFFFF"/>
+              </w:rPr>
+              <w:t>api</w:t>
+            </w:r>
+            <w:proofErr w:type="spellEnd"/>
+            <w:r>
+              <w:rPr>
+                <w:rFonts w:ascii="Arial" w:hAnsi="Arial" w:cs="Arial"/>
+                <w:color w:val="000000" w:themeColor="text1"/>
+                <w:sz w:val="24"/>
+                <w:szCs w:val="24"/>
+                <w:shd w:val="clear" w:color="auto" w:fill="FFFFFF"/>
+              </w:rPr>
+              <w:t>/checkout": {</w:t>
+            </w:r>
+          </w:p>
+          <w:p>
+            <w:pPr>
+              <w:jc w:val="both"/>
+              <w:rPr>
+                <w:rFonts w:ascii="Arial" w:hAnsi="Arial" w:cs="Arial"/>
+                <w:color w:val="000000" w:themeColor="text1"/>
+                <w:sz w:val="24"/>
+                <w:szCs w:val="24"/>
+                <w:shd w:val="clear" w:color="auto" w:fill="FFFFFF"/>
+              </w:rPr>
+            </w:pPr>
+            <w:r>
+              <w:rPr>
+                <w:rFonts w:ascii="Arial" w:hAnsi="Arial" w:cs="Arial"/>
+                <w:color w:val="000000" w:themeColor="text1"/>
+                <w:sz w:val="24"/>
+                <w:szCs w:val="24"/>
+                <w:shd w:val="clear" w:color="auto" w:fill="FFFFFF"/>
+              </w:rPr>
+              <w:tab/>
+            </w:r>
+            <w:r>
+              <w:rPr>
+                <w:rFonts w:ascii="Arial" w:hAnsi="Arial" w:cs="Arial"/>
+                <w:color w:val="000000" w:themeColor="text1"/>
+                <w:sz w:val="24"/>
+                <w:szCs w:val="24"/>
+                <w:shd w:val="clear" w:color="auto" w:fill="FFFFFF"/>
+              </w:rPr>
+              <w:tab/>
+              <w:t>"description": "Perform checkout (validate items, deduct stock, create order)"</w:t>
+            </w:r>
+          </w:p>
+          <w:p>
+            <w:pPr>
+              <w:jc w:val="both"/>
+              <w:rPr>
+                <w:rFonts w:ascii="Arial" w:hAnsi="Arial" w:cs="Arial"/>
+                <w:color w:val="000000" w:themeColor="text1"/>
+                <w:sz w:val="24"/>
+                <w:szCs w:val="24"/>
+                <w:shd w:val="clear" w:color="auto" w:fill="FFFFFF"/>
+              </w:rPr>
+            </w:pPr>
+            <w:r>
+              <w:rPr>
+                <w:rFonts w:ascii="Arial" w:hAnsi="Arial" w:cs="Arial"/>
+                <w:color w:val="000000" w:themeColor="text1"/>
+                <w:sz w:val="24"/>
+                <w:szCs w:val="24"/>
+                <w:shd w:val="clear" w:color="auto" w:fill="FFFFFF"/>
+              </w:rPr>
+              <w:tab/>
+              <w:t>},</w:t>
+            </w:r>
+          </w:p>
+          <w:p>
+            <w:pPr>
+              <w:jc w:val="both"/>
+              <w:rPr>
+                <w:rFonts w:ascii="Arial" w:hAnsi="Arial" w:cs="Arial"/>
+                <w:color w:val="000000" w:themeColor="text1"/>
+                <w:sz w:val="24"/>
+                <w:szCs w:val="24"/>
+                <w:shd w:val="clear" w:color="auto" w:fill="FFFFFF"/>
+              </w:rPr>
+            </w:pPr>
+            <w:r>
+              <w:rPr>
+                <w:rFonts w:ascii="Arial" w:hAnsi="Arial" w:cs="Arial"/>
+                <w:color w:val="000000" w:themeColor="text1"/>
+                <w:sz w:val="24"/>
+                <w:szCs w:val="24"/>
+                <w:shd w:val="clear" w:color="auto" w:fill="FFFFFF"/>
+              </w:rPr>
+              <w:tab/>
+              <w:t>"GET /</w:t>
+            </w:r>
+            <w:proofErr w:type="spellStart"/>
+            <w:r>
+              <w:rPr>
+                <w:rFonts w:ascii="Arial" w:hAnsi="Arial" w:cs="Arial"/>
+                <w:color w:val="000000" w:themeColor="text1"/>
+                <w:sz w:val="24"/>
+                <w:szCs w:val="24"/>
+                <w:shd w:val="clear" w:color="auto" w:fill="FFFFFF"/>
+              </w:rPr>
+              <w:t>api</w:t>
+            </w:r>
+            <w:proofErr w:type="spellEnd"/>
+            <w:r>
+              <w:rPr>
+                <w:rFonts w:ascii="Arial" w:hAnsi="Arial" w:cs="Arial"/>
+                <w:color w:val="000000" w:themeColor="text1"/>
+                <w:sz w:val="24"/>
+                <w:szCs w:val="24"/>
+                <w:shd w:val="clear" w:color="auto" w:fill="FFFFFF"/>
+              </w:rPr>
+              <w:t>/orders": {</w:t>
+            </w:r>
+          </w:p>
+          <w:p>
+            <w:pPr>
+              <w:jc w:val="both"/>
+              <w:rPr>
+                <w:rFonts w:ascii="Arial" w:hAnsi="Arial" w:cs="Arial"/>
+                <w:color w:val="000000" w:themeColor="text1"/>
+                <w:sz w:val="24"/>
+                <w:szCs w:val="24"/>
+                <w:shd w:val="clear" w:color="auto" w:fill="FFFFFF"/>
+              </w:rPr>
+            </w:pPr>
+            <w:r>
+              <w:rPr>
+                <w:rFonts w:ascii="Arial" w:hAnsi="Arial" w:cs="Arial"/>
+                <w:color w:val="000000" w:themeColor="text1"/>
+                <w:sz w:val="24"/>
+                <w:szCs w:val="24"/>
+                <w:shd w:val="clear" w:color="auto" w:fill="FFFFFF"/>
+              </w:rPr>
+              <w:tab/>
+            </w:r>
+            <w:r>
+              <w:rPr>
+                <w:rFonts w:ascii="Arial" w:hAnsi="Arial" w:cs="Arial"/>
+                <w:color w:val="000000" w:themeColor="text1"/>
+                <w:sz w:val="24"/>
+                <w:szCs w:val="24"/>
+                <w:shd w:val="clear" w:color="auto" w:fill="FFFFFF"/>
+              </w:rPr>
+              <w:tab/>
+              <w:t>"description": "List user's orders"</w:t>
+            </w:r>
+          </w:p>
+          <w:p>
+            <w:pPr>
+              <w:jc w:val="both"/>
+              <w:rPr>
+                <w:rFonts w:ascii="Arial" w:hAnsi="Arial" w:cs="Arial"/>
+                <w:color w:val="000000" w:themeColor="text1"/>
+                <w:sz w:val="24"/>
+                <w:szCs w:val="24"/>
+                <w:shd w:val="clear" w:color="auto" w:fill="FFFFFF"/>
+              </w:rPr>
+            </w:pPr>
+            <w:r>
+              <w:rPr>
+                <w:rFonts w:ascii="Arial" w:hAnsi="Arial" w:cs="Arial"/>
+                <w:color w:val="000000" w:themeColor="text1"/>
+                <w:sz w:val="24"/>
+                <w:szCs w:val="24"/>
+                <w:shd w:val="clear" w:color="auto" w:fill="FFFFFF"/>
+              </w:rPr>
+              <w:tab/>
+              <w:t>},</w:t>
+            </w:r>
+          </w:p>
+          <w:p>
+            <w:pPr>
+              <w:jc w:val="both"/>
+              <w:rPr>
+                <w:rFonts w:ascii="Arial" w:hAnsi="Arial" w:cs="Arial"/>
+                <w:color w:val="000000" w:themeColor="text1"/>
+                <w:sz w:val="24"/>
+                <w:szCs w:val="24"/>
+                <w:shd w:val="clear" w:color="auto" w:fill="FFFFFF"/>
+              </w:rPr>
+            </w:pPr>
+            <w:r>
+              <w:rPr>
+                <w:rFonts w:ascii="Arial" w:hAnsi="Arial" w:cs="Arial"/>
+                <w:color w:val="000000" w:themeColor="text1"/>
+                <w:sz w:val="24"/>
+                <w:szCs w:val="24"/>
+                <w:shd w:val="clear" w:color="auto" w:fill="FFFFFF"/>
+              </w:rPr>
+              <w:tab/>
+              <w:t>"GET /</w:t>
+            </w:r>
+            <w:proofErr w:type="spellStart"/>
+            <w:r>
+              <w:rPr>
+                <w:rFonts w:ascii="Arial" w:hAnsi="Arial" w:cs="Arial"/>
+                <w:color w:val="000000" w:themeColor="text1"/>
+                <w:sz w:val="24"/>
+                <w:szCs w:val="24"/>
+                <w:shd w:val="clear" w:color="auto" w:fill="FFFFFF"/>
+              </w:rPr>
+              <w:t>api</w:t>
+            </w:r>
+            <w:proofErr w:type="spellEnd"/>
+            <w:r>
+              <w:rPr>
+                <w:rFonts w:ascii="Arial" w:hAnsi="Arial" w:cs="Arial"/>
+                <w:color w:val="000000" w:themeColor="text1"/>
+                <w:sz w:val="24"/>
+                <w:szCs w:val="24"/>
+                <w:shd w:val="clear" w:color="auto" w:fill="FFFFFF"/>
+              </w:rPr>
+              <w:t>/orders/{id}": {</w:t>
+            </w:r>
+          </w:p>
+          <w:p>
+            <w:pPr>
+              <w:jc w:val="both"/>
+              <w:rPr>
+                <w:rFonts w:ascii="Arial" w:hAnsi="Arial" w:cs="Arial"/>
+                <w:color w:val="000000" w:themeColor="text1"/>
+                <w:sz w:val="24"/>
+                <w:szCs w:val="24"/>
+                <w:shd w:val="clear" w:color="auto" w:fill="FFFFFF"/>
+              </w:rPr>
+            </w:pPr>
+            <w:r>
+              <w:rPr>
+                <w:rFonts w:ascii="Arial" w:hAnsi="Arial" w:cs="Arial"/>
+                <w:color w:val="000000" w:themeColor="text1"/>
+                <w:sz w:val="24"/>
+                <w:szCs w:val="24"/>
+                <w:shd w:val="clear" w:color="auto" w:fill="FFFFFF"/>
+              </w:rPr>
+              <w:tab/>
+            </w:r>
+            <w:r>
+              <w:rPr>
+                <w:rFonts w:ascii="Arial" w:hAnsi="Arial" w:cs="Arial"/>
+                <w:color w:val="000000" w:themeColor="text1"/>
+                <w:sz w:val="24"/>
+                <w:szCs w:val="24"/>
+                <w:shd w:val="clear" w:color="auto" w:fill="FFFFFF"/>
+              </w:rPr>
+              <w:tab/>
+              <w:t>"description": "Get order by ID (must belong to current user)"</w:t>
+            </w:r>
+          </w:p>
+          <w:p>
+            <w:pPr>
+              <w:jc w:val="both"/>
+              <w:rPr>
+                <w:rFonts w:ascii="Arial" w:hAnsi="Arial" w:cs="Arial"/>
+                <w:color w:val="000000" w:themeColor="text1"/>
+                <w:sz w:val="24"/>
+                <w:szCs w:val="24"/>
+                <w:shd w:val="clear" w:color="auto" w:fill="FFFFFF"/>
+              </w:rPr>
+            </w:pPr>
+            <w:r>
+              <w:rPr>
+                <w:rFonts w:ascii="Arial" w:hAnsi="Arial" w:cs="Arial"/>
+                <w:color w:val="000000" w:themeColor="text1"/>
+                <w:sz w:val="24"/>
+                <w:szCs w:val="24"/>
+                <w:shd w:val="clear" w:color="auto" w:fill="FFFFFF"/>
+              </w:rPr>
+              <w:tab/>
+              <w:t>},</w:t>
+            </w:r>
+          </w:p>
+          <w:p>
+            <w:pPr>
+              <w:jc w:val="both"/>
+              <w:rPr>
+                <w:rFonts w:ascii="Arial" w:hAnsi="Arial" w:cs="Arial"/>
+                <w:color w:val="000000" w:themeColor="text1"/>
+                <w:sz w:val="24"/>
+                <w:szCs w:val="24"/>
+                <w:shd w:val="clear" w:color="auto" w:fill="FFFFFF"/>
+              </w:rPr>
+            </w:pPr>
+            <w:r>
+              <w:rPr>
+                <w:rFonts w:ascii="Arial" w:hAnsi="Arial" w:cs="Arial"/>
+                <w:color w:val="000000" w:themeColor="text1"/>
+                <w:sz w:val="24"/>
+                <w:szCs w:val="24"/>
+                <w:shd w:val="clear" w:color="auto" w:fill="FFFFFF"/>
+              </w:rPr>
+              <w:tab/>
+              <w:t>"PUT /</w:t>
+            </w:r>
+            <w:proofErr w:type="spellStart"/>
+            <w:r>
+              <w:rPr>
+                <w:rFonts w:ascii="Arial" w:hAnsi="Arial" w:cs="Arial"/>
+                <w:color w:val="000000" w:themeColor="text1"/>
+                <w:sz w:val="24"/>
+                <w:szCs w:val="24"/>
+                <w:shd w:val="clear" w:color="auto" w:fill="FFFFFF"/>
+              </w:rPr>
+              <w:t>api</w:t>
+            </w:r>
+            <w:proofErr w:type="spellEnd"/>
+            <w:r>
+              <w:rPr>
+                <w:rFonts w:ascii="Arial" w:hAnsi="Arial" w:cs="Arial"/>
+                <w:color w:val="000000" w:themeColor="text1"/>
+                <w:sz w:val="24"/>
+                <w:szCs w:val="24"/>
+                <w:shd w:val="clear" w:color="auto" w:fill="FFFFFF"/>
+              </w:rPr>
+              <w:t>/orders/{id}": {</w:t>
+            </w:r>
+          </w:p>
+          <w:p>
+            <w:pPr>
+              <w:jc w:val="both"/>
+              <w:rPr>
+                <w:rFonts w:ascii="Arial" w:hAnsi="Arial" w:cs="Arial"/>
+                <w:color w:val="000000" w:themeColor="text1"/>
+                <w:sz w:val="24"/>
+                <w:szCs w:val="24"/>
+                <w:shd w:val="clear" w:color="auto" w:fill="FFFFFF"/>
+              </w:rPr>
+            </w:pPr>
+            <w:r>
+              <w:rPr>
+                <w:rFonts w:ascii="Arial" w:hAnsi="Arial" w:cs="Arial"/>
+                <w:color w:val="000000" w:themeColor="text1"/>
+                <w:sz w:val="24"/>
+                <w:szCs w:val="24"/>
+                <w:shd w:val="clear" w:color="auto" w:fill="FFFFFF"/>
+              </w:rPr>
+              <w:lastRenderedPageBreak/>
+              <w:tab/>
+            </w:r>
+            <w:r>
+              <w:rPr>
+                <w:rFonts w:ascii="Arial" w:hAnsi="Arial" w:cs="Arial"/>
+                <w:color w:val="000000" w:themeColor="text1"/>
+                <w:sz w:val="24"/>
+                <w:szCs w:val="24"/>
+                <w:shd w:val="clear" w:color="auto" w:fill="FFFFFF"/>
+              </w:rPr>
+              <w:tab/>
+              <w:t>"description": "Update order status (admin only)"</w:t>
+            </w:r>
+          </w:p>
+          <w:p>
+            <w:pPr>
+              <w:jc w:val="both"/>
+              <w:rPr>
+                <w:rFonts w:ascii="Arial" w:hAnsi="Arial" w:cs="Arial"/>
+                <w:color w:val="000000" w:themeColor="text1"/>
+                <w:sz w:val="24"/>
+                <w:szCs w:val="24"/>
+                <w:shd w:val="clear" w:color="auto" w:fill="FFFFFF"/>
+              </w:rPr>
+            </w:pPr>
+            <w:r>
+              <w:rPr>
+                <w:rFonts w:ascii="Arial" w:hAnsi="Arial" w:cs="Arial"/>
+                <w:color w:val="000000" w:themeColor="text1"/>
+                <w:sz w:val="24"/>
+                <w:szCs w:val="24"/>
+                <w:shd w:val="clear" w:color="auto" w:fill="FFFFFF"/>
+              </w:rPr>
+              <w:tab/>
+              <w:t>}</w:t>
+            </w:r>
+          </w:p>
+          <w:p>
+            <w:pPr>
+              <w:jc w:val="both"/>
+              <w:rPr>
+                <w:rFonts w:ascii="Arial" w:hAnsi="Arial" w:cs="Arial"/>
+                <w:color w:val="000000" w:themeColor="text1"/>
+                <w:sz w:val="24"/>
+                <w:szCs w:val="24"/>
+                <w:shd w:val="clear" w:color="auto" w:fill="FFFFFF"/>
+              </w:rPr>
+            </w:pPr>
+            <w:r>
+              <w:rPr>
+                <w:rFonts w:ascii="Arial" w:hAnsi="Arial" w:cs="Arial"/>
+                <w:color w:val="000000" w:themeColor="text1"/>
+                <w:sz w:val="24"/>
+                <w:szCs w:val="24"/>
+                <w:shd w:val="clear" w:color="auto" w:fill="FFFFFF"/>
+              </w:rPr>
+              <w:t>},</w:t>
+            </w:r>
+          </w:p>
+          <w:p>
+            <w:pPr>
+              <w:jc w:val="both"/>
+              <w:rPr>
+                <w:rFonts w:ascii="Arial" w:hAnsi="Arial" w:cs="Arial"/>
+                <w:color w:val="000000" w:themeColor="text1"/>
+                <w:sz w:val="24"/>
+                <w:szCs w:val="24"/>
+                <w:shd w:val="clear" w:color="auto" w:fill="FFFFFF"/>
+              </w:rPr>
+            </w:pPr>
+            <w:r>
+              <w:rPr>
+                <w:rFonts w:ascii="Arial" w:hAnsi="Arial" w:cs="Arial"/>
+                <w:color w:val="000000" w:themeColor="text1"/>
+                <w:sz w:val="24"/>
+                <w:szCs w:val="24"/>
+                <w:shd w:val="clear" w:color="auto" w:fill="FFFFFF"/>
+              </w:rPr>
+              <w:t>"auth": {</w:t>
+            </w:r>
+          </w:p>
+          <w:p>
+            <w:pPr>
+              <w:jc w:val="both"/>
+              <w:rPr>
+                <w:rFonts w:ascii="Arial" w:hAnsi="Arial" w:cs="Arial"/>
+                <w:color w:val="000000" w:themeColor="text1"/>
+                <w:sz w:val="24"/>
+                <w:szCs w:val="24"/>
+                <w:shd w:val="clear" w:color="auto" w:fill="FFFFFF"/>
+              </w:rPr>
+            </w:pPr>
+            <w:r>
+              <w:rPr>
+                <w:rFonts w:ascii="Arial" w:hAnsi="Arial" w:cs="Arial"/>
+                <w:color w:val="000000" w:themeColor="text1"/>
+                <w:sz w:val="24"/>
+                <w:szCs w:val="24"/>
+                <w:shd w:val="clear" w:color="auto" w:fill="FFFFFF"/>
+              </w:rPr>
+              <w:tab/>
+              <w:t>"POST /</w:t>
+            </w:r>
+            <w:proofErr w:type="spellStart"/>
+            <w:r>
+              <w:rPr>
+                <w:rFonts w:ascii="Arial" w:hAnsi="Arial" w:cs="Arial"/>
+                <w:color w:val="000000" w:themeColor="text1"/>
+                <w:sz w:val="24"/>
+                <w:szCs w:val="24"/>
+                <w:shd w:val="clear" w:color="auto" w:fill="FFFFFF"/>
+              </w:rPr>
+              <w:t>api</w:t>
+            </w:r>
+            <w:proofErr w:type="spellEnd"/>
+            <w:r>
+              <w:rPr>
+                <w:rFonts w:ascii="Arial" w:hAnsi="Arial" w:cs="Arial"/>
+                <w:color w:val="000000" w:themeColor="text1"/>
+                <w:sz w:val="24"/>
+                <w:szCs w:val="24"/>
+                <w:shd w:val="clear" w:color="auto" w:fill="FFFFFF"/>
+              </w:rPr>
+              <w:t>/auth/register": {</w:t>
+            </w:r>
+          </w:p>
+          <w:p>
+            <w:pPr>
+              <w:jc w:val="both"/>
+              <w:rPr>
+                <w:rFonts w:ascii="Arial" w:hAnsi="Arial" w:cs="Arial"/>
+                <w:color w:val="000000" w:themeColor="text1"/>
+                <w:sz w:val="24"/>
+                <w:szCs w:val="24"/>
+                <w:shd w:val="clear" w:color="auto" w:fill="FFFFFF"/>
+              </w:rPr>
+            </w:pPr>
+            <w:r>
+              <w:rPr>
+                <w:rFonts w:ascii="Arial" w:hAnsi="Arial" w:cs="Arial"/>
+                <w:color w:val="000000" w:themeColor="text1"/>
+                <w:sz w:val="24"/>
+                <w:szCs w:val="24"/>
+                <w:shd w:val="clear" w:color="auto" w:fill="FFFFFF"/>
+              </w:rPr>
+              <w:tab/>
+            </w:r>
+            <w:r>
+              <w:rPr>
+                <w:rFonts w:ascii="Arial" w:hAnsi="Arial" w:cs="Arial"/>
+                <w:color w:val="000000" w:themeColor="text1"/>
+                <w:sz w:val="24"/>
+                <w:szCs w:val="24"/>
+                <w:shd w:val="clear" w:color="auto" w:fill="FFFFFF"/>
+              </w:rPr>
+              <w:tab/>
+              <w:t>"description": "Register a new user"</w:t>
+            </w:r>
+          </w:p>
+          <w:p>
+            <w:pPr>
+              <w:jc w:val="both"/>
+              <w:rPr>
+                <w:rFonts w:ascii="Arial" w:hAnsi="Arial" w:cs="Arial"/>
+                <w:color w:val="000000" w:themeColor="text1"/>
+                <w:sz w:val="24"/>
+                <w:szCs w:val="24"/>
+                <w:shd w:val="clear" w:color="auto" w:fill="FFFFFF"/>
+              </w:rPr>
+            </w:pPr>
+            <w:r>
+              <w:rPr>
+                <w:rFonts w:ascii="Arial" w:hAnsi="Arial" w:cs="Arial"/>
+                <w:color w:val="000000" w:themeColor="text1"/>
+                <w:sz w:val="24"/>
+                <w:szCs w:val="24"/>
+                <w:shd w:val="clear" w:color="auto" w:fill="FFFFFF"/>
+              </w:rPr>
+              <w:tab/>
+              <w:t>},</w:t>
+            </w:r>
+          </w:p>
+          <w:p>
+            <w:pPr>
+              <w:jc w:val="both"/>
+              <w:rPr>
+                <w:rFonts w:ascii="Arial" w:hAnsi="Arial" w:cs="Arial"/>
+                <w:color w:val="000000" w:themeColor="text1"/>
+                <w:sz w:val="24"/>
+                <w:szCs w:val="24"/>
+                <w:shd w:val="clear" w:color="auto" w:fill="FFFFFF"/>
+              </w:rPr>
+            </w:pPr>
+            <w:r>
+              <w:rPr>
+                <w:rFonts w:ascii="Arial" w:hAnsi="Arial" w:cs="Arial"/>
+                <w:color w:val="000000" w:themeColor="text1"/>
+                <w:sz w:val="24"/>
+                <w:szCs w:val="24"/>
+                <w:shd w:val="clear" w:color="auto" w:fill="FFFFFF"/>
+              </w:rPr>
+              <w:tab/>
+              <w:t>"POST /</w:t>
+            </w:r>
+            <w:proofErr w:type="spellStart"/>
+            <w:r>
+              <w:rPr>
+                <w:rFonts w:ascii="Arial" w:hAnsi="Arial" w:cs="Arial"/>
+                <w:color w:val="000000" w:themeColor="text1"/>
+                <w:sz w:val="24"/>
+                <w:szCs w:val="24"/>
+                <w:shd w:val="clear" w:color="auto" w:fill="FFFFFF"/>
+              </w:rPr>
+              <w:t>api</w:t>
+            </w:r>
+            <w:proofErr w:type="spellEnd"/>
+            <w:r>
+              <w:rPr>
+                <w:rFonts w:ascii="Arial" w:hAnsi="Arial" w:cs="Arial"/>
+                <w:color w:val="000000" w:themeColor="text1"/>
+                <w:sz w:val="24"/>
+                <w:szCs w:val="24"/>
+                <w:shd w:val="clear" w:color="auto" w:fill="FFFFFF"/>
+              </w:rPr>
+              <w:t>/auth/login": {</w:t>
+            </w:r>
+          </w:p>
+          <w:p>
+            <w:pPr>
+              <w:jc w:val="both"/>
+              <w:rPr>
+                <w:rFonts w:ascii="Arial" w:hAnsi="Arial" w:cs="Arial"/>
+                <w:color w:val="000000" w:themeColor="text1"/>
+                <w:sz w:val="24"/>
+                <w:szCs w:val="24"/>
+                <w:shd w:val="clear" w:color="auto" w:fill="FFFFFF"/>
+              </w:rPr>
+            </w:pPr>
+            <w:r>
+              <w:rPr>
+                <w:rFonts w:ascii="Arial" w:hAnsi="Arial" w:cs="Arial"/>
+                <w:color w:val="000000" w:themeColor="text1"/>
+                <w:sz w:val="24"/>
+                <w:szCs w:val="24"/>
+                <w:shd w:val="clear" w:color="auto" w:fill="FFFFFF"/>
+              </w:rPr>
+              <w:tab/>
+            </w:r>
+            <w:r>
+              <w:rPr>
+                <w:rFonts w:ascii="Arial" w:hAnsi="Arial" w:cs="Arial"/>
+                <w:color w:val="000000" w:themeColor="text1"/>
+                <w:sz w:val="24"/>
+                <w:szCs w:val="24"/>
+                <w:shd w:val="clear" w:color="auto" w:fill="FFFFFF"/>
+              </w:rPr>
+              <w:tab/>
+              <w:t>"description": "Authenticate user and return JWT"</w:t>
+            </w:r>
+          </w:p>
+          <w:p>
+            <w:pPr>
+              <w:jc w:val="both"/>
+              <w:rPr>
+                <w:rFonts w:ascii="Arial" w:hAnsi="Arial" w:cs="Arial"/>
+                <w:color w:val="000000" w:themeColor="text1"/>
+                <w:sz w:val="24"/>
+                <w:szCs w:val="24"/>
+                <w:shd w:val="clear" w:color="auto" w:fill="FFFFFF"/>
+              </w:rPr>
+            </w:pPr>
+            <w:r>
+              <w:rPr>
+                <w:rFonts w:ascii="Arial" w:hAnsi="Arial" w:cs="Arial"/>
+                <w:color w:val="000000" w:themeColor="text1"/>
+                <w:sz w:val="24"/>
+                <w:szCs w:val="24"/>
+                <w:shd w:val="clear" w:color="auto" w:fill="FFFFFF"/>
+              </w:rPr>
+              <w:tab/>
+              <w:t>},</w:t>
+            </w:r>
+          </w:p>
+          <w:p>
+            <w:pPr>
+              <w:jc w:val="both"/>
+              <w:rPr>
+                <w:rFonts w:ascii="Arial" w:hAnsi="Arial" w:cs="Arial"/>
+                <w:color w:val="000000" w:themeColor="text1"/>
+                <w:sz w:val="24"/>
+                <w:szCs w:val="24"/>
+                <w:shd w:val="clear" w:color="auto" w:fill="FFFFFF"/>
+              </w:rPr>
+            </w:pPr>
+            <w:r>
+              <w:rPr>
+                <w:rFonts w:ascii="Arial" w:hAnsi="Arial" w:cs="Arial"/>
+                <w:color w:val="000000" w:themeColor="text1"/>
+                <w:sz w:val="24"/>
+                <w:szCs w:val="24"/>
+                <w:shd w:val="clear" w:color="auto" w:fill="FFFFFF"/>
+              </w:rPr>
+              <w:tab/>
+              <w:t>"GET /</w:t>
+            </w:r>
+            <w:proofErr w:type="spellStart"/>
+            <w:r>
+              <w:rPr>
+                <w:rFonts w:ascii="Arial" w:hAnsi="Arial" w:cs="Arial"/>
+                <w:color w:val="000000" w:themeColor="text1"/>
+                <w:sz w:val="24"/>
+                <w:szCs w:val="24"/>
+                <w:shd w:val="clear" w:color="auto" w:fill="FFFFFF"/>
+              </w:rPr>
+              <w:t>api</w:t>
+            </w:r>
+            <w:proofErr w:type="spellEnd"/>
+            <w:r>
+              <w:rPr>
+                <w:rFonts w:ascii="Arial" w:hAnsi="Arial" w:cs="Arial"/>
+                <w:color w:val="000000" w:themeColor="text1"/>
+                <w:sz w:val="24"/>
+                <w:szCs w:val="24"/>
+                <w:shd w:val="clear" w:color="auto" w:fill="FFFFFF"/>
+              </w:rPr>
+              <w:t>/auth/me": {</w:t>
+            </w:r>
+          </w:p>
+          <w:p>
+            <w:pPr>
+              <w:jc w:val="both"/>
+              <w:rPr>
+                <w:rFonts w:ascii="Arial" w:hAnsi="Arial" w:cs="Arial"/>
+                <w:color w:val="000000" w:themeColor="text1"/>
+                <w:sz w:val="24"/>
+                <w:szCs w:val="24"/>
+                <w:shd w:val="clear" w:color="auto" w:fill="FFFFFF"/>
+              </w:rPr>
+            </w:pPr>
+            <w:r>
+              <w:rPr>
+                <w:rFonts w:ascii="Arial" w:hAnsi="Arial" w:cs="Arial"/>
+                <w:color w:val="000000" w:themeColor="text1"/>
+                <w:sz w:val="24"/>
+                <w:szCs w:val="24"/>
+                <w:shd w:val="clear" w:color="auto" w:fill="FFFFFF"/>
+              </w:rPr>
+              <w:tab/>
+            </w:r>
+            <w:r>
+              <w:rPr>
+                <w:rFonts w:ascii="Arial" w:hAnsi="Arial" w:cs="Arial"/>
+                <w:color w:val="000000" w:themeColor="text1"/>
+                <w:sz w:val="24"/>
+                <w:szCs w:val="24"/>
+                <w:shd w:val="clear" w:color="auto" w:fill="FFFFFF"/>
+              </w:rPr>
+              <w:tab/>
+              <w:t>"description": "Get current authenticated user's info (protected)"</w:t>
+            </w:r>
+          </w:p>
+          <w:p>
+            <w:pPr>
+              <w:jc w:val="both"/>
+              <w:rPr>
+                <w:rFonts w:ascii="Arial" w:hAnsi="Arial" w:cs="Arial"/>
+                <w:color w:val="000000" w:themeColor="text1"/>
+                <w:sz w:val="24"/>
+                <w:szCs w:val="24"/>
+                <w:shd w:val="clear" w:color="auto" w:fill="FFFFFF"/>
+              </w:rPr>
+            </w:pPr>
+            <w:r>
+              <w:rPr>
+                <w:rFonts w:ascii="Arial" w:hAnsi="Arial" w:cs="Arial"/>
+                <w:color w:val="000000" w:themeColor="text1"/>
+                <w:sz w:val="24"/>
+                <w:szCs w:val="24"/>
+                <w:shd w:val="clear" w:color="auto" w:fill="FFFFFF"/>
+              </w:rPr>
+              <w:tab/>
+              <w:t>}</w:t>
+            </w:r>
+          </w:p>
+          <w:p>
+            <w:pPr>
+              <w:jc w:val="both"/>
+              <w:rPr>
+                <w:rFonts w:ascii="Arial" w:hAnsi="Arial" w:cs="Arial"/>
+                <w:color w:val="000000" w:themeColor="text1"/>
+                <w:sz w:val="24"/>
+                <w:szCs w:val="24"/>
+                <w:shd w:val="clear" w:color="auto" w:fill="FFFFFF"/>
+              </w:rPr>
+            </w:pPr>
+            <w:r>
+              <w:rPr>
+                <w:rFonts w:ascii="Arial" w:hAnsi="Arial" w:cs="Arial"/>
+                <w:color w:val="000000" w:themeColor="text1"/>
+                <w:sz w:val="24"/>
+                <w:szCs w:val="24"/>
+                <w:shd w:val="clear" w:color="auto" w:fill="FFFFFF"/>
+              </w:rPr>
+              <w:t>},</w:t>
+            </w:r>
+          </w:p>
+          <w:p>
+            <w:pPr>
+              <w:jc w:val="both"/>
+              <w:rPr>
+                <w:rFonts w:ascii="Arial" w:hAnsi="Arial" w:cs="Arial"/>
+                <w:color w:val="000000" w:themeColor="text1"/>
+                <w:sz w:val="24"/>
+                <w:szCs w:val="24"/>
+                <w:shd w:val="clear" w:color="auto" w:fill="FFFFFF"/>
+              </w:rPr>
+            </w:pPr>
+            <w:r>
+              <w:rPr>
+                <w:rFonts w:ascii="Arial" w:hAnsi="Arial" w:cs="Arial"/>
+                <w:color w:val="000000" w:themeColor="text1"/>
+                <w:sz w:val="24"/>
+                <w:szCs w:val="24"/>
+                <w:shd w:val="clear" w:color="auto" w:fill="FFFFFF"/>
+              </w:rPr>
+              <w:t>"admin": {</w:t>
+            </w:r>
+          </w:p>
+          <w:p>
+            <w:pPr>
+              <w:jc w:val="both"/>
+              <w:rPr>
+                <w:rFonts w:ascii="Arial" w:hAnsi="Arial" w:cs="Arial"/>
+                <w:color w:val="000000" w:themeColor="text1"/>
+                <w:sz w:val="24"/>
+                <w:szCs w:val="24"/>
+                <w:shd w:val="clear" w:color="auto" w:fill="FFFFFF"/>
+              </w:rPr>
+            </w:pPr>
+            <w:r>
+              <w:rPr>
+                <w:rFonts w:ascii="Arial" w:hAnsi="Arial" w:cs="Arial"/>
+                <w:color w:val="000000" w:themeColor="text1"/>
+                <w:sz w:val="24"/>
+                <w:szCs w:val="24"/>
+                <w:shd w:val="clear" w:color="auto" w:fill="FFFFFF"/>
+              </w:rPr>
+              <w:tab/>
+              <w:t>"GET /</w:t>
+            </w:r>
+            <w:proofErr w:type="spellStart"/>
+            <w:r>
+              <w:rPr>
+                <w:rFonts w:ascii="Arial" w:hAnsi="Arial" w:cs="Arial"/>
+                <w:color w:val="000000" w:themeColor="text1"/>
+                <w:sz w:val="24"/>
+                <w:szCs w:val="24"/>
+                <w:shd w:val="clear" w:color="auto" w:fill="FFFFFF"/>
+              </w:rPr>
+              <w:t>api</w:t>
+            </w:r>
+            <w:proofErr w:type="spellEnd"/>
+            <w:r>
+              <w:rPr>
+                <w:rFonts w:ascii="Arial" w:hAnsi="Arial" w:cs="Arial"/>
+                <w:color w:val="000000" w:themeColor="text1"/>
+                <w:sz w:val="24"/>
+                <w:szCs w:val="24"/>
+                <w:shd w:val="clear" w:color="auto" w:fill="FFFFFF"/>
+              </w:rPr>
+              <w:t>/admin/inventory": {</w:t>
+            </w:r>
+          </w:p>
+          <w:p>
+            <w:pPr>
+              <w:jc w:val="both"/>
+              <w:rPr>
+                <w:rFonts w:ascii="Arial" w:hAnsi="Arial" w:cs="Arial"/>
+                <w:color w:val="000000" w:themeColor="text1"/>
+                <w:sz w:val="24"/>
+                <w:szCs w:val="24"/>
+                <w:shd w:val="clear" w:color="auto" w:fill="FFFFFF"/>
+              </w:rPr>
+            </w:pPr>
+            <w:r>
+              <w:rPr>
+                <w:rFonts w:ascii="Arial" w:hAnsi="Arial" w:cs="Arial"/>
+                <w:color w:val="000000" w:themeColor="text1"/>
+                <w:sz w:val="24"/>
+                <w:szCs w:val="24"/>
+                <w:shd w:val="clear" w:color="auto" w:fill="FFFFFF"/>
+              </w:rPr>
+              <w:tab/>
+            </w:r>
+            <w:r>
+              <w:rPr>
+                <w:rFonts w:ascii="Arial" w:hAnsi="Arial" w:cs="Arial"/>
+                <w:color w:val="000000" w:themeColor="text1"/>
+                <w:sz w:val="24"/>
+                <w:szCs w:val="24"/>
+                <w:shd w:val="clear" w:color="auto" w:fill="FFFFFF"/>
+              </w:rPr>
+              <w:tab/>
+              <w:t>"description": "View all products and stock (admin only)"</w:t>
+            </w:r>
+          </w:p>
+          <w:p>
+            <w:pPr>
+              <w:jc w:val="both"/>
+              <w:rPr>
+                <w:rFonts w:ascii="Arial" w:hAnsi="Arial" w:cs="Arial"/>
+                <w:color w:val="000000" w:themeColor="text1"/>
+                <w:sz w:val="24"/>
+                <w:szCs w:val="24"/>
+                <w:shd w:val="clear" w:color="auto" w:fill="FFFFFF"/>
+              </w:rPr>
+            </w:pPr>
+            <w:r>
+              <w:rPr>
+                <w:rFonts w:ascii="Arial" w:hAnsi="Arial" w:cs="Arial"/>
+                <w:color w:val="000000" w:themeColor="text1"/>
+                <w:sz w:val="24"/>
+                <w:szCs w:val="24"/>
+                <w:shd w:val="clear" w:color="auto" w:fill="FFFFFF"/>
+              </w:rPr>
+              <w:tab/>
+              <w:t>},</w:t>
+            </w:r>
+          </w:p>
+          <w:p>
+            <w:pPr>
+              <w:jc w:val="both"/>
+              <w:rPr>
+                <w:rFonts w:ascii="Arial" w:hAnsi="Arial" w:cs="Arial"/>
+                <w:color w:val="000000" w:themeColor="text1"/>
+                <w:sz w:val="24"/>
+                <w:szCs w:val="24"/>
+                <w:shd w:val="clear" w:color="auto" w:fill="FFFFFF"/>
+              </w:rPr>
+            </w:pPr>
+            <w:r>
+              <w:rPr>
+                <w:rFonts w:ascii="Arial" w:hAnsi="Arial" w:cs="Arial"/>
+                <w:color w:val="000000" w:themeColor="text1"/>
+                <w:sz w:val="24"/>
+                <w:szCs w:val="24"/>
+                <w:shd w:val="clear" w:color="auto" w:fill="FFFFFF"/>
+              </w:rPr>
+              <w:tab/>
+              <w:t>"GET /</w:t>
+            </w:r>
+            <w:proofErr w:type="spellStart"/>
+            <w:r>
+              <w:rPr>
+                <w:rFonts w:ascii="Arial" w:hAnsi="Arial" w:cs="Arial"/>
+                <w:color w:val="000000" w:themeColor="text1"/>
+                <w:sz w:val="24"/>
+                <w:szCs w:val="24"/>
+                <w:shd w:val="clear" w:color="auto" w:fill="FFFFFF"/>
+              </w:rPr>
+              <w:t>api</w:t>
+            </w:r>
+            <w:proofErr w:type="spellEnd"/>
+            <w:r>
+              <w:rPr>
+                <w:rFonts w:ascii="Arial" w:hAnsi="Arial" w:cs="Arial"/>
+                <w:color w:val="000000" w:themeColor="text1"/>
+                <w:sz w:val="24"/>
+                <w:szCs w:val="24"/>
+                <w:shd w:val="clear" w:color="auto" w:fill="FFFFFF"/>
+              </w:rPr>
+              <w:t>/admin/reports/sales": {</w:t>
+            </w:r>
+          </w:p>
+          <w:p>
+            <w:pPr>
+              <w:jc w:val="both"/>
+              <w:rPr>
+                <w:rFonts w:ascii="Arial" w:hAnsi="Arial" w:cs="Arial"/>
+                <w:color w:val="000000" w:themeColor="text1"/>
+                <w:sz w:val="24"/>
+                <w:szCs w:val="24"/>
+                <w:shd w:val="clear" w:color="auto" w:fill="FFFFFF"/>
+              </w:rPr>
+            </w:pPr>
+            <w:r>
+              <w:rPr>
+                <w:rFonts w:ascii="Arial" w:hAnsi="Arial" w:cs="Arial"/>
+                <w:color w:val="000000" w:themeColor="text1"/>
+                <w:sz w:val="24"/>
+                <w:szCs w:val="24"/>
+                <w:shd w:val="clear" w:color="auto" w:fill="FFFFFF"/>
+              </w:rPr>
+              <w:tab/>
+            </w:r>
+            <w:r>
+              <w:rPr>
+                <w:rFonts w:ascii="Arial" w:hAnsi="Arial" w:cs="Arial"/>
+                <w:color w:val="000000" w:themeColor="text1"/>
+                <w:sz w:val="24"/>
+                <w:szCs w:val="24"/>
+                <w:shd w:val="clear" w:color="auto" w:fill="FFFFFF"/>
+              </w:rPr>
+              <w:tab/>
+              <w:t>"description": "Generate sales report",</w:t>
+            </w:r>
+          </w:p>
+          <w:p>
+            <w:pPr>
+              <w:jc w:val="both"/>
+              <w:rPr>
+                <w:rFonts w:ascii="Arial" w:hAnsi="Arial" w:cs="Arial"/>
+                <w:color w:val="000000" w:themeColor="text1"/>
+                <w:sz w:val="24"/>
+                <w:szCs w:val="24"/>
+                <w:shd w:val="clear" w:color="auto" w:fill="FFFFFF"/>
+              </w:rPr>
+            </w:pPr>
+            <w:r>
+              <w:rPr>
+                <w:rFonts w:ascii="Arial" w:hAnsi="Arial" w:cs="Arial"/>
+                <w:color w:val="000000" w:themeColor="text1"/>
+                <w:sz w:val="24"/>
+                <w:szCs w:val="24"/>
+                <w:shd w:val="clear" w:color="auto" w:fill="FFFFFF"/>
+              </w:rPr>
+              <w:tab/>
+            </w:r>
+            <w:r>
+              <w:rPr>
+                <w:rFonts w:ascii="Arial" w:hAnsi="Arial" w:cs="Arial"/>
+                <w:color w:val="000000" w:themeColor="text1"/>
+                <w:sz w:val="24"/>
+                <w:szCs w:val="24"/>
+                <w:shd w:val="clear" w:color="auto" w:fill="FFFFFF"/>
+              </w:rPr>
+              <w:tab/>
+              <w:t>"</w:t>
+            </w:r>
+            <w:proofErr w:type="spellStart"/>
+            <w:proofErr w:type="gramStart"/>
+            <w:r>
+              <w:rPr>
+                <w:rFonts w:ascii="Arial" w:hAnsi="Arial" w:cs="Arial"/>
+                <w:color w:val="000000" w:themeColor="text1"/>
+                <w:sz w:val="24"/>
+                <w:szCs w:val="24"/>
+                <w:shd w:val="clear" w:color="auto" w:fill="FFFFFF"/>
+              </w:rPr>
+              <w:t>query</w:t>
+            </w:r>
+            <w:proofErr w:type="gramEnd"/>
+            <w:r>
+              <w:rPr>
+                <w:rFonts w:ascii="Arial" w:hAnsi="Arial" w:cs="Arial"/>
+                <w:color w:val="000000" w:themeColor="text1"/>
+                <w:sz w:val="24"/>
+                <w:szCs w:val="24"/>
+                <w:shd w:val="clear" w:color="auto" w:fill="FFFFFF"/>
+              </w:rPr>
+              <w:t>_params</w:t>
+            </w:r>
+            <w:proofErr w:type="spellEnd"/>
+            <w:r>
+              <w:rPr>
+                <w:rFonts w:ascii="Arial" w:hAnsi="Arial" w:cs="Arial"/>
+                <w:color w:val="000000" w:themeColor="text1"/>
+                <w:sz w:val="24"/>
+                <w:szCs w:val="24"/>
+                <w:shd w:val="clear" w:color="auto" w:fill="FFFFFF"/>
+              </w:rPr>
+              <w:t>": ["</w:t>
+            </w:r>
+            <w:proofErr w:type="spellStart"/>
+            <w:r>
+              <w:rPr>
+                <w:rFonts w:ascii="Arial" w:hAnsi="Arial" w:cs="Arial"/>
+                <w:color w:val="000000" w:themeColor="text1"/>
+                <w:sz w:val="24"/>
+                <w:szCs w:val="24"/>
+                <w:shd w:val="clear" w:color="auto" w:fill="FFFFFF"/>
+              </w:rPr>
+              <w:t>start_date</w:t>
+            </w:r>
+            <w:proofErr w:type="spellEnd"/>
+            <w:r>
+              <w:rPr>
+                <w:rFonts w:ascii="Arial" w:hAnsi="Arial" w:cs="Arial"/>
+                <w:color w:val="000000" w:themeColor="text1"/>
+                <w:sz w:val="24"/>
+                <w:szCs w:val="24"/>
+                <w:shd w:val="clear" w:color="auto" w:fill="FFFFFF"/>
+              </w:rPr>
+              <w:t>", "</w:t>
+            </w:r>
+            <w:proofErr w:type="spellStart"/>
+            <w:r>
+              <w:rPr>
+                <w:rFonts w:ascii="Arial" w:hAnsi="Arial" w:cs="Arial"/>
+                <w:color w:val="000000" w:themeColor="text1"/>
+                <w:sz w:val="24"/>
+                <w:szCs w:val="24"/>
+                <w:shd w:val="clear" w:color="auto" w:fill="FFFFFF"/>
+              </w:rPr>
+              <w:t>end_date</w:t>
+            </w:r>
+            <w:proofErr w:type="spellEnd"/>
+            <w:r>
+              <w:rPr>
+                <w:rFonts w:ascii="Arial" w:hAnsi="Arial" w:cs="Arial"/>
+                <w:color w:val="000000" w:themeColor="text1"/>
+                <w:sz w:val="24"/>
+                <w:szCs w:val="24"/>
+                <w:shd w:val="clear" w:color="auto" w:fill="FFFFFF"/>
+              </w:rPr>
+              <w:t>"]</w:t>
+            </w:r>
+          </w:p>
+          <w:p>
+            <w:pPr>
+              <w:jc w:val="both"/>
+              <w:rPr>
+                <w:rFonts w:ascii="Arial" w:hAnsi="Arial" w:cs="Arial"/>
+                <w:color w:val="000000" w:themeColor="text1"/>
+                <w:sz w:val="24"/>
+                <w:szCs w:val="24"/>
+                <w:shd w:val="clear" w:color="auto" w:fill="FFFFFF"/>
+              </w:rPr>
+            </w:pPr>
+            <w:r>
+              <w:rPr>
+                <w:rFonts w:ascii="Arial" w:hAnsi="Arial" w:cs="Arial"/>
+                <w:color w:val="000000" w:themeColor="text1"/>
+                <w:sz w:val="24"/>
+                <w:szCs w:val="24"/>
+                <w:shd w:val="clear" w:color="auto" w:fill="FFFFFF"/>
+              </w:rPr>
+              <w:tab/>
+              <w:t>}</w:t>
+            </w:r>
+          </w:p>
+          <w:p>
+            <w:pPr>
+              <w:jc w:val="both"/>
+              <w:rPr>
+                <w:rFonts w:ascii="Arial" w:hAnsi="Arial" w:cs="Arial"/>
+                <w:color w:val="000000" w:themeColor="text1"/>
+                <w:sz w:val="24"/>
+                <w:szCs w:val="24"/>
+                <w:shd w:val="clear" w:color="auto" w:fill="FFFFFF"/>
+              </w:rPr>
+            </w:pPr>
+            <w:r>
+              <w:rPr>
+                <w:rFonts w:ascii="Arial" w:hAnsi="Arial" w:cs="Arial"/>
+                <w:color w:val="000000" w:themeColor="text1"/>
+                <w:sz w:val="24"/>
+                <w:szCs w:val="24"/>
+                <w:shd w:val="clear" w:color="auto" w:fill="FFFFFF"/>
+              </w:rPr>
+              <w:t>}</w:t>
+            </w:r>
           </w:p>
         </w:tc>
       </w:tr>
@@ -10100,163 +12629,6 @@
     </w:p>
     <w:p>
       <w:pPr>
-        <w:ind w:left="360"/>
-        <w:jc w:val="both"/>
-        <w:rPr>
-          <w:rFonts w:ascii="Arial" w:hAnsi="Arial" w:cs="Arial"/>
-          <w:color w:val="000000" w:themeColor="text1"/>
-          <w:sz w:val="24"/>
-          <w:szCs w:val="24"/>
-          <w:shd w:val="clear" w:color="auto" w:fill="FFFFFF"/>
-        </w:rPr>
-      </w:pPr>
-    </w:p>
-    <w:p>
-      <w:pPr>
-        <w:ind w:left="360"/>
-        <w:jc w:val="both"/>
-        <w:rPr>
-          <w:rFonts w:ascii="Arial" w:hAnsi="Arial" w:cs="Arial"/>
-          <w:color w:val="000000" w:themeColor="text1"/>
-          <w:sz w:val="24"/>
-          <w:szCs w:val="24"/>
-          <w:shd w:val="clear" w:color="auto" w:fill="FFFFFF"/>
-        </w:rPr>
-      </w:pPr>
-    </w:p>
-    <w:p>
-      <w:pPr>
-        <w:ind w:left="360"/>
-        <w:jc w:val="both"/>
-        <w:rPr>
-          <w:rFonts w:ascii="Arial" w:hAnsi="Arial" w:cs="Arial"/>
-          <w:color w:val="000000" w:themeColor="text1"/>
-          <w:sz w:val="24"/>
-          <w:szCs w:val="24"/>
-          <w:shd w:val="clear" w:color="auto" w:fill="FFFFFF"/>
-        </w:rPr>
-      </w:pPr>
-    </w:p>
-    <w:p>
-      <w:pPr>
-        <w:ind w:left="360"/>
-        <w:jc w:val="both"/>
-        <w:rPr>
-          <w:rFonts w:ascii="Arial" w:hAnsi="Arial" w:cs="Arial"/>
-          <w:color w:val="000000" w:themeColor="text1"/>
-          <w:sz w:val="24"/>
-          <w:szCs w:val="24"/>
-          <w:shd w:val="clear" w:color="auto" w:fill="FFFFFF"/>
-        </w:rPr>
-      </w:pPr>
-    </w:p>
-    <w:p>
-      <w:pPr>
-        <w:ind w:left="360"/>
-        <w:jc w:val="both"/>
-        <w:rPr>
-          <w:rFonts w:ascii="Arial" w:hAnsi="Arial" w:cs="Arial"/>
-          <w:color w:val="000000" w:themeColor="text1"/>
-          <w:sz w:val="24"/>
-          <w:szCs w:val="24"/>
-          <w:shd w:val="clear" w:color="auto" w:fill="FFFFFF"/>
-        </w:rPr>
-      </w:pPr>
-    </w:p>
-    <w:p>
-      <w:pPr>
-        <w:ind w:left="360"/>
-        <w:jc w:val="both"/>
-        <w:rPr>
-          <w:rFonts w:ascii="Arial" w:hAnsi="Arial" w:cs="Arial"/>
-          <w:color w:val="000000" w:themeColor="text1"/>
-          <w:sz w:val="24"/>
-          <w:szCs w:val="24"/>
-          <w:shd w:val="clear" w:color="auto" w:fill="FFFFFF"/>
-        </w:rPr>
-      </w:pPr>
-    </w:p>
-    <w:p>
-      <w:pPr>
-        <w:ind w:left="360"/>
-        <w:jc w:val="both"/>
-        <w:rPr>
-          <w:rFonts w:ascii="Arial" w:hAnsi="Arial" w:cs="Arial"/>
-          <w:color w:val="000000" w:themeColor="text1"/>
-          <w:sz w:val="24"/>
-          <w:szCs w:val="24"/>
-          <w:shd w:val="clear" w:color="auto" w:fill="FFFFFF"/>
-        </w:rPr>
-      </w:pPr>
-    </w:p>
-    <w:p>
-      <w:pPr>
-        <w:ind w:left="360"/>
-        <w:jc w:val="both"/>
-        <w:rPr>
-          <w:rFonts w:ascii="Arial" w:hAnsi="Arial" w:cs="Arial"/>
-          <w:color w:val="000000" w:themeColor="text1"/>
-          <w:sz w:val="24"/>
-          <w:szCs w:val="24"/>
-          <w:shd w:val="clear" w:color="auto" w:fill="FFFFFF"/>
-        </w:rPr>
-      </w:pPr>
-    </w:p>
-    <w:p>
-      <w:pPr>
-        <w:ind w:left="360"/>
-        <w:jc w:val="both"/>
-        <w:rPr>
-          <w:rFonts w:ascii="Arial" w:hAnsi="Arial" w:cs="Arial"/>
-          <w:color w:val="000000" w:themeColor="text1"/>
-          <w:sz w:val="24"/>
-          <w:szCs w:val="24"/>
-          <w:shd w:val="clear" w:color="auto" w:fill="FFFFFF"/>
-        </w:rPr>
-      </w:pPr>
-    </w:p>
-    <w:p>
-      <w:pPr>
-        <w:ind w:left="360"/>
-        <w:jc w:val="both"/>
-        <w:rPr>
-          <w:rFonts w:ascii="Arial" w:hAnsi="Arial" w:cs="Arial"/>
-          <w:color w:val="000000" w:themeColor="text1"/>
-          <w:sz w:val="24"/>
-          <w:szCs w:val="24"/>
-          <w:shd w:val="clear" w:color="auto" w:fill="FFFFFF"/>
-        </w:rPr>
-      </w:pPr>
-    </w:p>
-    <w:p>
-      <w:pPr>
-        <w:ind w:left="360"/>
-        <w:jc w:val="both"/>
-        <w:rPr>
-          <w:rFonts w:ascii="Arial" w:hAnsi="Arial" w:cs="Arial"/>
-          <w:color w:val="000000" w:themeColor="text1"/>
-          <w:sz w:val="24"/>
-          <w:szCs w:val="24"/>
-          <w:shd w:val="clear" w:color="auto" w:fill="FFFFFF"/>
-        </w:rPr>
-      </w:pPr>
-    </w:p>
-    <w:p>
-      <w:pPr>
-        <w:ind w:left="360"/>
-        <w:jc w:val="both"/>
-        <w:rPr>
-          <w:rFonts w:ascii="Arial" w:hAnsi="Arial" w:cs="Arial"/>
-          <w:color w:val="000000" w:themeColor="text1"/>
-          <w:sz w:val="24"/>
-          <w:szCs w:val="24"/>
-          <w:shd w:val="clear" w:color="auto" w:fill="FFFFFF"/>
-        </w:rPr>
-      </w:pPr>
-    </w:p>
-    <w:p>
-      <w:pPr>
-        <w:ind w:left="360"/>
         <w:jc w:val="both"/>
         <w:rPr>
           <w:rFonts w:ascii="Arial" w:hAnsi="Arial" w:cs="Arial"/>
@@ -10654,16 +13026,8 @@
           <w:sz w:val="28"/>
           <w:szCs w:val="36"/>
         </w:rPr>
-        <w:t>allow users to locate products within 3 seconds on average under standard network conditions.</w:t>
-      </w:r>
-    </w:p>
-    <w:p>
-      <w:pPr>
-        <w:rPr>
-          <w:sz w:val="28"/>
-          <w:szCs w:val="36"/>
-        </w:rPr>
-      </w:pPr>
+        <w:t>return the list of searched and filtered products.</w:t>
+      </w:r>
     </w:p>
     <w:p>
       <w:pPr>
@@ -10682,7 +13046,6 @@
           <w:sz w:val="28"/>
           <w:szCs w:val="36"/>
         </w:rPr>
-        <w:lastRenderedPageBreak/>
         <w:t>To design a shopping cart and checkout system capable of processing, editing, and confirming orders with</w:t>
       </w:r>
       <w:r>
@@ -10765,6 +13128,7 @@
           <w:sz w:val="28"/>
           <w:szCs w:val="36"/>
         </w:rPr>
+        <w:lastRenderedPageBreak/>
         <w:t xml:space="preserve">To generate sales reports and analytics </w:t>
       </w:r>
       <w:r>

</xml_diff>

<commit_message>
API endpoints initial tests complete
</commit_message>
<xml_diff>
--- a/docs/documents/ALAGA_Pet_Supplies_Estore.docx
+++ b/docs/documents/ALAGA_Pet_Supplies_Estore.docx
@@ -5229,29 +5229,7 @@
           <w:szCs w:val="24"/>
           <w:shd w:val="clear" w:color="auto" w:fill="FFFFFF"/>
         </w:rPr>
-        <w:t xml:space="preserve">quantified change of the </w:t>
-      </w:r>
-      <w:proofErr w:type="gramStart"/>
-      <w:r>
-        <w:rPr>
-          <w:rFonts w:ascii="Arial" w:hAnsi="Arial" w:cs="Arial"/>
-          <w:color w:val="000000" w:themeColor="text1"/>
-          <w:sz w:val="24"/>
-          <w:szCs w:val="24"/>
-          <w:shd w:val="clear" w:color="auto" w:fill="FFFFFF"/>
-        </w:rPr>
-        <w:t>amount</w:t>
-      </w:r>
-      <w:proofErr w:type="gramEnd"/>
-      <w:r>
-        <w:rPr>
-          <w:rFonts w:ascii="Arial" w:hAnsi="Arial" w:cs="Arial"/>
-          <w:color w:val="000000" w:themeColor="text1"/>
-          <w:sz w:val="24"/>
-          <w:szCs w:val="24"/>
-          <w:shd w:val="clear" w:color="auto" w:fill="FFFFFF"/>
-        </w:rPr>
-        <w:t xml:space="preserve"> of products based on the change type.</w:t>
+        <w:t>quantified change of the amount of products based on the change type.</w:t>
       </w:r>
     </w:p>
     <w:p>
@@ -6918,29 +6896,7 @@
                 <w:szCs w:val="24"/>
                 <w:shd w:val="clear" w:color="auto" w:fill="FFFFFF"/>
               </w:rPr>
-              <w:t xml:space="preserve">  username </w:t>
-            </w:r>
-            <w:proofErr w:type="gramStart"/>
-            <w:r>
-              <w:rPr>
-                <w:rFonts w:ascii="Arial" w:hAnsi="Arial" w:cs="Arial"/>
-                <w:color w:val="000000" w:themeColor="text1"/>
-                <w:sz w:val="24"/>
-                <w:szCs w:val="24"/>
-                <w:shd w:val="clear" w:color="auto" w:fill="FFFFFF"/>
-              </w:rPr>
-              <w:t>VARCHAR(</w:t>
-            </w:r>
-            <w:proofErr w:type="gramEnd"/>
-            <w:r>
-              <w:rPr>
-                <w:rFonts w:ascii="Arial" w:hAnsi="Arial" w:cs="Arial"/>
-                <w:color w:val="000000" w:themeColor="text1"/>
-                <w:sz w:val="24"/>
-                <w:szCs w:val="24"/>
-                <w:shd w:val="clear" w:color="auto" w:fill="FFFFFF"/>
-              </w:rPr>
-              <w:t>80) NOT NULL UNIQUE,</w:t>
+              <w:t xml:space="preserve">  username VARCHAR(80) NOT NULL UNIQUE,</w:t>
             </w:r>
           </w:p>
           <w:p>
@@ -6984,29 +6940,7 @@
                 <w:szCs w:val="24"/>
                 <w:shd w:val="clear" w:color="auto" w:fill="FFFFFF"/>
               </w:rPr>
-              <w:t xml:space="preserve"> </w:t>
-            </w:r>
-            <w:proofErr w:type="gramStart"/>
-            <w:r>
-              <w:rPr>
-                <w:rFonts w:ascii="Arial" w:hAnsi="Arial" w:cs="Arial"/>
-                <w:color w:val="000000" w:themeColor="text1"/>
-                <w:sz w:val="24"/>
-                <w:szCs w:val="24"/>
-                <w:shd w:val="clear" w:color="auto" w:fill="FFFFFF"/>
-              </w:rPr>
-              <w:t>VARCHAR(</w:t>
-            </w:r>
-            <w:proofErr w:type="gramEnd"/>
-            <w:r>
-              <w:rPr>
-                <w:rFonts w:ascii="Arial" w:hAnsi="Arial" w:cs="Arial"/>
-                <w:color w:val="000000" w:themeColor="text1"/>
-                <w:sz w:val="24"/>
-                <w:szCs w:val="24"/>
-                <w:shd w:val="clear" w:color="auto" w:fill="FFFFFF"/>
-              </w:rPr>
-              <w:t>255) NOT NULL,</w:t>
+              <w:t xml:space="preserve"> VARCHAR(255) NOT NULL,</w:t>
             </w:r>
           </w:p>
           <w:p>
@@ -7028,29 +6962,7 @@
                 <w:szCs w:val="24"/>
                 <w:shd w:val="clear" w:color="auto" w:fill="FFFFFF"/>
               </w:rPr>
-              <w:t xml:space="preserve">  email </w:t>
-            </w:r>
-            <w:proofErr w:type="gramStart"/>
-            <w:r>
-              <w:rPr>
-                <w:rFonts w:ascii="Arial" w:hAnsi="Arial" w:cs="Arial"/>
-                <w:color w:val="000000" w:themeColor="text1"/>
-                <w:sz w:val="24"/>
-                <w:szCs w:val="24"/>
-                <w:shd w:val="clear" w:color="auto" w:fill="FFFFFF"/>
-              </w:rPr>
-              <w:t>VARCHAR(</w:t>
-            </w:r>
-            <w:proofErr w:type="gramEnd"/>
-            <w:r>
-              <w:rPr>
-                <w:rFonts w:ascii="Arial" w:hAnsi="Arial" w:cs="Arial"/>
-                <w:color w:val="000000" w:themeColor="text1"/>
-                <w:sz w:val="24"/>
-                <w:szCs w:val="24"/>
-                <w:shd w:val="clear" w:color="auto" w:fill="FFFFFF"/>
-              </w:rPr>
-              <w:t>120) NOT NULL UNIQUE,</w:t>
+              <w:t xml:space="preserve">  email VARCHAR(120) NOT NULL UNIQUE,</w:t>
             </w:r>
           </w:p>
           <w:p>
@@ -7260,29 +7172,7 @@
                 <w:szCs w:val="24"/>
                 <w:shd w:val="clear" w:color="auto" w:fill="FFFFFF"/>
               </w:rPr>
-              <w:t xml:space="preserve">  name </w:t>
-            </w:r>
-            <w:proofErr w:type="gramStart"/>
-            <w:r>
-              <w:rPr>
-                <w:rFonts w:ascii="Arial" w:hAnsi="Arial" w:cs="Arial"/>
-                <w:color w:val="000000" w:themeColor="text1"/>
-                <w:sz w:val="24"/>
-                <w:szCs w:val="24"/>
-                <w:shd w:val="clear" w:color="auto" w:fill="FFFFFF"/>
-              </w:rPr>
-              <w:t>VARCHAR(</w:t>
-            </w:r>
-            <w:proofErr w:type="gramEnd"/>
-            <w:r>
-              <w:rPr>
-                <w:rFonts w:ascii="Arial" w:hAnsi="Arial" w:cs="Arial"/>
-                <w:color w:val="000000" w:themeColor="text1"/>
-                <w:sz w:val="24"/>
-                <w:szCs w:val="24"/>
-                <w:shd w:val="clear" w:color="auto" w:fill="FFFFFF"/>
-              </w:rPr>
-              <w:t>150) NOT NULL,</w:t>
+              <w:t xml:space="preserve">  name VARCHAR(150) NOT NULL,</w:t>
             </w:r>
           </w:p>
           <w:p>
@@ -7326,29 +7216,7 @@
                 <w:szCs w:val="24"/>
                 <w:shd w:val="clear" w:color="auto" w:fill="FFFFFF"/>
               </w:rPr>
-              <w:t xml:space="preserve">  category </w:t>
-            </w:r>
-            <w:proofErr w:type="gramStart"/>
-            <w:r>
-              <w:rPr>
-                <w:rFonts w:ascii="Arial" w:hAnsi="Arial" w:cs="Arial"/>
-                <w:color w:val="000000" w:themeColor="text1"/>
-                <w:sz w:val="24"/>
-                <w:szCs w:val="24"/>
-                <w:shd w:val="clear" w:color="auto" w:fill="FFFFFF"/>
-              </w:rPr>
-              <w:t>VARCHAR(</w:t>
-            </w:r>
-            <w:proofErr w:type="gramEnd"/>
-            <w:r>
-              <w:rPr>
-                <w:rFonts w:ascii="Arial" w:hAnsi="Arial" w:cs="Arial"/>
-                <w:color w:val="000000" w:themeColor="text1"/>
-                <w:sz w:val="24"/>
-                <w:szCs w:val="24"/>
-                <w:shd w:val="clear" w:color="auto" w:fill="FFFFFF"/>
-              </w:rPr>
-              <w:t>80),</w:t>
+              <w:t xml:space="preserve">  category VARCHAR(80),</w:t>
             </w:r>
           </w:p>
           <w:p>
@@ -7370,29 +7238,7 @@
                 <w:szCs w:val="24"/>
                 <w:shd w:val="clear" w:color="auto" w:fill="FFFFFF"/>
               </w:rPr>
-              <w:t xml:space="preserve">  price </w:t>
-            </w:r>
-            <w:proofErr w:type="gramStart"/>
-            <w:r>
-              <w:rPr>
-                <w:rFonts w:ascii="Arial" w:hAnsi="Arial" w:cs="Arial"/>
-                <w:color w:val="000000" w:themeColor="text1"/>
-                <w:sz w:val="24"/>
-                <w:szCs w:val="24"/>
-                <w:shd w:val="clear" w:color="auto" w:fill="FFFFFF"/>
-              </w:rPr>
-              <w:t>DECIMAL(</w:t>
-            </w:r>
-            <w:proofErr w:type="gramEnd"/>
-            <w:r>
-              <w:rPr>
-                <w:rFonts w:ascii="Arial" w:hAnsi="Arial" w:cs="Arial"/>
-                <w:color w:val="000000" w:themeColor="text1"/>
-                <w:sz w:val="24"/>
-                <w:szCs w:val="24"/>
-                <w:shd w:val="clear" w:color="auto" w:fill="FFFFFF"/>
-              </w:rPr>
-              <w:t>10,2) NOT NULL,</w:t>
+              <w:t xml:space="preserve">  price DECIMAL(10,2) NOT NULL,</w:t>
             </w:r>
           </w:p>
           <w:p>
@@ -7480,29 +7326,7 @@
                 <w:szCs w:val="24"/>
                 <w:shd w:val="clear" w:color="auto" w:fill="FFFFFF"/>
               </w:rPr>
-              <w:t xml:space="preserve"> </w:t>
-            </w:r>
-            <w:proofErr w:type="gramStart"/>
-            <w:r>
-              <w:rPr>
-                <w:rFonts w:ascii="Arial" w:hAnsi="Arial" w:cs="Arial"/>
-                <w:color w:val="000000" w:themeColor="text1"/>
-                <w:sz w:val="24"/>
-                <w:szCs w:val="24"/>
-                <w:shd w:val="clear" w:color="auto" w:fill="FFFFFF"/>
-              </w:rPr>
-              <w:t>VARCHAR(</w:t>
-            </w:r>
-            <w:proofErr w:type="gramEnd"/>
-            <w:r>
-              <w:rPr>
-                <w:rFonts w:ascii="Arial" w:hAnsi="Arial" w:cs="Arial"/>
-                <w:color w:val="000000" w:themeColor="text1"/>
-                <w:sz w:val="24"/>
-                <w:szCs w:val="24"/>
-                <w:shd w:val="clear" w:color="auto" w:fill="FFFFFF"/>
-              </w:rPr>
-              <w:t>255),</w:t>
+              <w:t xml:space="preserve"> VARCHAR(255),</w:t>
             </w:r>
             <w:r>
               <w:rPr>
@@ -8451,29 +8275,7 @@
                 <w:szCs w:val="24"/>
                 <w:shd w:val="clear" w:color="auto" w:fill="FFFFFF"/>
               </w:rPr>
-              <w:t xml:space="preserve"> </w:t>
-            </w:r>
-            <w:proofErr w:type="gramStart"/>
-            <w:r>
-              <w:rPr>
-                <w:rFonts w:ascii="Arial" w:hAnsi="Arial" w:cs="Arial"/>
-                <w:color w:val="000000" w:themeColor="text1"/>
-                <w:sz w:val="24"/>
-                <w:szCs w:val="24"/>
-                <w:shd w:val="clear" w:color="auto" w:fill="FFFFFF"/>
-              </w:rPr>
-              <w:t>DECIMAL(</w:t>
-            </w:r>
-            <w:proofErr w:type="gramEnd"/>
-            <w:r>
-              <w:rPr>
-                <w:rFonts w:ascii="Arial" w:hAnsi="Arial" w:cs="Arial"/>
-                <w:color w:val="000000" w:themeColor="text1"/>
-                <w:sz w:val="24"/>
-                <w:szCs w:val="24"/>
-                <w:shd w:val="clear" w:color="auto" w:fill="FFFFFF"/>
-              </w:rPr>
-              <w:t>12,2) NOT NULL,</w:t>
+              <w:t xml:space="preserve"> DECIMAL(12,2) NOT NULL,</w:t>
             </w:r>
           </w:p>
           <w:p>
@@ -8859,29 +8661,7 @@
                 <w:szCs w:val="24"/>
                 <w:shd w:val="clear" w:color="auto" w:fill="FFFFFF"/>
               </w:rPr>
-              <w:t xml:space="preserve"> </w:t>
-            </w:r>
-            <w:proofErr w:type="gramStart"/>
-            <w:r>
-              <w:rPr>
-                <w:rFonts w:ascii="Arial" w:hAnsi="Arial" w:cs="Arial"/>
-                <w:color w:val="000000" w:themeColor="text1"/>
-                <w:sz w:val="24"/>
-                <w:szCs w:val="24"/>
-                <w:shd w:val="clear" w:color="auto" w:fill="FFFFFF"/>
-              </w:rPr>
-              <w:t>DECIMAL(</w:t>
-            </w:r>
-            <w:proofErr w:type="gramEnd"/>
-            <w:r>
-              <w:rPr>
-                <w:rFonts w:ascii="Arial" w:hAnsi="Arial" w:cs="Arial"/>
-                <w:color w:val="000000" w:themeColor="text1"/>
-                <w:sz w:val="24"/>
-                <w:szCs w:val="24"/>
-                <w:shd w:val="clear" w:color="auto" w:fill="FFFFFF"/>
-              </w:rPr>
-              <w:t>10,2) NOT NULL,</w:t>
+              <w:t xml:space="preserve"> DECIMAL(10,2) NOT NULL,</w:t>
             </w:r>
           </w:p>
           <w:p>
@@ -9631,29 +9411,7 @@
                 <w:szCs w:val="24"/>
                 <w:shd w:val="clear" w:color="auto" w:fill="FFFFFF"/>
               </w:rPr>
-              <w:t xml:space="preserve"> </w:t>
-            </w:r>
-            <w:proofErr w:type="gramStart"/>
-            <w:r>
-              <w:rPr>
-                <w:rFonts w:ascii="Arial" w:hAnsi="Arial" w:cs="Arial"/>
-                <w:color w:val="000000" w:themeColor="text1"/>
-                <w:sz w:val="24"/>
-                <w:szCs w:val="24"/>
-                <w:shd w:val="clear" w:color="auto" w:fill="FFFFFF"/>
-              </w:rPr>
-              <w:t>DECIMAL(</w:t>
-            </w:r>
-            <w:proofErr w:type="gramEnd"/>
-            <w:r>
-              <w:rPr>
-                <w:rFonts w:ascii="Arial" w:hAnsi="Arial" w:cs="Arial"/>
-                <w:color w:val="000000" w:themeColor="text1"/>
-                <w:sz w:val="24"/>
-                <w:szCs w:val="24"/>
-                <w:shd w:val="clear" w:color="auto" w:fill="FFFFFF"/>
-              </w:rPr>
-              <w:t>12,2),</w:t>
+              <w:t xml:space="preserve"> DECIMAL(12,2),</w:t>
             </w:r>
           </w:p>
           <w:p>
@@ -9977,72 +9735,28 @@
                 <w:szCs w:val="24"/>
                 <w:shd w:val="clear" w:color="auto" w:fill="FFFFFF"/>
               </w:rPr>
-              <w:t>VALUES ('owner1','$hash1</w:t>
-            </w:r>
-            <w:proofErr w:type="gramStart"/>
-            <w:r>
-              <w:rPr>
-                <w:rFonts w:ascii="Arial" w:hAnsi="Arial" w:cs="Arial"/>
-                <w:color w:val="000000" w:themeColor="text1"/>
-                <w:sz w:val="24"/>
-                <w:szCs w:val="24"/>
-                <w:shd w:val="clear" w:color="auto" w:fill="FFFFFF"/>
-              </w:rPr>
-              <w:t>','owner@example.com</w:t>
-            </w:r>
-            <w:proofErr w:type="gramEnd"/>
-            <w:r>
-              <w:rPr>
-                <w:rFonts w:ascii="Arial" w:hAnsi="Arial" w:cs="Arial"/>
-                <w:color w:val="000000" w:themeColor="text1"/>
-                <w:sz w:val="24"/>
-                <w:szCs w:val="24"/>
-                <w:shd w:val="clear" w:color="auto" w:fill="FFFFFF"/>
-              </w:rPr>
-              <w:t>','admin'),</w:t>
-            </w:r>
-          </w:p>
-          <w:p>
-            <w:pPr>
-              <w:rPr>
-                <w:rFonts w:ascii="Arial" w:hAnsi="Arial" w:cs="Arial"/>
-                <w:color w:val="000000" w:themeColor="text1"/>
-                <w:sz w:val="24"/>
-                <w:szCs w:val="24"/>
-                <w:shd w:val="clear" w:color="auto" w:fill="FFFFFF"/>
-              </w:rPr>
-            </w:pPr>
-            <w:r>
-              <w:rPr>
-                <w:rFonts w:ascii="Arial" w:hAnsi="Arial" w:cs="Arial"/>
-                <w:color w:val="000000" w:themeColor="text1"/>
-                <w:sz w:val="24"/>
-                <w:szCs w:val="24"/>
-                <w:shd w:val="clear" w:color="auto" w:fill="FFFFFF"/>
-              </w:rPr>
-              <w:t xml:space="preserve">       ('customer1','$hash2</w:t>
-            </w:r>
-            <w:proofErr w:type="gramStart"/>
-            <w:r>
-              <w:rPr>
-                <w:rFonts w:ascii="Arial" w:hAnsi="Arial" w:cs="Arial"/>
-                <w:color w:val="000000" w:themeColor="text1"/>
-                <w:sz w:val="24"/>
-                <w:szCs w:val="24"/>
-                <w:shd w:val="clear" w:color="auto" w:fill="FFFFFF"/>
-              </w:rPr>
-              <w:t>','alice@example.com</w:t>
-            </w:r>
-            <w:proofErr w:type="gramEnd"/>
-            <w:r>
-              <w:rPr>
-                <w:rFonts w:ascii="Arial" w:hAnsi="Arial" w:cs="Arial"/>
-                <w:color w:val="000000" w:themeColor="text1"/>
-                <w:sz w:val="24"/>
-                <w:szCs w:val="24"/>
-                <w:shd w:val="clear" w:color="auto" w:fill="FFFFFF"/>
-              </w:rPr>
-              <w:t>','customer');</w:t>
+              <w:t>VALUES ('owner1','$hash1','owner@example.com','admin'),</w:t>
+            </w:r>
+          </w:p>
+          <w:p>
+            <w:pPr>
+              <w:rPr>
+                <w:rFonts w:ascii="Arial" w:hAnsi="Arial" w:cs="Arial"/>
+                <w:color w:val="000000" w:themeColor="text1"/>
+                <w:sz w:val="24"/>
+                <w:szCs w:val="24"/>
+                <w:shd w:val="clear" w:color="auto" w:fill="FFFFFF"/>
+              </w:rPr>
+            </w:pPr>
+            <w:r>
+              <w:rPr>
+                <w:rFonts w:ascii="Arial" w:hAnsi="Arial" w:cs="Arial"/>
+                <w:color w:val="000000" w:themeColor="text1"/>
+                <w:sz w:val="24"/>
+                <w:szCs w:val="24"/>
+                <w:shd w:val="clear" w:color="auto" w:fill="FFFFFF"/>
+              </w:rPr>
+              <w:t xml:space="preserve">       ('customer1','$hash2','alice@example.com','customer');</w:t>
             </w:r>
           </w:p>
           <w:p>
@@ -10162,29 +9876,7 @@
                 <w:shd w:val="clear" w:color="auto" w:fill="FFFFFF"/>
               </w:rPr>
               <w:tab/>
-              <w:t>('customer1</w:t>
-            </w:r>
-            <w:proofErr w:type="gramStart"/>
-            <w:r>
-              <w:rPr>
-                <w:rFonts w:ascii="Arial" w:hAnsi="Arial" w:cs="Arial"/>
-                <w:color w:val="000000" w:themeColor="text1"/>
-                <w:sz w:val="24"/>
-                <w:szCs w:val="24"/>
-                <w:shd w:val="clear" w:color="auto" w:fill="FFFFFF"/>
-              </w:rPr>
-              <w:t>',  '</w:t>
-            </w:r>
-            <w:proofErr w:type="gramEnd"/>
-            <w:r>
-              <w:rPr>
-                <w:rFonts w:ascii="Arial" w:hAnsi="Arial" w:cs="Arial"/>
-                <w:color w:val="000000" w:themeColor="text1"/>
-                <w:sz w:val="24"/>
-                <w:szCs w:val="24"/>
-                <w:shd w:val="clear" w:color="auto" w:fill="FFFFFF"/>
-              </w:rPr>
-              <w:t>$2b$12$Na4d5EfG6HiJ7KlM8NoPqR9StU0VwXyZaB23456789abcdef01', 'customer1@example.com', 'customer'),</w:t>
+              <w:t>('customer1',  '$2b$12$Na4d5EfG6HiJ7KlM8NoPqR9StU0VwXyZaB23456789abcdef01', 'customer1@example.com', 'customer'),</w:t>
             </w:r>
           </w:p>
           <w:p>
@@ -10206,29 +9898,7 @@
                 <w:shd w:val="clear" w:color="auto" w:fill="FFFFFF"/>
               </w:rPr>
               <w:tab/>
-              <w:t>('bob</w:t>
-            </w:r>
-            <w:proofErr w:type="gramStart"/>
-            <w:r>
-              <w:rPr>
-                <w:rFonts w:ascii="Arial" w:hAnsi="Arial" w:cs="Arial"/>
-                <w:color w:val="000000" w:themeColor="text1"/>
-                <w:sz w:val="24"/>
-                <w:szCs w:val="24"/>
-                <w:shd w:val="clear" w:color="auto" w:fill="FFFFFF"/>
-              </w:rPr>
-              <w:t xml:space="preserve">',   </w:t>
-            </w:r>
-            <w:proofErr w:type="gramEnd"/>
-            <w:r>
-              <w:rPr>
-                <w:rFonts w:ascii="Arial" w:hAnsi="Arial" w:cs="Arial"/>
-                <w:color w:val="000000" w:themeColor="text1"/>
-                <w:sz w:val="24"/>
-                <w:szCs w:val="24"/>
-                <w:shd w:val="clear" w:color="auto" w:fill="FFFFFF"/>
-              </w:rPr>
-              <w:t xml:space="preserve"> '$2b$12$Oa5e6FgH7IjK8LmN9OpQrS0TuV1WxYzAbC3456789abcdef012', 'bob@example.com', 'customer'),</w:t>
+              <w:t>('bob',    '$2b$12$Oa5e6FgH7IjK8LmN9OpQrS0TuV1WxYzAbC3456789abcdef012', 'bob@example.com', 'customer'),</w:t>
             </w:r>
           </w:p>
           <w:p>
@@ -10250,29 +9920,7 @@
                 <w:shd w:val="clear" w:color="auto" w:fill="FFFFFF"/>
               </w:rPr>
               <w:tab/>
-              <w:t>('carol</w:t>
-            </w:r>
-            <w:proofErr w:type="gramStart"/>
-            <w:r>
-              <w:rPr>
-                <w:rFonts w:ascii="Arial" w:hAnsi="Arial" w:cs="Arial"/>
-                <w:color w:val="000000" w:themeColor="text1"/>
-                <w:sz w:val="24"/>
-                <w:szCs w:val="24"/>
-                <w:shd w:val="clear" w:color="auto" w:fill="FFFFFF"/>
-              </w:rPr>
-              <w:t>',  '</w:t>
-            </w:r>
-            <w:proofErr w:type="gramEnd"/>
-            <w:r>
-              <w:rPr>
-                <w:rFonts w:ascii="Arial" w:hAnsi="Arial" w:cs="Arial"/>
-                <w:color w:val="000000" w:themeColor="text1"/>
-                <w:sz w:val="24"/>
-                <w:szCs w:val="24"/>
-                <w:shd w:val="clear" w:color="auto" w:fill="FFFFFF"/>
-              </w:rPr>
-              <w:t>$2b$12$Pb6f7GhI8JkL9MnO0PqRsT1UvW2XyZaBcD456789abcdef0123', 'carol@example.com', 'customer'),</w:t>
+              <w:t>('carol',  '$2b$12$Pb6f7GhI8JkL9MnO0PqRsT1UvW2XyZaBcD456789abcdef0123', 'carol@example.com', 'customer'),</w:t>
             </w:r>
           </w:p>
           <w:p>
@@ -10308,27 +9956,15 @@
               <w:t>dave</w:t>
             </w:r>
             <w:proofErr w:type="spellEnd"/>
-            <w:proofErr w:type="gramStart"/>
-            <w:r>
-              <w:rPr>
-                <w:rFonts w:ascii="Arial" w:hAnsi="Arial" w:cs="Arial"/>
-                <w:color w:val="000000" w:themeColor="text1"/>
-                <w:sz w:val="24"/>
-                <w:szCs w:val="24"/>
-                <w:shd w:val="clear" w:color="auto" w:fill="FFFFFF"/>
-              </w:rPr>
-              <w:t xml:space="preserve">',   </w:t>
-            </w:r>
-            <w:proofErr w:type="gramEnd"/>
-            <w:r>
-              <w:rPr>
-                <w:rFonts w:ascii="Arial" w:hAnsi="Arial" w:cs="Arial"/>
-                <w:color w:val="000000" w:themeColor="text1"/>
-                <w:sz w:val="24"/>
-                <w:szCs w:val="24"/>
-                <w:shd w:val="clear" w:color="auto" w:fill="FFFFFF"/>
-              </w:rPr>
-              <w:t>'$2b$12$Qc7g8HiJ9KlM0NoPqRsTuV2WxY3ZaBcDeF56789abcdef01234', 'dave@example.com', 'customer'),</w:t>
+            <w:r>
+              <w:rPr>
+                <w:rFonts w:ascii="Arial" w:hAnsi="Arial" w:cs="Arial"/>
+                <w:color w:val="000000" w:themeColor="text1"/>
+                <w:sz w:val="24"/>
+                <w:szCs w:val="24"/>
+                <w:shd w:val="clear" w:color="auto" w:fill="FFFFFF"/>
+              </w:rPr>
+              <w:t>',   '$2b$12$Qc7g8HiJ9KlM0NoPqRsTuV2WxY3ZaBcDeF56789abcdef01234', 'dave@example.com', 'customer'),</w:t>
             </w:r>
           </w:p>
           <w:p>
@@ -10350,29 +9986,7 @@
                 <w:shd w:val="clear" w:color="auto" w:fill="FFFFFF"/>
               </w:rPr>
               <w:tab/>
-              <w:t>('eve</w:t>
-            </w:r>
-            <w:proofErr w:type="gramStart"/>
-            <w:r>
-              <w:rPr>
-                <w:rFonts w:ascii="Arial" w:hAnsi="Arial" w:cs="Arial"/>
-                <w:color w:val="000000" w:themeColor="text1"/>
-                <w:sz w:val="24"/>
-                <w:szCs w:val="24"/>
-                <w:shd w:val="clear" w:color="auto" w:fill="FFFFFF"/>
-              </w:rPr>
-              <w:t xml:space="preserve">',   </w:t>
-            </w:r>
-            <w:proofErr w:type="gramEnd"/>
-            <w:r>
-              <w:rPr>
-                <w:rFonts w:ascii="Arial" w:hAnsi="Arial" w:cs="Arial"/>
-                <w:color w:val="000000" w:themeColor="text1"/>
-                <w:sz w:val="24"/>
-                <w:szCs w:val="24"/>
-                <w:shd w:val="clear" w:color="auto" w:fill="FFFFFF"/>
-              </w:rPr>
-              <w:t xml:space="preserve"> '$2b$12$Rd8h9IjK0LmN1OpQrStUvW3XyZ4aBcDeFg6789abcdef012345', 'eve@example.com', 'customer'),</w:t>
+              <w:t>('eve',    '$2b$12$Rd8h9IjK0LmN1OpQrStUvW3XyZ4aBcDeFg6789abcdef012345', 'eve@example.com', 'customer'),</w:t>
             </w:r>
           </w:p>
           <w:p>
@@ -10394,29 +10008,7 @@
                 <w:shd w:val="clear" w:color="auto" w:fill="FFFFFF"/>
               </w:rPr>
               <w:tab/>
-              <w:t>('frank</w:t>
-            </w:r>
-            <w:proofErr w:type="gramStart"/>
-            <w:r>
-              <w:rPr>
-                <w:rFonts w:ascii="Arial" w:hAnsi="Arial" w:cs="Arial"/>
-                <w:color w:val="000000" w:themeColor="text1"/>
-                <w:sz w:val="24"/>
-                <w:szCs w:val="24"/>
-                <w:shd w:val="clear" w:color="auto" w:fill="FFFFFF"/>
-              </w:rPr>
-              <w:t>',  '</w:t>
-            </w:r>
-            <w:proofErr w:type="gramEnd"/>
-            <w:r>
-              <w:rPr>
-                <w:rFonts w:ascii="Arial" w:hAnsi="Arial" w:cs="Arial"/>
-                <w:color w:val="000000" w:themeColor="text1"/>
-                <w:sz w:val="24"/>
-                <w:szCs w:val="24"/>
-                <w:shd w:val="clear" w:color="auto" w:fill="FFFFFF"/>
-              </w:rPr>
-              <w:t>$2b$12$Se9i0JkL1MnO2PqRsTuVwX4yZaB5cDeFgH789abcdef0123456', 'frank@example.com', 'customer'),</w:t>
+              <w:t>('frank',  '$2b$12$Se9i0JkL1MnO2PqRsTuVwX4yZaB5cDeFgH789abcdef0123456', 'frank@example.com', 'customer'),</w:t>
             </w:r>
           </w:p>
           <w:p>
@@ -10438,29 +10030,7 @@
                 <w:shd w:val="clear" w:color="auto" w:fill="FFFFFF"/>
               </w:rPr>
               <w:tab/>
-              <w:t>('grace</w:t>
-            </w:r>
-            <w:proofErr w:type="gramStart"/>
-            <w:r>
-              <w:rPr>
-                <w:rFonts w:ascii="Arial" w:hAnsi="Arial" w:cs="Arial"/>
-                <w:color w:val="000000" w:themeColor="text1"/>
-                <w:sz w:val="24"/>
-                <w:szCs w:val="24"/>
-                <w:shd w:val="clear" w:color="auto" w:fill="FFFFFF"/>
-              </w:rPr>
-              <w:t>',  '</w:t>
-            </w:r>
-            <w:proofErr w:type="gramEnd"/>
-            <w:r>
-              <w:rPr>
-                <w:rFonts w:ascii="Arial" w:hAnsi="Arial" w:cs="Arial"/>
-                <w:color w:val="000000" w:themeColor="text1"/>
-                <w:sz w:val="24"/>
-                <w:szCs w:val="24"/>
-                <w:shd w:val="clear" w:color="auto" w:fill="FFFFFF"/>
-              </w:rPr>
-              <w:t>$2b$12$Tf0j1KlM2NoP3QrStUvWxY5zAbC6dEfGhI890abcdef01234567', 'grace@example.com', 'customer');</w:t>
+              <w:t>('grace',  '$2b$12$Tf0j1KlM2NoP3QrStUvWxY5zAbC6dEfGhI890abcdef01234567', 'grace@example.com', 'customer');</w:t>
             </w:r>
           </w:p>
           <w:p>
@@ -11044,29 +10614,7 @@
                 <w:szCs w:val="24"/>
                 <w:shd w:val="clear" w:color="auto" w:fill="FFFFFF"/>
               </w:rPr>
-              <w:t>) VALUES (1,1,2,1250.00</w:t>
-            </w:r>
-            <w:proofErr w:type="gramStart"/>
-            <w:r>
-              <w:rPr>
-                <w:rFonts w:ascii="Arial" w:hAnsi="Arial" w:cs="Arial"/>
-                <w:color w:val="000000" w:themeColor="text1"/>
-                <w:sz w:val="24"/>
-                <w:szCs w:val="24"/>
-                <w:shd w:val="clear" w:color="auto" w:fill="FFFFFF"/>
-              </w:rPr>
-              <w:t>),(</w:t>
-            </w:r>
-            <w:proofErr w:type="gramEnd"/>
-            <w:r>
-              <w:rPr>
-                <w:rFonts w:ascii="Arial" w:hAnsi="Arial" w:cs="Arial"/>
-                <w:color w:val="000000" w:themeColor="text1"/>
-                <w:sz w:val="24"/>
-                <w:szCs w:val="24"/>
-                <w:shd w:val="clear" w:color="auto" w:fill="FFFFFF"/>
-              </w:rPr>
-              <w:t>1,2,1,150.00);</w:t>
+              <w:t>) VALUES (1,1,2,1250.00),(1,2,1,150.00);</w:t>
             </w:r>
           </w:p>
           <w:p>
@@ -11220,29 +10768,7 @@
                 <w:szCs w:val="24"/>
                 <w:shd w:val="clear" w:color="auto" w:fill="FFFFFF"/>
               </w:rPr>
-              <w:t>) VALUES (1,'Sale',2</w:t>
-            </w:r>
-            <w:proofErr w:type="gramStart"/>
-            <w:r>
-              <w:rPr>
-                <w:rFonts w:ascii="Arial" w:hAnsi="Arial" w:cs="Arial"/>
-                <w:color w:val="000000" w:themeColor="text1"/>
-                <w:sz w:val="24"/>
-                <w:szCs w:val="24"/>
-                <w:shd w:val="clear" w:color="auto" w:fill="FFFFFF"/>
-              </w:rPr>
-              <w:t>),(</w:t>
-            </w:r>
-            <w:proofErr w:type="gramEnd"/>
-            <w:r>
-              <w:rPr>
-                <w:rFonts w:ascii="Arial" w:hAnsi="Arial" w:cs="Arial"/>
-                <w:color w:val="000000" w:themeColor="text1"/>
-                <w:sz w:val="24"/>
-                <w:szCs w:val="24"/>
-                <w:shd w:val="clear" w:color="auto" w:fill="FFFFFF"/>
-              </w:rPr>
-              <w:t>2,'Sale',1);</w:t>
+              <w:t>) VALUES (1,'Sale',2),(2,'Sale',1);</w:t>
             </w:r>
           </w:p>
           <w:p>
@@ -11449,29 +10975,7 @@
                 <w:szCs w:val="24"/>
                 <w:shd w:val="clear" w:color="auto" w:fill="FFFFFF"/>
               </w:rPr>
-              <w:t>VALUES (1, 2650.00, 1, JSON_</w:t>
-            </w:r>
-            <w:proofErr w:type="gramStart"/>
-            <w:r>
-              <w:rPr>
-                <w:rFonts w:ascii="Arial" w:hAnsi="Arial" w:cs="Arial"/>
-                <w:color w:val="000000" w:themeColor="text1"/>
-                <w:sz w:val="24"/>
-                <w:szCs w:val="24"/>
-                <w:shd w:val="clear" w:color="auto" w:fill="FFFFFF"/>
-              </w:rPr>
-              <w:t>ARRAY(</w:t>
-            </w:r>
-            <w:proofErr w:type="gramEnd"/>
-            <w:r>
-              <w:rPr>
-                <w:rFonts w:ascii="Arial" w:hAnsi="Arial" w:cs="Arial"/>
-                <w:color w:val="000000" w:themeColor="text1"/>
-                <w:sz w:val="24"/>
-                <w:szCs w:val="24"/>
-                <w:shd w:val="clear" w:color="auto" w:fill="FFFFFF"/>
-              </w:rPr>
-              <w:t>1,2));</w:t>
+              <w:t>VALUES (1, 2650.00, 1, JSON_ARRAY(1,2));</w:t>
             </w:r>
           </w:p>
         </w:tc>
@@ -12032,29 +11536,7 @@
                 <w:szCs w:val="24"/>
                 <w:shd w:val="clear" w:color="auto" w:fill="FFFFFF"/>
               </w:rPr>
-              <w:t>WHERE timestamp &lt; DATE_SUB(</w:t>
-            </w:r>
-            <w:proofErr w:type="gramStart"/>
-            <w:r>
-              <w:rPr>
-                <w:rFonts w:ascii="Arial" w:hAnsi="Arial" w:cs="Arial"/>
-                <w:color w:val="000000" w:themeColor="text1"/>
-                <w:sz w:val="24"/>
-                <w:szCs w:val="24"/>
-                <w:shd w:val="clear" w:color="auto" w:fill="FFFFFF"/>
-              </w:rPr>
-              <w:t>NOW(</w:t>
-            </w:r>
-            <w:proofErr w:type="gramEnd"/>
-            <w:r>
-              <w:rPr>
-                <w:rFonts w:ascii="Arial" w:hAnsi="Arial" w:cs="Arial"/>
-                <w:color w:val="000000" w:themeColor="text1"/>
-                <w:sz w:val="24"/>
-                <w:szCs w:val="24"/>
-                <w:shd w:val="clear" w:color="auto" w:fill="FFFFFF"/>
-              </w:rPr>
-              <w:t>), INTERVAL 6 MONTH);</w:t>
+              <w:t>WHERE timestamp &lt; DATE_SUB(NOW(), INTERVAL 6 MONTH);</w:t>
             </w:r>
           </w:p>
         </w:tc>
@@ -12209,19 +11691,461 @@
                 <w:szCs w:val="24"/>
                 <w:shd w:val="clear" w:color="auto" w:fill="FFFFFF"/>
               </w:rPr>
+              <w:t xml:space="preserve">    SUM(</w:t>
+            </w:r>
+            <w:proofErr w:type="spellStart"/>
+            <w:r>
+              <w:rPr>
+                <w:rFonts w:ascii="Arial" w:hAnsi="Arial" w:cs="Arial"/>
+                <w:color w:val="000000" w:themeColor="text1"/>
+                <w:sz w:val="24"/>
+                <w:szCs w:val="24"/>
+                <w:shd w:val="clear" w:color="auto" w:fill="FFFFFF"/>
+              </w:rPr>
+              <w:t>oi.quantity</w:t>
+            </w:r>
+            <w:proofErr w:type="spellEnd"/>
+            <w:r>
+              <w:rPr>
+                <w:rFonts w:ascii="Arial" w:hAnsi="Arial" w:cs="Arial"/>
+                <w:color w:val="000000" w:themeColor="text1"/>
+                <w:sz w:val="24"/>
+                <w:szCs w:val="24"/>
+                <w:shd w:val="clear" w:color="auto" w:fill="FFFFFF"/>
+              </w:rPr>
+              <w:t xml:space="preserve"> * </w:t>
+            </w:r>
+            <w:proofErr w:type="spellStart"/>
+            <w:r>
+              <w:rPr>
+                <w:rFonts w:ascii="Arial" w:hAnsi="Arial" w:cs="Arial"/>
+                <w:color w:val="000000" w:themeColor="text1"/>
+                <w:sz w:val="24"/>
+                <w:szCs w:val="24"/>
+                <w:shd w:val="clear" w:color="auto" w:fill="FFFFFF"/>
+              </w:rPr>
+              <w:t>oi.price_at_purchase</w:t>
+            </w:r>
+            <w:proofErr w:type="spellEnd"/>
+            <w:r>
+              <w:rPr>
+                <w:rFonts w:ascii="Arial" w:hAnsi="Arial" w:cs="Arial"/>
+                <w:color w:val="000000" w:themeColor="text1"/>
+                <w:sz w:val="24"/>
+                <w:szCs w:val="24"/>
+                <w:shd w:val="clear" w:color="auto" w:fill="FFFFFF"/>
+              </w:rPr>
+              <w:t xml:space="preserve">) AS </w:t>
+            </w:r>
+            <w:proofErr w:type="spellStart"/>
+            <w:r>
+              <w:rPr>
+                <w:rFonts w:ascii="Arial" w:hAnsi="Arial" w:cs="Arial"/>
+                <w:color w:val="000000" w:themeColor="text1"/>
+                <w:sz w:val="24"/>
+                <w:szCs w:val="24"/>
+                <w:shd w:val="clear" w:color="auto" w:fill="FFFFFF"/>
+              </w:rPr>
+              <w:t>total_sales</w:t>
+            </w:r>
+            <w:proofErr w:type="spellEnd"/>
+          </w:p>
+          <w:p>
+            <w:pPr>
+              <w:rPr>
+                <w:rFonts w:ascii="Arial" w:hAnsi="Arial" w:cs="Arial"/>
+                <w:color w:val="000000" w:themeColor="text1"/>
+                <w:sz w:val="24"/>
+                <w:szCs w:val="24"/>
+                <w:shd w:val="clear" w:color="auto" w:fill="FFFFFF"/>
+              </w:rPr>
+            </w:pPr>
+            <w:r>
+              <w:rPr>
+                <w:rFonts w:ascii="Arial" w:hAnsi="Arial" w:cs="Arial"/>
+                <w:color w:val="000000" w:themeColor="text1"/>
+                <w:sz w:val="24"/>
+                <w:szCs w:val="24"/>
+                <w:shd w:val="clear" w:color="auto" w:fill="FFFFFF"/>
+              </w:rPr>
+              <w:t xml:space="preserve">FROM </w:t>
+            </w:r>
+            <w:proofErr w:type="spellStart"/>
+            <w:r>
+              <w:rPr>
+                <w:rFonts w:ascii="Arial" w:hAnsi="Arial" w:cs="Arial"/>
+                <w:color w:val="000000" w:themeColor="text1"/>
+                <w:sz w:val="24"/>
+                <w:szCs w:val="24"/>
+                <w:shd w:val="clear" w:color="auto" w:fill="FFFFFF"/>
+              </w:rPr>
+              <w:t>order_items</w:t>
+            </w:r>
+            <w:proofErr w:type="spellEnd"/>
+            <w:r>
+              <w:rPr>
+                <w:rFonts w:ascii="Arial" w:hAnsi="Arial" w:cs="Arial"/>
+                <w:color w:val="000000" w:themeColor="text1"/>
+                <w:sz w:val="24"/>
+                <w:szCs w:val="24"/>
+                <w:shd w:val="clear" w:color="auto" w:fill="FFFFFF"/>
+              </w:rPr>
+              <w:t xml:space="preserve"> oi</w:t>
+            </w:r>
+          </w:p>
+          <w:p>
+            <w:pPr>
+              <w:rPr>
+                <w:rFonts w:ascii="Arial" w:hAnsi="Arial" w:cs="Arial"/>
+                <w:color w:val="000000" w:themeColor="text1"/>
+                <w:sz w:val="24"/>
+                <w:szCs w:val="24"/>
+                <w:shd w:val="clear" w:color="auto" w:fill="FFFFFF"/>
+              </w:rPr>
+            </w:pPr>
+            <w:r>
+              <w:rPr>
+                <w:rFonts w:ascii="Arial" w:hAnsi="Arial" w:cs="Arial"/>
+                <w:color w:val="000000" w:themeColor="text1"/>
+                <w:sz w:val="24"/>
+                <w:szCs w:val="24"/>
+                <w:shd w:val="clear" w:color="auto" w:fill="FFFFFF"/>
+              </w:rPr>
+              <w:t xml:space="preserve">JOIN products p ON </w:t>
+            </w:r>
+            <w:proofErr w:type="spellStart"/>
+            <w:r>
+              <w:rPr>
+                <w:rFonts w:ascii="Arial" w:hAnsi="Arial" w:cs="Arial"/>
+                <w:color w:val="000000" w:themeColor="text1"/>
+                <w:sz w:val="24"/>
+                <w:szCs w:val="24"/>
+                <w:shd w:val="clear" w:color="auto" w:fill="FFFFFF"/>
+              </w:rPr>
+              <w:t>oi.product_id</w:t>
+            </w:r>
+            <w:proofErr w:type="spellEnd"/>
+            <w:r>
+              <w:rPr>
+                <w:rFonts w:ascii="Arial" w:hAnsi="Arial" w:cs="Arial"/>
+                <w:color w:val="000000" w:themeColor="text1"/>
+                <w:sz w:val="24"/>
+                <w:szCs w:val="24"/>
+                <w:shd w:val="clear" w:color="auto" w:fill="FFFFFF"/>
+              </w:rPr>
+              <w:t xml:space="preserve"> = </w:t>
+            </w:r>
+            <w:proofErr w:type="spellStart"/>
+            <w:r>
+              <w:rPr>
+                <w:rFonts w:ascii="Arial" w:hAnsi="Arial" w:cs="Arial"/>
+                <w:color w:val="000000" w:themeColor="text1"/>
+                <w:sz w:val="24"/>
+                <w:szCs w:val="24"/>
+                <w:shd w:val="clear" w:color="auto" w:fill="FFFFFF"/>
+              </w:rPr>
+              <w:t>p.product_id</w:t>
+            </w:r>
+            <w:proofErr w:type="spellEnd"/>
+          </w:p>
+          <w:p>
+            <w:pPr>
+              <w:rPr>
+                <w:rFonts w:ascii="Arial" w:hAnsi="Arial" w:cs="Arial"/>
+                <w:color w:val="000000" w:themeColor="text1"/>
+                <w:sz w:val="24"/>
+                <w:szCs w:val="24"/>
+                <w:shd w:val="clear" w:color="auto" w:fill="FFFFFF"/>
+              </w:rPr>
+            </w:pPr>
+            <w:r>
+              <w:rPr>
+                <w:rFonts w:ascii="Arial" w:hAnsi="Arial" w:cs="Arial"/>
+                <w:color w:val="000000" w:themeColor="text1"/>
+                <w:sz w:val="24"/>
+                <w:szCs w:val="24"/>
+                <w:shd w:val="clear" w:color="auto" w:fill="FFFFFF"/>
+              </w:rPr>
+              <w:t xml:space="preserve">GROUP BY </w:t>
+            </w:r>
+            <w:proofErr w:type="spellStart"/>
+            <w:r>
+              <w:rPr>
+                <w:rFonts w:ascii="Arial" w:hAnsi="Arial" w:cs="Arial"/>
+                <w:color w:val="000000" w:themeColor="text1"/>
+                <w:sz w:val="24"/>
+                <w:szCs w:val="24"/>
+                <w:shd w:val="clear" w:color="auto" w:fill="FFFFFF"/>
+              </w:rPr>
+              <w:t>p.product_id</w:t>
+            </w:r>
+            <w:proofErr w:type="spellEnd"/>
+          </w:p>
+          <w:p>
+            <w:pPr>
+              <w:rPr>
+                <w:rFonts w:ascii="Arial" w:hAnsi="Arial" w:cs="Arial"/>
+                <w:color w:val="000000" w:themeColor="text1"/>
+                <w:sz w:val="24"/>
+                <w:szCs w:val="24"/>
+                <w:shd w:val="clear" w:color="auto" w:fill="FFFFFF"/>
+              </w:rPr>
+            </w:pPr>
+            <w:r>
+              <w:rPr>
+                <w:rFonts w:ascii="Arial" w:hAnsi="Arial" w:cs="Arial"/>
+                <w:color w:val="000000" w:themeColor="text1"/>
+                <w:sz w:val="24"/>
+                <w:szCs w:val="24"/>
+                <w:shd w:val="clear" w:color="auto" w:fill="FFFFFF"/>
+              </w:rPr>
+              <w:t xml:space="preserve">ORDER BY </w:t>
+            </w:r>
+            <w:proofErr w:type="spellStart"/>
+            <w:r>
+              <w:rPr>
+                <w:rFonts w:ascii="Arial" w:hAnsi="Arial" w:cs="Arial"/>
+                <w:color w:val="000000" w:themeColor="text1"/>
+                <w:sz w:val="24"/>
+                <w:szCs w:val="24"/>
+                <w:shd w:val="clear" w:color="auto" w:fill="FFFFFF"/>
+              </w:rPr>
+              <w:t>total_sales</w:t>
+            </w:r>
+            <w:proofErr w:type="spellEnd"/>
+            <w:r>
+              <w:rPr>
+                <w:rFonts w:ascii="Arial" w:hAnsi="Arial" w:cs="Arial"/>
+                <w:color w:val="000000" w:themeColor="text1"/>
+                <w:sz w:val="24"/>
+                <w:szCs w:val="24"/>
+                <w:shd w:val="clear" w:color="auto" w:fill="FFFFFF"/>
+              </w:rPr>
+              <w:t xml:space="preserve"> DESC;</w:t>
+            </w:r>
+          </w:p>
+          <w:p>
+            <w:pPr>
+              <w:rPr>
+                <w:rFonts w:ascii="Arial" w:hAnsi="Arial" w:cs="Arial"/>
+                <w:color w:val="000000" w:themeColor="text1"/>
+                <w:sz w:val="24"/>
+                <w:szCs w:val="24"/>
+                <w:shd w:val="clear" w:color="auto" w:fill="FFFFFF"/>
+              </w:rPr>
+            </w:pPr>
+          </w:p>
+          <w:p>
+            <w:pPr>
+              <w:rPr>
+                <w:rFonts w:ascii="Arial" w:hAnsi="Arial" w:cs="Arial"/>
+                <w:color w:val="000000" w:themeColor="text1"/>
+                <w:sz w:val="24"/>
+                <w:szCs w:val="24"/>
+                <w:shd w:val="clear" w:color="auto" w:fill="FFFFFF"/>
+              </w:rPr>
+            </w:pPr>
+            <w:r>
+              <w:rPr>
+                <w:rFonts w:ascii="Arial" w:hAnsi="Arial" w:cs="Arial"/>
+                <w:color w:val="000000" w:themeColor="text1"/>
+                <w:sz w:val="24"/>
+                <w:szCs w:val="24"/>
+                <w:shd w:val="clear" w:color="auto" w:fill="FFFFFF"/>
+              </w:rPr>
+              <w:t>-- b) Average product price by category</w:t>
+            </w:r>
+          </w:p>
+          <w:p>
+            <w:pPr>
+              <w:rPr>
+                <w:rFonts w:ascii="Arial" w:hAnsi="Arial" w:cs="Arial"/>
+                <w:color w:val="000000" w:themeColor="text1"/>
+                <w:sz w:val="24"/>
+                <w:szCs w:val="24"/>
+                <w:shd w:val="clear" w:color="auto" w:fill="FFFFFF"/>
+              </w:rPr>
+            </w:pPr>
+            <w:r>
+              <w:rPr>
+                <w:rFonts w:ascii="Arial" w:hAnsi="Arial" w:cs="Arial"/>
+                <w:color w:val="000000" w:themeColor="text1"/>
+                <w:sz w:val="24"/>
+                <w:szCs w:val="24"/>
+                <w:shd w:val="clear" w:color="auto" w:fill="FFFFFF"/>
+              </w:rPr>
+              <w:t xml:space="preserve">SELECT </w:t>
+            </w:r>
+          </w:p>
+          <w:p>
+            <w:pPr>
+              <w:rPr>
+                <w:rFonts w:ascii="Arial" w:hAnsi="Arial" w:cs="Arial"/>
+                <w:color w:val="000000" w:themeColor="text1"/>
+                <w:sz w:val="24"/>
+                <w:szCs w:val="24"/>
+                <w:shd w:val="clear" w:color="auto" w:fill="FFFFFF"/>
+              </w:rPr>
+            </w:pPr>
+            <w:r>
+              <w:rPr>
+                <w:rFonts w:ascii="Arial" w:hAnsi="Arial" w:cs="Arial"/>
+                <w:color w:val="000000" w:themeColor="text1"/>
+                <w:sz w:val="24"/>
+                <w:szCs w:val="24"/>
+                <w:shd w:val="clear" w:color="auto" w:fill="FFFFFF"/>
+              </w:rPr>
+              <w:t xml:space="preserve">    category,</w:t>
+            </w:r>
+          </w:p>
+          <w:p>
+            <w:pPr>
+              <w:rPr>
+                <w:rFonts w:ascii="Arial" w:hAnsi="Arial" w:cs="Arial"/>
+                <w:color w:val="000000" w:themeColor="text1"/>
+                <w:sz w:val="24"/>
+                <w:szCs w:val="24"/>
+                <w:shd w:val="clear" w:color="auto" w:fill="FFFFFF"/>
+              </w:rPr>
+            </w:pPr>
+            <w:r>
+              <w:rPr>
+                <w:rFonts w:ascii="Arial" w:hAnsi="Arial" w:cs="Arial"/>
+                <w:color w:val="000000" w:themeColor="text1"/>
+                <w:sz w:val="24"/>
+                <w:szCs w:val="24"/>
+                <w:shd w:val="clear" w:color="auto" w:fill="FFFFFF"/>
+              </w:rPr>
+              <w:t xml:space="preserve">    AVG(price) AS </w:t>
+            </w:r>
+            <w:proofErr w:type="spellStart"/>
+            <w:r>
+              <w:rPr>
+                <w:rFonts w:ascii="Arial" w:hAnsi="Arial" w:cs="Arial"/>
+                <w:color w:val="000000" w:themeColor="text1"/>
+                <w:sz w:val="24"/>
+                <w:szCs w:val="24"/>
+                <w:shd w:val="clear" w:color="auto" w:fill="FFFFFF"/>
+              </w:rPr>
+              <w:t>avg_price</w:t>
+            </w:r>
+            <w:proofErr w:type="spellEnd"/>
+          </w:p>
+          <w:p>
+            <w:pPr>
+              <w:rPr>
+                <w:rFonts w:ascii="Arial" w:hAnsi="Arial" w:cs="Arial"/>
+                <w:color w:val="000000" w:themeColor="text1"/>
+                <w:sz w:val="24"/>
+                <w:szCs w:val="24"/>
+                <w:shd w:val="clear" w:color="auto" w:fill="FFFFFF"/>
+              </w:rPr>
+            </w:pPr>
+            <w:r>
+              <w:rPr>
+                <w:rFonts w:ascii="Arial" w:hAnsi="Arial" w:cs="Arial"/>
+                <w:color w:val="000000" w:themeColor="text1"/>
+                <w:sz w:val="24"/>
+                <w:szCs w:val="24"/>
+                <w:shd w:val="clear" w:color="auto" w:fill="FFFFFF"/>
+              </w:rPr>
+              <w:t>FROM products</w:t>
+            </w:r>
+          </w:p>
+          <w:p>
+            <w:pPr>
+              <w:rPr>
+                <w:rFonts w:ascii="Arial" w:hAnsi="Arial" w:cs="Arial"/>
+                <w:color w:val="000000" w:themeColor="text1"/>
+                <w:sz w:val="24"/>
+                <w:szCs w:val="24"/>
+                <w:shd w:val="clear" w:color="auto" w:fill="FFFFFF"/>
+              </w:rPr>
+            </w:pPr>
+            <w:r>
+              <w:rPr>
+                <w:rFonts w:ascii="Arial" w:hAnsi="Arial" w:cs="Arial"/>
+                <w:color w:val="000000" w:themeColor="text1"/>
+                <w:sz w:val="24"/>
+                <w:szCs w:val="24"/>
+                <w:shd w:val="clear" w:color="auto" w:fill="FFFFFF"/>
+              </w:rPr>
+              <w:t>GROUP BY category;</w:t>
+            </w:r>
+          </w:p>
+          <w:p>
+            <w:pPr>
+              <w:rPr>
+                <w:rFonts w:ascii="Arial" w:hAnsi="Arial" w:cs="Arial"/>
+                <w:color w:val="000000" w:themeColor="text1"/>
+                <w:sz w:val="24"/>
+                <w:szCs w:val="24"/>
+                <w:shd w:val="clear" w:color="auto" w:fill="FFFFFF"/>
+              </w:rPr>
+            </w:pPr>
+          </w:p>
+          <w:p>
+            <w:pPr>
+              <w:rPr>
+                <w:rFonts w:ascii="Arial" w:hAnsi="Arial" w:cs="Arial"/>
+                <w:color w:val="000000" w:themeColor="text1"/>
+                <w:sz w:val="24"/>
+                <w:szCs w:val="24"/>
+                <w:shd w:val="clear" w:color="auto" w:fill="FFFFFF"/>
+              </w:rPr>
+            </w:pPr>
+            <w:r>
+              <w:rPr>
+                <w:rFonts w:ascii="Arial" w:hAnsi="Arial" w:cs="Arial"/>
+                <w:color w:val="000000" w:themeColor="text1"/>
+                <w:sz w:val="24"/>
+                <w:szCs w:val="24"/>
+                <w:shd w:val="clear" w:color="auto" w:fill="FFFFFF"/>
+              </w:rPr>
+              <w:t>-- c) Number of orders per user</w:t>
+            </w:r>
+          </w:p>
+          <w:p>
+            <w:pPr>
+              <w:rPr>
+                <w:rFonts w:ascii="Arial" w:hAnsi="Arial" w:cs="Arial"/>
+                <w:color w:val="000000" w:themeColor="text1"/>
+                <w:sz w:val="24"/>
+                <w:szCs w:val="24"/>
+                <w:shd w:val="clear" w:color="auto" w:fill="FFFFFF"/>
+              </w:rPr>
+            </w:pPr>
+            <w:r>
+              <w:rPr>
+                <w:rFonts w:ascii="Arial" w:hAnsi="Arial" w:cs="Arial"/>
+                <w:color w:val="000000" w:themeColor="text1"/>
+                <w:sz w:val="24"/>
+                <w:szCs w:val="24"/>
+                <w:shd w:val="clear" w:color="auto" w:fill="FFFFFF"/>
+              </w:rPr>
+              <w:t xml:space="preserve">SELECT </w:t>
+            </w:r>
+          </w:p>
+          <w:p>
+            <w:pPr>
+              <w:rPr>
+                <w:rFonts w:ascii="Arial" w:hAnsi="Arial" w:cs="Arial"/>
+                <w:color w:val="000000" w:themeColor="text1"/>
+                <w:sz w:val="24"/>
+                <w:szCs w:val="24"/>
+                <w:shd w:val="clear" w:color="auto" w:fill="FFFFFF"/>
+              </w:rPr>
+            </w:pPr>
+            <w:r>
+              <w:rPr>
+                <w:rFonts w:ascii="Arial" w:hAnsi="Arial" w:cs="Arial"/>
+                <w:color w:val="000000" w:themeColor="text1"/>
+                <w:sz w:val="24"/>
+                <w:szCs w:val="24"/>
+                <w:shd w:val="clear" w:color="auto" w:fill="FFFFFF"/>
+              </w:rPr>
               <w:t xml:space="preserve">    </w:t>
             </w:r>
-            <w:proofErr w:type="gramStart"/>
-            <w:r>
-              <w:rPr>
-                <w:rFonts w:ascii="Arial" w:hAnsi="Arial" w:cs="Arial"/>
-                <w:color w:val="000000" w:themeColor="text1"/>
-                <w:sz w:val="24"/>
-                <w:szCs w:val="24"/>
-                <w:shd w:val="clear" w:color="auto" w:fill="FFFFFF"/>
-              </w:rPr>
-              <w:t>SUM(</w:t>
-            </w:r>
             <w:proofErr w:type="spellStart"/>
             <w:r>
               <w:rPr>
@@ -12231,535 +12155,9 @@
                 <w:szCs w:val="24"/>
                 <w:shd w:val="clear" w:color="auto" w:fill="FFFFFF"/>
               </w:rPr>
-              <w:t>oi.quantity</w:t>
+              <w:t>u.username</w:t>
             </w:r>
             <w:proofErr w:type="spellEnd"/>
-            <w:proofErr w:type="gramEnd"/>
-            <w:r>
-              <w:rPr>
-                <w:rFonts w:ascii="Arial" w:hAnsi="Arial" w:cs="Arial"/>
-                <w:color w:val="000000" w:themeColor="text1"/>
-                <w:sz w:val="24"/>
-                <w:szCs w:val="24"/>
-                <w:shd w:val="clear" w:color="auto" w:fill="FFFFFF"/>
-              </w:rPr>
-              <w:t xml:space="preserve"> * </w:t>
-            </w:r>
-            <w:proofErr w:type="spellStart"/>
-            <w:proofErr w:type="gramStart"/>
-            <w:r>
-              <w:rPr>
-                <w:rFonts w:ascii="Arial" w:hAnsi="Arial" w:cs="Arial"/>
-                <w:color w:val="000000" w:themeColor="text1"/>
-                <w:sz w:val="24"/>
-                <w:szCs w:val="24"/>
-                <w:shd w:val="clear" w:color="auto" w:fill="FFFFFF"/>
-              </w:rPr>
-              <w:t>oi.price</w:t>
-            </w:r>
-            <w:proofErr w:type="gramEnd"/>
-            <w:r>
-              <w:rPr>
-                <w:rFonts w:ascii="Arial" w:hAnsi="Arial" w:cs="Arial"/>
-                <w:color w:val="000000" w:themeColor="text1"/>
-                <w:sz w:val="24"/>
-                <w:szCs w:val="24"/>
-                <w:shd w:val="clear" w:color="auto" w:fill="FFFFFF"/>
-              </w:rPr>
-              <w:t>_at_purchase</w:t>
-            </w:r>
-            <w:proofErr w:type="spellEnd"/>
-            <w:r>
-              <w:rPr>
-                <w:rFonts w:ascii="Arial" w:hAnsi="Arial" w:cs="Arial"/>
-                <w:color w:val="000000" w:themeColor="text1"/>
-                <w:sz w:val="24"/>
-                <w:szCs w:val="24"/>
-                <w:shd w:val="clear" w:color="auto" w:fill="FFFFFF"/>
-              </w:rPr>
-              <w:t xml:space="preserve">) AS </w:t>
-            </w:r>
-            <w:proofErr w:type="spellStart"/>
-            <w:r>
-              <w:rPr>
-                <w:rFonts w:ascii="Arial" w:hAnsi="Arial" w:cs="Arial"/>
-                <w:color w:val="000000" w:themeColor="text1"/>
-                <w:sz w:val="24"/>
-                <w:szCs w:val="24"/>
-                <w:shd w:val="clear" w:color="auto" w:fill="FFFFFF"/>
-              </w:rPr>
-              <w:t>total_sales</w:t>
-            </w:r>
-            <w:proofErr w:type="spellEnd"/>
-          </w:p>
-          <w:p>
-            <w:pPr>
-              <w:rPr>
-                <w:rFonts w:ascii="Arial" w:hAnsi="Arial" w:cs="Arial"/>
-                <w:color w:val="000000" w:themeColor="text1"/>
-                <w:sz w:val="24"/>
-                <w:szCs w:val="24"/>
-                <w:shd w:val="clear" w:color="auto" w:fill="FFFFFF"/>
-              </w:rPr>
-            </w:pPr>
-            <w:r>
-              <w:rPr>
-                <w:rFonts w:ascii="Arial" w:hAnsi="Arial" w:cs="Arial"/>
-                <w:color w:val="000000" w:themeColor="text1"/>
-                <w:sz w:val="24"/>
-                <w:szCs w:val="24"/>
-                <w:shd w:val="clear" w:color="auto" w:fill="FFFFFF"/>
-              </w:rPr>
-              <w:t xml:space="preserve">FROM </w:t>
-            </w:r>
-            <w:proofErr w:type="spellStart"/>
-            <w:r>
-              <w:rPr>
-                <w:rFonts w:ascii="Arial" w:hAnsi="Arial" w:cs="Arial"/>
-                <w:color w:val="000000" w:themeColor="text1"/>
-                <w:sz w:val="24"/>
-                <w:szCs w:val="24"/>
-                <w:shd w:val="clear" w:color="auto" w:fill="FFFFFF"/>
-              </w:rPr>
-              <w:t>order_items</w:t>
-            </w:r>
-            <w:proofErr w:type="spellEnd"/>
-            <w:r>
-              <w:rPr>
-                <w:rFonts w:ascii="Arial" w:hAnsi="Arial" w:cs="Arial"/>
-                <w:color w:val="000000" w:themeColor="text1"/>
-                <w:sz w:val="24"/>
-                <w:szCs w:val="24"/>
-                <w:shd w:val="clear" w:color="auto" w:fill="FFFFFF"/>
-              </w:rPr>
-              <w:t xml:space="preserve"> oi</w:t>
-            </w:r>
-          </w:p>
-          <w:p>
-            <w:pPr>
-              <w:rPr>
-                <w:rFonts w:ascii="Arial" w:hAnsi="Arial" w:cs="Arial"/>
-                <w:color w:val="000000" w:themeColor="text1"/>
-                <w:sz w:val="24"/>
-                <w:szCs w:val="24"/>
-                <w:shd w:val="clear" w:color="auto" w:fill="FFFFFF"/>
-              </w:rPr>
-            </w:pPr>
-            <w:r>
-              <w:rPr>
-                <w:rFonts w:ascii="Arial" w:hAnsi="Arial" w:cs="Arial"/>
-                <w:color w:val="000000" w:themeColor="text1"/>
-                <w:sz w:val="24"/>
-                <w:szCs w:val="24"/>
-                <w:shd w:val="clear" w:color="auto" w:fill="FFFFFF"/>
-              </w:rPr>
-              <w:t xml:space="preserve">JOIN products p ON </w:t>
-            </w:r>
-            <w:proofErr w:type="spellStart"/>
-            <w:proofErr w:type="gramStart"/>
-            <w:r>
-              <w:rPr>
-                <w:rFonts w:ascii="Arial" w:hAnsi="Arial" w:cs="Arial"/>
-                <w:color w:val="000000" w:themeColor="text1"/>
-                <w:sz w:val="24"/>
-                <w:szCs w:val="24"/>
-                <w:shd w:val="clear" w:color="auto" w:fill="FFFFFF"/>
-              </w:rPr>
-              <w:t>oi.product</w:t>
-            </w:r>
-            <w:proofErr w:type="gramEnd"/>
-            <w:r>
-              <w:rPr>
-                <w:rFonts w:ascii="Arial" w:hAnsi="Arial" w:cs="Arial"/>
-                <w:color w:val="000000" w:themeColor="text1"/>
-                <w:sz w:val="24"/>
-                <w:szCs w:val="24"/>
-                <w:shd w:val="clear" w:color="auto" w:fill="FFFFFF"/>
-              </w:rPr>
-              <w:t>_id</w:t>
-            </w:r>
-            <w:proofErr w:type="spellEnd"/>
-            <w:r>
-              <w:rPr>
-                <w:rFonts w:ascii="Arial" w:hAnsi="Arial" w:cs="Arial"/>
-                <w:color w:val="000000" w:themeColor="text1"/>
-                <w:sz w:val="24"/>
-                <w:szCs w:val="24"/>
-                <w:shd w:val="clear" w:color="auto" w:fill="FFFFFF"/>
-              </w:rPr>
-              <w:t xml:space="preserve"> = </w:t>
-            </w:r>
-            <w:proofErr w:type="spellStart"/>
-            <w:proofErr w:type="gramStart"/>
-            <w:r>
-              <w:rPr>
-                <w:rFonts w:ascii="Arial" w:hAnsi="Arial" w:cs="Arial"/>
-                <w:color w:val="000000" w:themeColor="text1"/>
-                <w:sz w:val="24"/>
-                <w:szCs w:val="24"/>
-                <w:shd w:val="clear" w:color="auto" w:fill="FFFFFF"/>
-              </w:rPr>
-              <w:t>p.product</w:t>
-            </w:r>
-            <w:proofErr w:type="gramEnd"/>
-            <w:r>
-              <w:rPr>
-                <w:rFonts w:ascii="Arial" w:hAnsi="Arial" w:cs="Arial"/>
-                <w:color w:val="000000" w:themeColor="text1"/>
-                <w:sz w:val="24"/>
-                <w:szCs w:val="24"/>
-                <w:shd w:val="clear" w:color="auto" w:fill="FFFFFF"/>
-              </w:rPr>
-              <w:t>_id</w:t>
-            </w:r>
-            <w:proofErr w:type="spellEnd"/>
-          </w:p>
-          <w:p>
-            <w:pPr>
-              <w:rPr>
-                <w:rFonts w:ascii="Arial" w:hAnsi="Arial" w:cs="Arial"/>
-                <w:color w:val="000000" w:themeColor="text1"/>
-                <w:sz w:val="24"/>
-                <w:szCs w:val="24"/>
-                <w:shd w:val="clear" w:color="auto" w:fill="FFFFFF"/>
-              </w:rPr>
-            </w:pPr>
-            <w:r>
-              <w:rPr>
-                <w:rFonts w:ascii="Arial" w:hAnsi="Arial" w:cs="Arial"/>
-                <w:color w:val="000000" w:themeColor="text1"/>
-                <w:sz w:val="24"/>
-                <w:szCs w:val="24"/>
-                <w:shd w:val="clear" w:color="auto" w:fill="FFFFFF"/>
-              </w:rPr>
-              <w:t xml:space="preserve">GROUP BY </w:t>
-            </w:r>
-            <w:proofErr w:type="spellStart"/>
-            <w:proofErr w:type="gramStart"/>
-            <w:r>
-              <w:rPr>
-                <w:rFonts w:ascii="Arial" w:hAnsi="Arial" w:cs="Arial"/>
-                <w:color w:val="000000" w:themeColor="text1"/>
-                <w:sz w:val="24"/>
-                <w:szCs w:val="24"/>
-                <w:shd w:val="clear" w:color="auto" w:fill="FFFFFF"/>
-              </w:rPr>
-              <w:t>p.product</w:t>
-            </w:r>
-            <w:proofErr w:type="gramEnd"/>
-            <w:r>
-              <w:rPr>
-                <w:rFonts w:ascii="Arial" w:hAnsi="Arial" w:cs="Arial"/>
-                <w:color w:val="000000" w:themeColor="text1"/>
-                <w:sz w:val="24"/>
-                <w:szCs w:val="24"/>
-                <w:shd w:val="clear" w:color="auto" w:fill="FFFFFF"/>
-              </w:rPr>
-              <w:t>_id</w:t>
-            </w:r>
-            <w:proofErr w:type="spellEnd"/>
-          </w:p>
-          <w:p>
-            <w:pPr>
-              <w:rPr>
-                <w:rFonts w:ascii="Arial" w:hAnsi="Arial" w:cs="Arial"/>
-                <w:color w:val="000000" w:themeColor="text1"/>
-                <w:sz w:val="24"/>
-                <w:szCs w:val="24"/>
-                <w:shd w:val="clear" w:color="auto" w:fill="FFFFFF"/>
-              </w:rPr>
-            </w:pPr>
-            <w:r>
-              <w:rPr>
-                <w:rFonts w:ascii="Arial" w:hAnsi="Arial" w:cs="Arial"/>
-                <w:color w:val="000000" w:themeColor="text1"/>
-                <w:sz w:val="24"/>
-                <w:szCs w:val="24"/>
-                <w:shd w:val="clear" w:color="auto" w:fill="FFFFFF"/>
-              </w:rPr>
-              <w:t xml:space="preserve">ORDER BY </w:t>
-            </w:r>
-            <w:proofErr w:type="spellStart"/>
-            <w:r>
-              <w:rPr>
-                <w:rFonts w:ascii="Arial" w:hAnsi="Arial" w:cs="Arial"/>
-                <w:color w:val="000000" w:themeColor="text1"/>
-                <w:sz w:val="24"/>
-                <w:szCs w:val="24"/>
-                <w:shd w:val="clear" w:color="auto" w:fill="FFFFFF"/>
-              </w:rPr>
-              <w:t>total_sales</w:t>
-            </w:r>
-            <w:proofErr w:type="spellEnd"/>
-            <w:r>
-              <w:rPr>
-                <w:rFonts w:ascii="Arial" w:hAnsi="Arial" w:cs="Arial"/>
-                <w:color w:val="000000" w:themeColor="text1"/>
-                <w:sz w:val="24"/>
-                <w:szCs w:val="24"/>
-                <w:shd w:val="clear" w:color="auto" w:fill="FFFFFF"/>
-              </w:rPr>
-              <w:t xml:space="preserve"> DESC;</w:t>
-            </w:r>
-          </w:p>
-          <w:p>
-            <w:pPr>
-              <w:rPr>
-                <w:rFonts w:ascii="Arial" w:hAnsi="Arial" w:cs="Arial"/>
-                <w:color w:val="000000" w:themeColor="text1"/>
-                <w:sz w:val="24"/>
-                <w:szCs w:val="24"/>
-                <w:shd w:val="clear" w:color="auto" w:fill="FFFFFF"/>
-              </w:rPr>
-            </w:pPr>
-          </w:p>
-          <w:p>
-            <w:pPr>
-              <w:rPr>
-                <w:rFonts w:ascii="Arial" w:hAnsi="Arial" w:cs="Arial"/>
-                <w:color w:val="000000" w:themeColor="text1"/>
-                <w:sz w:val="24"/>
-                <w:szCs w:val="24"/>
-                <w:shd w:val="clear" w:color="auto" w:fill="FFFFFF"/>
-              </w:rPr>
-            </w:pPr>
-            <w:r>
-              <w:rPr>
-                <w:rFonts w:ascii="Arial" w:hAnsi="Arial" w:cs="Arial"/>
-                <w:color w:val="000000" w:themeColor="text1"/>
-                <w:sz w:val="24"/>
-                <w:szCs w:val="24"/>
-                <w:shd w:val="clear" w:color="auto" w:fill="FFFFFF"/>
-              </w:rPr>
-              <w:t>-- b) Average product price by category</w:t>
-            </w:r>
-          </w:p>
-          <w:p>
-            <w:pPr>
-              <w:rPr>
-                <w:rFonts w:ascii="Arial" w:hAnsi="Arial" w:cs="Arial"/>
-                <w:color w:val="000000" w:themeColor="text1"/>
-                <w:sz w:val="24"/>
-                <w:szCs w:val="24"/>
-                <w:shd w:val="clear" w:color="auto" w:fill="FFFFFF"/>
-              </w:rPr>
-            </w:pPr>
-            <w:r>
-              <w:rPr>
-                <w:rFonts w:ascii="Arial" w:hAnsi="Arial" w:cs="Arial"/>
-                <w:color w:val="000000" w:themeColor="text1"/>
-                <w:sz w:val="24"/>
-                <w:szCs w:val="24"/>
-                <w:shd w:val="clear" w:color="auto" w:fill="FFFFFF"/>
-              </w:rPr>
-              <w:t xml:space="preserve">SELECT </w:t>
-            </w:r>
-          </w:p>
-          <w:p>
-            <w:pPr>
-              <w:rPr>
-                <w:rFonts w:ascii="Arial" w:hAnsi="Arial" w:cs="Arial"/>
-                <w:color w:val="000000" w:themeColor="text1"/>
-                <w:sz w:val="24"/>
-                <w:szCs w:val="24"/>
-                <w:shd w:val="clear" w:color="auto" w:fill="FFFFFF"/>
-              </w:rPr>
-            </w:pPr>
-            <w:r>
-              <w:rPr>
-                <w:rFonts w:ascii="Arial" w:hAnsi="Arial" w:cs="Arial"/>
-                <w:color w:val="000000" w:themeColor="text1"/>
-                <w:sz w:val="24"/>
-                <w:szCs w:val="24"/>
-                <w:shd w:val="clear" w:color="auto" w:fill="FFFFFF"/>
-              </w:rPr>
-              <w:t xml:space="preserve">    category,</w:t>
-            </w:r>
-          </w:p>
-          <w:p>
-            <w:pPr>
-              <w:rPr>
-                <w:rFonts w:ascii="Arial" w:hAnsi="Arial" w:cs="Arial"/>
-                <w:color w:val="000000" w:themeColor="text1"/>
-                <w:sz w:val="24"/>
-                <w:szCs w:val="24"/>
-                <w:shd w:val="clear" w:color="auto" w:fill="FFFFFF"/>
-              </w:rPr>
-            </w:pPr>
-            <w:r>
-              <w:rPr>
-                <w:rFonts w:ascii="Arial" w:hAnsi="Arial" w:cs="Arial"/>
-                <w:color w:val="000000" w:themeColor="text1"/>
-                <w:sz w:val="24"/>
-                <w:szCs w:val="24"/>
-                <w:shd w:val="clear" w:color="auto" w:fill="FFFFFF"/>
-              </w:rPr>
-              <w:t xml:space="preserve">    </w:t>
-            </w:r>
-            <w:proofErr w:type="gramStart"/>
-            <w:r>
-              <w:rPr>
-                <w:rFonts w:ascii="Arial" w:hAnsi="Arial" w:cs="Arial"/>
-                <w:color w:val="000000" w:themeColor="text1"/>
-                <w:sz w:val="24"/>
-                <w:szCs w:val="24"/>
-                <w:shd w:val="clear" w:color="auto" w:fill="FFFFFF"/>
-              </w:rPr>
-              <w:t>AVG(</w:t>
-            </w:r>
-            <w:proofErr w:type="gramEnd"/>
-            <w:r>
-              <w:rPr>
-                <w:rFonts w:ascii="Arial" w:hAnsi="Arial" w:cs="Arial"/>
-                <w:color w:val="000000" w:themeColor="text1"/>
-                <w:sz w:val="24"/>
-                <w:szCs w:val="24"/>
-                <w:shd w:val="clear" w:color="auto" w:fill="FFFFFF"/>
-              </w:rPr>
-              <w:t xml:space="preserve">price) AS </w:t>
-            </w:r>
-            <w:proofErr w:type="spellStart"/>
-            <w:r>
-              <w:rPr>
-                <w:rFonts w:ascii="Arial" w:hAnsi="Arial" w:cs="Arial"/>
-                <w:color w:val="000000" w:themeColor="text1"/>
-                <w:sz w:val="24"/>
-                <w:szCs w:val="24"/>
-                <w:shd w:val="clear" w:color="auto" w:fill="FFFFFF"/>
-              </w:rPr>
-              <w:t>avg_price</w:t>
-            </w:r>
-            <w:proofErr w:type="spellEnd"/>
-          </w:p>
-          <w:p>
-            <w:pPr>
-              <w:rPr>
-                <w:rFonts w:ascii="Arial" w:hAnsi="Arial" w:cs="Arial"/>
-                <w:color w:val="000000" w:themeColor="text1"/>
-                <w:sz w:val="24"/>
-                <w:szCs w:val="24"/>
-                <w:shd w:val="clear" w:color="auto" w:fill="FFFFFF"/>
-              </w:rPr>
-            </w:pPr>
-            <w:r>
-              <w:rPr>
-                <w:rFonts w:ascii="Arial" w:hAnsi="Arial" w:cs="Arial"/>
-                <w:color w:val="000000" w:themeColor="text1"/>
-                <w:sz w:val="24"/>
-                <w:szCs w:val="24"/>
-                <w:shd w:val="clear" w:color="auto" w:fill="FFFFFF"/>
-              </w:rPr>
-              <w:t>FROM products</w:t>
-            </w:r>
-          </w:p>
-          <w:p>
-            <w:pPr>
-              <w:rPr>
-                <w:rFonts w:ascii="Arial" w:hAnsi="Arial" w:cs="Arial"/>
-                <w:color w:val="000000" w:themeColor="text1"/>
-                <w:sz w:val="24"/>
-                <w:szCs w:val="24"/>
-                <w:shd w:val="clear" w:color="auto" w:fill="FFFFFF"/>
-              </w:rPr>
-            </w:pPr>
-            <w:r>
-              <w:rPr>
-                <w:rFonts w:ascii="Arial" w:hAnsi="Arial" w:cs="Arial"/>
-                <w:color w:val="000000" w:themeColor="text1"/>
-                <w:sz w:val="24"/>
-                <w:szCs w:val="24"/>
-                <w:shd w:val="clear" w:color="auto" w:fill="FFFFFF"/>
-              </w:rPr>
-              <w:t>GROUP BY category;</w:t>
-            </w:r>
-          </w:p>
-          <w:p>
-            <w:pPr>
-              <w:rPr>
-                <w:rFonts w:ascii="Arial" w:hAnsi="Arial" w:cs="Arial"/>
-                <w:color w:val="000000" w:themeColor="text1"/>
-                <w:sz w:val="24"/>
-                <w:szCs w:val="24"/>
-                <w:shd w:val="clear" w:color="auto" w:fill="FFFFFF"/>
-              </w:rPr>
-            </w:pPr>
-          </w:p>
-          <w:p>
-            <w:pPr>
-              <w:rPr>
-                <w:rFonts w:ascii="Arial" w:hAnsi="Arial" w:cs="Arial"/>
-                <w:color w:val="000000" w:themeColor="text1"/>
-                <w:sz w:val="24"/>
-                <w:szCs w:val="24"/>
-                <w:shd w:val="clear" w:color="auto" w:fill="FFFFFF"/>
-              </w:rPr>
-            </w:pPr>
-            <w:r>
-              <w:rPr>
-                <w:rFonts w:ascii="Arial" w:hAnsi="Arial" w:cs="Arial"/>
-                <w:color w:val="000000" w:themeColor="text1"/>
-                <w:sz w:val="24"/>
-                <w:szCs w:val="24"/>
-                <w:shd w:val="clear" w:color="auto" w:fill="FFFFFF"/>
-              </w:rPr>
-              <w:t>-- c) Number of orders per user</w:t>
-            </w:r>
-          </w:p>
-          <w:p>
-            <w:pPr>
-              <w:rPr>
-                <w:rFonts w:ascii="Arial" w:hAnsi="Arial" w:cs="Arial"/>
-                <w:color w:val="000000" w:themeColor="text1"/>
-                <w:sz w:val="24"/>
-                <w:szCs w:val="24"/>
-                <w:shd w:val="clear" w:color="auto" w:fill="FFFFFF"/>
-              </w:rPr>
-            </w:pPr>
-            <w:r>
-              <w:rPr>
-                <w:rFonts w:ascii="Arial" w:hAnsi="Arial" w:cs="Arial"/>
-                <w:color w:val="000000" w:themeColor="text1"/>
-                <w:sz w:val="24"/>
-                <w:szCs w:val="24"/>
-                <w:shd w:val="clear" w:color="auto" w:fill="FFFFFF"/>
-              </w:rPr>
-              <w:t xml:space="preserve">SELECT </w:t>
-            </w:r>
-          </w:p>
-          <w:p>
-            <w:pPr>
-              <w:rPr>
-                <w:rFonts w:ascii="Arial" w:hAnsi="Arial" w:cs="Arial"/>
-                <w:color w:val="000000" w:themeColor="text1"/>
-                <w:sz w:val="24"/>
-                <w:szCs w:val="24"/>
-                <w:shd w:val="clear" w:color="auto" w:fill="FFFFFF"/>
-              </w:rPr>
-            </w:pPr>
-            <w:r>
-              <w:rPr>
-                <w:rFonts w:ascii="Arial" w:hAnsi="Arial" w:cs="Arial"/>
-                <w:color w:val="000000" w:themeColor="text1"/>
-                <w:sz w:val="24"/>
-                <w:szCs w:val="24"/>
-                <w:shd w:val="clear" w:color="auto" w:fill="FFFFFF"/>
-              </w:rPr>
-              <w:t xml:space="preserve">    </w:t>
-            </w:r>
-            <w:proofErr w:type="spellStart"/>
-            <w:proofErr w:type="gramStart"/>
-            <w:r>
-              <w:rPr>
-                <w:rFonts w:ascii="Arial" w:hAnsi="Arial" w:cs="Arial"/>
-                <w:color w:val="000000" w:themeColor="text1"/>
-                <w:sz w:val="24"/>
-                <w:szCs w:val="24"/>
-                <w:shd w:val="clear" w:color="auto" w:fill="FFFFFF"/>
-              </w:rPr>
-              <w:t>u.username</w:t>
-            </w:r>
-            <w:proofErr w:type="spellEnd"/>
-            <w:proofErr w:type="gramEnd"/>
             <w:r>
               <w:rPr>
                 <w:rFonts w:ascii="Arial" w:hAnsi="Arial" w:cs="Arial"/>
@@ -12793,27 +12191,15 @@
               <w:t xml:space="preserve">    COUNT(</w:t>
             </w:r>
             <w:proofErr w:type="spellStart"/>
-            <w:proofErr w:type="gramStart"/>
-            <w:r>
-              <w:rPr>
-                <w:rFonts w:ascii="Arial" w:hAnsi="Arial" w:cs="Arial"/>
-                <w:color w:val="000000" w:themeColor="text1"/>
-                <w:sz w:val="24"/>
-                <w:szCs w:val="24"/>
-                <w:shd w:val="clear" w:color="auto" w:fill="FFFFFF"/>
-              </w:rPr>
-              <w:t>o.order</w:t>
-            </w:r>
-            <w:proofErr w:type="gramEnd"/>
-            <w:r>
-              <w:rPr>
-                <w:rFonts w:ascii="Arial" w:hAnsi="Arial" w:cs="Arial"/>
-                <w:color w:val="000000" w:themeColor="text1"/>
-                <w:sz w:val="24"/>
-                <w:szCs w:val="24"/>
-                <w:shd w:val="clear" w:color="auto" w:fill="FFFFFF"/>
-              </w:rPr>
-              <w:t>_id</w:t>
+            <w:r>
+              <w:rPr>
+                <w:rFonts w:ascii="Arial" w:hAnsi="Arial" w:cs="Arial"/>
+                <w:color w:val="000000" w:themeColor="text1"/>
+                <w:sz w:val="24"/>
+                <w:szCs w:val="24"/>
+                <w:shd w:val="clear" w:color="auto" w:fill="FFFFFF"/>
+              </w:rPr>
+              <w:t>o.order_id</w:t>
             </w:r>
             <w:proofErr w:type="spellEnd"/>
             <w:r>
@@ -13065,7 +12451,6 @@
               <w:t xml:space="preserve">    </w:t>
             </w:r>
             <w:proofErr w:type="spellStart"/>
-            <w:proofErr w:type="gramStart"/>
             <w:r>
               <w:rPr>
                 <w:rFonts w:ascii="Arial" w:hAnsi="Arial" w:cs="Arial"/>
@@ -13077,7 +12462,6 @@
               <w:t>p.category</w:t>
             </w:r>
             <w:proofErr w:type="spellEnd"/>
-            <w:proofErr w:type="gramEnd"/>
             <w:r>
               <w:rPr>
                 <w:rFonts w:ascii="Arial" w:hAnsi="Arial" w:cs="Arial"/>
@@ -13107,18 +12491,7 @@
                 <w:szCs w:val="24"/>
                 <w:shd w:val="clear" w:color="auto" w:fill="FFFFFF"/>
               </w:rPr>
-              <w:t xml:space="preserve">    </w:t>
-            </w:r>
-            <w:proofErr w:type="gramStart"/>
-            <w:r>
-              <w:rPr>
-                <w:rFonts w:ascii="Arial" w:hAnsi="Arial" w:cs="Arial"/>
-                <w:color w:val="000000" w:themeColor="text1"/>
-                <w:sz w:val="24"/>
-                <w:szCs w:val="24"/>
-                <w:shd w:val="clear" w:color="auto" w:fill="FFFFFF"/>
-              </w:rPr>
-              <w:t>SUM(</w:t>
+              <w:t xml:space="preserve">    SUM(</w:t>
             </w:r>
             <w:proofErr w:type="spellStart"/>
             <w:r>
@@ -13132,7 +12505,6 @@
               <w:t>oi.quantity</w:t>
             </w:r>
             <w:proofErr w:type="spellEnd"/>
-            <w:proofErr w:type="gramEnd"/>
             <w:r>
               <w:rPr>
                 <w:rFonts w:ascii="Arial" w:hAnsi="Arial" w:cs="Arial"/>
@@ -13220,27 +12592,15 @@
               <w:t xml:space="preserve">JOIN products p ON </w:t>
             </w:r>
             <w:proofErr w:type="spellStart"/>
-            <w:proofErr w:type="gramStart"/>
-            <w:r>
-              <w:rPr>
-                <w:rFonts w:ascii="Arial" w:hAnsi="Arial" w:cs="Arial"/>
-                <w:color w:val="000000" w:themeColor="text1"/>
-                <w:sz w:val="24"/>
-                <w:szCs w:val="24"/>
-                <w:shd w:val="clear" w:color="auto" w:fill="FFFFFF"/>
-              </w:rPr>
-              <w:t>oi.product</w:t>
-            </w:r>
-            <w:proofErr w:type="gramEnd"/>
-            <w:r>
-              <w:rPr>
-                <w:rFonts w:ascii="Arial" w:hAnsi="Arial" w:cs="Arial"/>
-                <w:color w:val="000000" w:themeColor="text1"/>
-                <w:sz w:val="24"/>
-                <w:szCs w:val="24"/>
-                <w:shd w:val="clear" w:color="auto" w:fill="FFFFFF"/>
-              </w:rPr>
-              <w:t>_id</w:t>
+            <w:r>
+              <w:rPr>
+                <w:rFonts w:ascii="Arial" w:hAnsi="Arial" w:cs="Arial"/>
+                <w:color w:val="000000" w:themeColor="text1"/>
+                <w:sz w:val="24"/>
+                <w:szCs w:val="24"/>
+                <w:shd w:val="clear" w:color="auto" w:fill="FFFFFF"/>
+              </w:rPr>
+              <w:t>oi.product_id</w:t>
             </w:r>
             <w:proofErr w:type="spellEnd"/>
             <w:r>
@@ -13254,27 +12614,15 @@
               <w:t xml:space="preserve"> = </w:t>
             </w:r>
             <w:proofErr w:type="spellStart"/>
-            <w:proofErr w:type="gramStart"/>
-            <w:r>
-              <w:rPr>
-                <w:rFonts w:ascii="Arial" w:hAnsi="Arial" w:cs="Arial"/>
-                <w:color w:val="000000" w:themeColor="text1"/>
-                <w:sz w:val="24"/>
-                <w:szCs w:val="24"/>
-                <w:shd w:val="clear" w:color="auto" w:fill="FFFFFF"/>
-              </w:rPr>
-              <w:t>p.product</w:t>
-            </w:r>
-            <w:proofErr w:type="gramEnd"/>
-            <w:r>
-              <w:rPr>
-                <w:rFonts w:ascii="Arial" w:hAnsi="Arial" w:cs="Arial"/>
-                <w:color w:val="000000" w:themeColor="text1"/>
-                <w:sz w:val="24"/>
-                <w:szCs w:val="24"/>
-                <w:shd w:val="clear" w:color="auto" w:fill="FFFFFF"/>
-              </w:rPr>
-              <w:t>_id</w:t>
+            <w:r>
+              <w:rPr>
+                <w:rFonts w:ascii="Arial" w:hAnsi="Arial" w:cs="Arial"/>
+                <w:color w:val="000000" w:themeColor="text1"/>
+                <w:sz w:val="24"/>
+                <w:szCs w:val="24"/>
+                <w:shd w:val="clear" w:color="auto" w:fill="FFFFFF"/>
+              </w:rPr>
+              <w:t>p.product_id</w:t>
             </w:r>
             <w:proofErr w:type="spellEnd"/>
           </w:p>
@@ -13299,7 +12647,6 @@
               <w:t xml:space="preserve">GROUP BY </w:t>
             </w:r>
             <w:proofErr w:type="spellStart"/>
-            <w:proofErr w:type="gramStart"/>
             <w:r>
               <w:rPr>
                 <w:rFonts w:ascii="Arial" w:hAnsi="Arial" w:cs="Arial"/>
@@ -13311,7 +12658,6 @@
               <w:t>p.category</w:t>
             </w:r>
             <w:proofErr w:type="spellEnd"/>
-            <w:proofErr w:type="gramEnd"/>
             <w:r>
               <w:rPr>
                 <w:rFonts w:ascii="Arial" w:hAnsi="Arial" w:cs="Arial"/>
@@ -13394,21 +12740,9 @@
                 <w:szCs w:val="24"/>
                 <w:shd w:val="clear" w:color="auto" w:fill="FFFFFF"/>
               </w:rPr>
-              <w:t xml:space="preserve">    DATE_</w:t>
-            </w:r>
-            <w:proofErr w:type="gramStart"/>
-            <w:r>
-              <w:rPr>
-                <w:rFonts w:ascii="Arial" w:hAnsi="Arial" w:cs="Arial"/>
-                <w:color w:val="000000" w:themeColor="text1"/>
-                <w:sz w:val="24"/>
-                <w:szCs w:val="24"/>
-                <w:shd w:val="clear" w:color="auto" w:fill="FFFFFF"/>
-              </w:rPr>
-              <w:t>FORMAT(</w:t>
+              <w:t xml:space="preserve">    DATE_FORMAT(</w:t>
             </w:r>
             <w:proofErr w:type="spellStart"/>
-            <w:proofErr w:type="gramEnd"/>
             <w:r>
               <w:rPr>
                 <w:rFonts w:ascii="Arial" w:hAnsi="Arial" w:cs="Arial"/>
@@ -13449,21 +12783,9 @@
                 <w:szCs w:val="24"/>
                 <w:shd w:val="clear" w:color="auto" w:fill="FFFFFF"/>
               </w:rPr>
-              <w:t xml:space="preserve">    </w:t>
-            </w:r>
-            <w:proofErr w:type="gramStart"/>
-            <w:r>
-              <w:rPr>
-                <w:rFonts w:ascii="Arial" w:hAnsi="Arial" w:cs="Arial"/>
-                <w:color w:val="000000" w:themeColor="text1"/>
-                <w:sz w:val="24"/>
-                <w:szCs w:val="24"/>
-                <w:shd w:val="clear" w:color="auto" w:fill="FFFFFF"/>
-              </w:rPr>
-              <w:t>SUM(</w:t>
+              <w:t xml:space="preserve">    SUM(</w:t>
             </w:r>
             <w:proofErr w:type="spellStart"/>
-            <w:proofErr w:type="gramEnd"/>
             <w:r>
               <w:rPr>
                 <w:rFonts w:ascii="Arial" w:hAnsi="Arial" w:cs="Arial"/>
@@ -13707,27 +13029,15 @@
               <w:t xml:space="preserve">    </w:t>
             </w:r>
             <w:proofErr w:type="spellStart"/>
-            <w:proofErr w:type="gramStart"/>
-            <w:r>
-              <w:rPr>
-                <w:rFonts w:ascii="Arial" w:hAnsi="Arial" w:cs="Arial"/>
-                <w:color w:val="000000" w:themeColor="text1"/>
-                <w:sz w:val="24"/>
-                <w:szCs w:val="24"/>
-                <w:shd w:val="clear" w:color="auto" w:fill="FFFFFF"/>
-              </w:rPr>
-              <w:t>o.order</w:t>
-            </w:r>
-            <w:proofErr w:type="gramEnd"/>
-            <w:r>
-              <w:rPr>
-                <w:rFonts w:ascii="Arial" w:hAnsi="Arial" w:cs="Arial"/>
-                <w:color w:val="000000" w:themeColor="text1"/>
-                <w:sz w:val="24"/>
-                <w:szCs w:val="24"/>
-                <w:shd w:val="clear" w:color="auto" w:fill="FFFFFF"/>
-              </w:rPr>
-              <w:t>_id</w:t>
+            <w:r>
+              <w:rPr>
+                <w:rFonts w:ascii="Arial" w:hAnsi="Arial" w:cs="Arial"/>
+                <w:color w:val="000000" w:themeColor="text1"/>
+                <w:sz w:val="24"/>
+                <w:szCs w:val="24"/>
+                <w:shd w:val="clear" w:color="auto" w:fill="FFFFFF"/>
+              </w:rPr>
+              <w:t>o.order_id</w:t>
             </w:r>
             <w:proofErr w:type="spellEnd"/>
             <w:r>
@@ -13762,7 +13072,6 @@
               <w:t xml:space="preserve">    </w:t>
             </w:r>
             <w:proofErr w:type="spellStart"/>
-            <w:proofErr w:type="gramStart"/>
             <w:r>
               <w:rPr>
                 <w:rFonts w:ascii="Arial" w:hAnsi="Arial" w:cs="Arial"/>
@@ -13774,7 +13083,6 @@
               <w:t>u.username</w:t>
             </w:r>
             <w:proofErr w:type="spellEnd"/>
-            <w:proofErr w:type="gramEnd"/>
             <w:r>
               <w:rPr>
                 <w:rFonts w:ascii="Arial" w:hAnsi="Arial" w:cs="Arial"/>
@@ -13850,7 +13158,6 @@
               <w:t xml:space="preserve">    </w:t>
             </w:r>
             <w:proofErr w:type="spellStart"/>
-            <w:proofErr w:type="gramStart"/>
             <w:r>
               <w:rPr>
                 <w:rFonts w:ascii="Arial" w:hAnsi="Arial" w:cs="Arial"/>
@@ -13862,7 +13169,6 @@
               <w:t>oi.quantity</w:t>
             </w:r>
             <w:proofErr w:type="spellEnd"/>
-            <w:proofErr w:type="gramEnd"/>
             <w:r>
               <w:rPr>
                 <w:rFonts w:ascii="Arial" w:hAnsi="Arial" w:cs="Arial"/>
@@ -13895,27 +13201,15 @@
               <w:t xml:space="preserve">    </w:t>
             </w:r>
             <w:proofErr w:type="spellStart"/>
-            <w:proofErr w:type="gramStart"/>
-            <w:r>
-              <w:rPr>
-                <w:rFonts w:ascii="Arial" w:hAnsi="Arial" w:cs="Arial"/>
-                <w:color w:val="000000" w:themeColor="text1"/>
-                <w:sz w:val="24"/>
-                <w:szCs w:val="24"/>
-                <w:shd w:val="clear" w:color="auto" w:fill="FFFFFF"/>
-              </w:rPr>
-              <w:t>oi.price</w:t>
-            </w:r>
-            <w:proofErr w:type="gramEnd"/>
-            <w:r>
-              <w:rPr>
-                <w:rFonts w:ascii="Arial" w:hAnsi="Arial" w:cs="Arial"/>
-                <w:color w:val="000000" w:themeColor="text1"/>
-                <w:sz w:val="24"/>
-                <w:szCs w:val="24"/>
-                <w:shd w:val="clear" w:color="auto" w:fill="FFFFFF"/>
-              </w:rPr>
-              <w:t>_at_purchase</w:t>
+            <w:r>
+              <w:rPr>
+                <w:rFonts w:ascii="Arial" w:hAnsi="Arial" w:cs="Arial"/>
+                <w:color w:val="000000" w:themeColor="text1"/>
+                <w:sz w:val="24"/>
+                <w:szCs w:val="24"/>
+                <w:shd w:val="clear" w:color="auto" w:fill="FFFFFF"/>
+              </w:rPr>
+              <w:t>oi.price_at_purchase</w:t>
             </w:r>
             <w:proofErr w:type="spellEnd"/>
           </w:p>
@@ -14038,27 +13332,15 @@
               <w:t xml:space="preserve"> oi ON </w:t>
             </w:r>
             <w:proofErr w:type="spellStart"/>
-            <w:proofErr w:type="gramStart"/>
-            <w:r>
-              <w:rPr>
-                <w:rFonts w:ascii="Arial" w:hAnsi="Arial" w:cs="Arial"/>
-                <w:color w:val="000000" w:themeColor="text1"/>
-                <w:sz w:val="24"/>
-                <w:szCs w:val="24"/>
-                <w:shd w:val="clear" w:color="auto" w:fill="FFFFFF"/>
-              </w:rPr>
-              <w:t>o.order</w:t>
-            </w:r>
-            <w:proofErr w:type="gramEnd"/>
-            <w:r>
-              <w:rPr>
-                <w:rFonts w:ascii="Arial" w:hAnsi="Arial" w:cs="Arial"/>
-                <w:color w:val="000000" w:themeColor="text1"/>
-                <w:sz w:val="24"/>
-                <w:szCs w:val="24"/>
-                <w:shd w:val="clear" w:color="auto" w:fill="FFFFFF"/>
-              </w:rPr>
-              <w:t>_id</w:t>
+            <w:r>
+              <w:rPr>
+                <w:rFonts w:ascii="Arial" w:hAnsi="Arial" w:cs="Arial"/>
+                <w:color w:val="000000" w:themeColor="text1"/>
+                <w:sz w:val="24"/>
+                <w:szCs w:val="24"/>
+                <w:shd w:val="clear" w:color="auto" w:fill="FFFFFF"/>
+              </w:rPr>
+              <w:t>o.order_id</w:t>
             </w:r>
             <w:proofErr w:type="spellEnd"/>
             <w:r>
@@ -14072,27 +13354,15 @@
               <w:t xml:space="preserve"> = </w:t>
             </w:r>
             <w:proofErr w:type="spellStart"/>
-            <w:proofErr w:type="gramStart"/>
-            <w:r>
-              <w:rPr>
-                <w:rFonts w:ascii="Arial" w:hAnsi="Arial" w:cs="Arial"/>
-                <w:color w:val="000000" w:themeColor="text1"/>
-                <w:sz w:val="24"/>
-                <w:szCs w:val="24"/>
-                <w:shd w:val="clear" w:color="auto" w:fill="FFFFFF"/>
-              </w:rPr>
-              <w:t>oi.order</w:t>
-            </w:r>
-            <w:proofErr w:type="gramEnd"/>
-            <w:r>
-              <w:rPr>
-                <w:rFonts w:ascii="Arial" w:hAnsi="Arial" w:cs="Arial"/>
-                <w:color w:val="000000" w:themeColor="text1"/>
-                <w:sz w:val="24"/>
-                <w:szCs w:val="24"/>
-                <w:shd w:val="clear" w:color="auto" w:fill="FFFFFF"/>
-              </w:rPr>
-              <w:t>_id</w:t>
+            <w:r>
+              <w:rPr>
+                <w:rFonts w:ascii="Arial" w:hAnsi="Arial" w:cs="Arial"/>
+                <w:color w:val="000000" w:themeColor="text1"/>
+                <w:sz w:val="24"/>
+                <w:szCs w:val="24"/>
+                <w:shd w:val="clear" w:color="auto" w:fill="FFFFFF"/>
+              </w:rPr>
+              <w:t>oi.order_id</w:t>
             </w:r>
             <w:proofErr w:type="spellEnd"/>
           </w:p>
@@ -14117,27 +13387,15 @@
               <w:t xml:space="preserve">INNER JOIN products p ON </w:t>
             </w:r>
             <w:proofErr w:type="spellStart"/>
-            <w:proofErr w:type="gramStart"/>
-            <w:r>
-              <w:rPr>
-                <w:rFonts w:ascii="Arial" w:hAnsi="Arial" w:cs="Arial"/>
-                <w:color w:val="000000" w:themeColor="text1"/>
-                <w:sz w:val="24"/>
-                <w:szCs w:val="24"/>
-                <w:shd w:val="clear" w:color="auto" w:fill="FFFFFF"/>
-              </w:rPr>
-              <w:t>oi.product</w:t>
-            </w:r>
-            <w:proofErr w:type="gramEnd"/>
-            <w:r>
-              <w:rPr>
-                <w:rFonts w:ascii="Arial" w:hAnsi="Arial" w:cs="Arial"/>
-                <w:color w:val="000000" w:themeColor="text1"/>
-                <w:sz w:val="24"/>
-                <w:szCs w:val="24"/>
-                <w:shd w:val="clear" w:color="auto" w:fill="FFFFFF"/>
-              </w:rPr>
-              <w:t>_id</w:t>
+            <w:r>
+              <w:rPr>
+                <w:rFonts w:ascii="Arial" w:hAnsi="Arial" w:cs="Arial"/>
+                <w:color w:val="000000" w:themeColor="text1"/>
+                <w:sz w:val="24"/>
+                <w:szCs w:val="24"/>
+                <w:shd w:val="clear" w:color="auto" w:fill="FFFFFF"/>
+              </w:rPr>
+              <w:t>oi.product_id</w:t>
             </w:r>
             <w:proofErr w:type="spellEnd"/>
             <w:r>
@@ -14151,27 +13409,15 @@
               <w:t xml:space="preserve"> = </w:t>
             </w:r>
             <w:proofErr w:type="spellStart"/>
-            <w:proofErr w:type="gramStart"/>
-            <w:r>
-              <w:rPr>
-                <w:rFonts w:ascii="Arial" w:hAnsi="Arial" w:cs="Arial"/>
-                <w:color w:val="000000" w:themeColor="text1"/>
-                <w:sz w:val="24"/>
-                <w:szCs w:val="24"/>
-                <w:shd w:val="clear" w:color="auto" w:fill="FFFFFF"/>
-              </w:rPr>
-              <w:t>p.product</w:t>
-            </w:r>
-            <w:proofErr w:type="gramEnd"/>
-            <w:r>
-              <w:rPr>
-                <w:rFonts w:ascii="Arial" w:hAnsi="Arial" w:cs="Arial"/>
-                <w:color w:val="000000" w:themeColor="text1"/>
-                <w:sz w:val="24"/>
-                <w:szCs w:val="24"/>
-                <w:shd w:val="clear" w:color="auto" w:fill="FFFFFF"/>
-              </w:rPr>
-              <w:t>_id</w:t>
+            <w:r>
+              <w:rPr>
+                <w:rFonts w:ascii="Arial" w:hAnsi="Arial" w:cs="Arial"/>
+                <w:color w:val="000000" w:themeColor="text1"/>
+                <w:sz w:val="24"/>
+                <w:szCs w:val="24"/>
+                <w:shd w:val="clear" w:color="auto" w:fill="FFFFFF"/>
+              </w:rPr>
+              <w:t>p.product_id</w:t>
             </w:r>
             <w:proofErr w:type="spellEnd"/>
             <w:r>
@@ -14259,7 +13505,6 @@
               <w:t xml:space="preserve">    </w:t>
             </w:r>
             <w:proofErr w:type="spellStart"/>
-            <w:proofErr w:type="gramStart"/>
             <w:r>
               <w:rPr>
                 <w:rFonts w:ascii="Arial" w:hAnsi="Arial" w:cs="Arial"/>
@@ -14271,7 +13516,6 @@
               <w:t>u.username</w:t>
             </w:r>
             <w:proofErr w:type="spellEnd"/>
-            <w:proofErr w:type="gramEnd"/>
             <w:r>
               <w:rPr>
                 <w:rFonts w:ascii="Arial" w:hAnsi="Arial" w:cs="Arial"/>
@@ -14304,27 +13548,15 @@
               <w:t xml:space="preserve">    </w:t>
             </w:r>
             <w:proofErr w:type="spellStart"/>
-            <w:proofErr w:type="gramStart"/>
-            <w:r>
-              <w:rPr>
-                <w:rFonts w:ascii="Arial" w:hAnsi="Arial" w:cs="Arial"/>
-                <w:color w:val="000000" w:themeColor="text1"/>
-                <w:sz w:val="24"/>
-                <w:szCs w:val="24"/>
-                <w:shd w:val="clear" w:color="auto" w:fill="FFFFFF"/>
-              </w:rPr>
-              <w:t>o.order</w:t>
-            </w:r>
-            <w:proofErr w:type="gramEnd"/>
-            <w:r>
-              <w:rPr>
-                <w:rFonts w:ascii="Arial" w:hAnsi="Arial" w:cs="Arial"/>
-                <w:color w:val="000000" w:themeColor="text1"/>
-                <w:sz w:val="24"/>
-                <w:szCs w:val="24"/>
-                <w:shd w:val="clear" w:color="auto" w:fill="FFFFFF"/>
-              </w:rPr>
-              <w:t>_id</w:t>
+            <w:r>
+              <w:rPr>
+                <w:rFonts w:ascii="Arial" w:hAnsi="Arial" w:cs="Arial"/>
+                <w:color w:val="000000" w:themeColor="text1"/>
+                <w:sz w:val="24"/>
+                <w:szCs w:val="24"/>
+                <w:shd w:val="clear" w:color="auto" w:fill="FFFFFF"/>
+              </w:rPr>
+              <w:t>o.order_id</w:t>
             </w:r>
             <w:proofErr w:type="spellEnd"/>
             <w:r>
@@ -14359,7 +13591,6 @@
               <w:t xml:space="preserve">    </w:t>
             </w:r>
             <w:proofErr w:type="spellStart"/>
-            <w:proofErr w:type="gramStart"/>
             <w:r>
               <w:rPr>
                 <w:rFonts w:ascii="Arial" w:hAnsi="Arial" w:cs="Arial"/>
@@ -14371,7 +13602,6 @@
               <w:t>o.status</w:t>
             </w:r>
             <w:proofErr w:type="spellEnd"/>
-            <w:proofErr w:type="gramEnd"/>
           </w:p>
           <w:p>
             <w:pPr>
@@ -14470,7 +13700,6 @@
               <w:t xml:space="preserve">ORDER BY </w:t>
             </w:r>
             <w:proofErr w:type="spellStart"/>
-            <w:proofErr w:type="gramStart"/>
             <w:r>
               <w:rPr>
                 <w:rFonts w:ascii="Arial" w:hAnsi="Arial" w:cs="Arial"/>
@@ -14482,7 +13711,6 @@
               <w:t>u.username</w:t>
             </w:r>
             <w:proofErr w:type="spellEnd"/>
-            <w:proofErr w:type="gramEnd"/>
             <w:r>
               <w:rPr>
                 <w:rFonts w:ascii="Arial" w:hAnsi="Arial" w:cs="Arial"/>
@@ -14786,27 +14014,15 @@
               <w:t xml:space="preserve">RIGHT JOIN products p ON </w:t>
             </w:r>
             <w:proofErr w:type="spellStart"/>
-            <w:proofErr w:type="gramStart"/>
-            <w:r>
-              <w:rPr>
-                <w:rFonts w:ascii="Arial" w:hAnsi="Arial" w:cs="Arial"/>
-                <w:color w:val="000000" w:themeColor="text1"/>
-                <w:sz w:val="24"/>
-                <w:szCs w:val="24"/>
-                <w:shd w:val="clear" w:color="auto" w:fill="FFFFFF"/>
-              </w:rPr>
-              <w:t>i.product</w:t>
-            </w:r>
-            <w:proofErr w:type="gramEnd"/>
-            <w:r>
-              <w:rPr>
-                <w:rFonts w:ascii="Arial" w:hAnsi="Arial" w:cs="Arial"/>
-                <w:color w:val="000000" w:themeColor="text1"/>
-                <w:sz w:val="24"/>
-                <w:szCs w:val="24"/>
-                <w:shd w:val="clear" w:color="auto" w:fill="FFFFFF"/>
-              </w:rPr>
-              <w:t>_id</w:t>
+            <w:r>
+              <w:rPr>
+                <w:rFonts w:ascii="Arial" w:hAnsi="Arial" w:cs="Arial"/>
+                <w:color w:val="000000" w:themeColor="text1"/>
+                <w:sz w:val="24"/>
+                <w:szCs w:val="24"/>
+                <w:shd w:val="clear" w:color="auto" w:fill="FFFFFF"/>
+              </w:rPr>
+              <w:t>i.product_id</w:t>
             </w:r>
             <w:proofErr w:type="spellEnd"/>
             <w:r>
@@ -14820,27 +14036,15 @@
               <w:t xml:space="preserve"> = </w:t>
             </w:r>
             <w:proofErr w:type="spellStart"/>
-            <w:proofErr w:type="gramStart"/>
-            <w:r>
-              <w:rPr>
-                <w:rFonts w:ascii="Arial" w:hAnsi="Arial" w:cs="Arial"/>
-                <w:color w:val="000000" w:themeColor="text1"/>
-                <w:sz w:val="24"/>
-                <w:szCs w:val="24"/>
-                <w:shd w:val="clear" w:color="auto" w:fill="FFFFFF"/>
-              </w:rPr>
-              <w:t>p.product</w:t>
-            </w:r>
-            <w:proofErr w:type="gramEnd"/>
-            <w:r>
-              <w:rPr>
-                <w:rFonts w:ascii="Arial" w:hAnsi="Arial" w:cs="Arial"/>
-                <w:color w:val="000000" w:themeColor="text1"/>
-                <w:sz w:val="24"/>
-                <w:szCs w:val="24"/>
-                <w:shd w:val="clear" w:color="auto" w:fill="FFFFFF"/>
-              </w:rPr>
-              <w:t>_id</w:t>
+            <w:r>
+              <w:rPr>
+                <w:rFonts w:ascii="Arial" w:hAnsi="Arial" w:cs="Arial"/>
+                <w:color w:val="000000" w:themeColor="text1"/>
+                <w:sz w:val="24"/>
+                <w:szCs w:val="24"/>
+                <w:shd w:val="clear" w:color="auto" w:fill="FFFFFF"/>
+              </w:rPr>
+              <w:t>p.product_id</w:t>
             </w:r>
             <w:proofErr w:type="spellEnd"/>
           </w:p>
@@ -15042,27 +14246,15 @@
               <w:t>"</w:t>
             </w:r>
             <w:proofErr w:type="spellStart"/>
-            <w:proofErr w:type="gramStart"/>
-            <w:r>
-              <w:rPr>
-                <w:rFonts w:ascii="Arial" w:hAnsi="Arial" w:cs="Arial"/>
-                <w:color w:val="000000" w:themeColor="text1"/>
-                <w:sz w:val="24"/>
-                <w:szCs w:val="24"/>
-                <w:shd w:val="clear" w:color="auto" w:fill="FFFFFF"/>
-              </w:rPr>
-              <w:t>query</w:t>
-            </w:r>
-            <w:proofErr w:type="gramEnd"/>
-            <w:r>
-              <w:rPr>
-                <w:rFonts w:ascii="Arial" w:hAnsi="Arial" w:cs="Arial"/>
-                <w:color w:val="000000" w:themeColor="text1"/>
-                <w:sz w:val="24"/>
-                <w:szCs w:val="24"/>
-                <w:shd w:val="clear" w:color="auto" w:fill="FFFFFF"/>
-              </w:rPr>
-              <w:t>_params</w:t>
+            <w:r>
+              <w:rPr>
+                <w:rFonts w:ascii="Arial" w:hAnsi="Arial" w:cs="Arial"/>
+                <w:color w:val="000000" w:themeColor="text1"/>
+                <w:sz w:val="24"/>
+                <w:szCs w:val="24"/>
+                <w:shd w:val="clear" w:color="auto" w:fill="FFFFFF"/>
+              </w:rPr>
+              <w:t>query_params</w:t>
             </w:r>
             <w:proofErr w:type="spellEnd"/>
             <w:r>
@@ -15862,27 +15054,15 @@
               <w:t>"</w:t>
             </w:r>
             <w:proofErr w:type="spellStart"/>
-            <w:proofErr w:type="gramStart"/>
-            <w:r>
-              <w:rPr>
-                <w:rFonts w:ascii="Arial" w:hAnsi="Arial" w:cs="Arial"/>
-                <w:color w:val="000000" w:themeColor="text1"/>
-                <w:sz w:val="24"/>
-                <w:szCs w:val="24"/>
-                <w:shd w:val="clear" w:color="auto" w:fill="FFFFFF"/>
-              </w:rPr>
-              <w:t>product</w:t>
-            </w:r>
-            <w:proofErr w:type="gramEnd"/>
-            <w:r>
-              <w:rPr>
-                <w:rFonts w:ascii="Arial" w:hAnsi="Arial" w:cs="Arial"/>
-                <w:color w:val="000000" w:themeColor="text1"/>
-                <w:sz w:val="24"/>
-                <w:szCs w:val="24"/>
-                <w:shd w:val="clear" w:color="auto" w:fill="FFFFFF"/>
-              </w:rPr>
-              <w:t>_id</w:t>
+            <w:r>
+              <w:rPr>
+                <w:rFonts w:ascii="Arial" w:hAnsi="Arial" w:cs="Arial"/>
+                <w:color w:val="000000" w:themeColor="text1"/>
+                <w:sz w:val="24"/>
+                <w:szCs w:val="24"/>
+                <w:shd w:val="clear" w:color="auto" w:fill="FFFFFF"/>
+              </w:rPr>
+              <w:t>product_id</w:t>
             </w:r>
             <w:proofErr w:type="spellEnd"/>
             <w:r>
@@ -16285,27 +15465,15 @@
               <w:t>"</w:t>
             </w:r>
             <w:proofErr w:type="spellStart"/>
-            <w:proofErr w:type="gramStart"/>
-            <w:r>
-              <w:rPr>
-                <w:rFonts w:ascii="Arial" w:hAnsi="Arial" w:cs="Arial"/>
-                <w:color w:val="000000" w:themeColor="text1"/>
-                <w:sz w:val="24"/>
-                <w:szCs w:val="24"/>
-                <w:shd w:val="clear" w:color="auto" w:fill="FFFFFF"/>
-              </w:rPr>
-              <w:t>checkout</w:t>
-            </w:r>
-            <w:proofErr w:type="gramEnd"/>
-            <w:r>
-              <w:rPr>
-                <w:rFonts w:ascii="Arial" w:hAnsi="Arial" w:cs="Arial"/>
-                <w:color w:val="000000" w:themeColor="text1"/>
-                <w:sz w:val="24"/>
-                <w:szCs w:val="24"/>
-                <w:shd w:val="clear" w:color="auto" w:fill="FFFFFF"/>
-              </w:rPr>
-              <w:t>_orders</w:t>
+            <w:r>
+              <w:rPr>
+                <w:rFonts w:ascii="Arial" w:hAnsi="Arial" w:cs="Arial"/>
+                <w:color w:val="000000" w:themeColor="text1"/>
+                <w:sz w:val="24"/>
+                <w:szCs w:val="24"/>
+                <w:shd w:val="clear" w:color="auto" w:fill="FFFFFF"/>
+              </w:rPr>
+              <w:t>checkout_orders</w:t>
             </w:r>
             <w:proofErr w:type="spellEnd"/>
             <w:r>
@@ -17327,27 +16495,15 @@
               <w:t>"</w:t>
             </w:r>
             <w:proofErr w:type="spellStart"/>
-            <w:proofErr w:type="gramStart"/>
-            <w:r>
-              <w:rPr>
-                <w:rFonts w:ascii="Arial" w:hAnsi="Arial" w:cs="Arial"/>
-                <w:color w:val="000000" w:themeColor="text1"/>
-                <w:sz w:val="24"/>
-                <w:szCs w:val="24"/>
-                <w:shd w:val="clear" w:color="auto" w:fill="FFFFFF"/>
-              </w:rPr>
-              <w:t>query</w:t>
-            </w:r>
-            <w:proofErr w:type="gramEnd"/>
-            <w:r>
-              <w:rPr>
-                <w:rFonts w:ascii="Arial" w:hAnsi="Arial" w:cs="Arial"/>
-                <w:color w:val="000000" w:themeColor="text1"/>
-                <w:sz w:val="24"/>
-                <w:szCs w:val="24"/>
-                <w:shd w:val="clear" w:color="auto" w:fill="FFFFFF"/>
-              </w:rPr>
-              <w:t>_params</w:t>
+            <w:r>
+              <w:rPr>
+                <w:rFonts w:ascii="Arial" w:hAnsi="Arial" w:cs="Arial"/>
+                <w:color w:val="000000" w:themeColor="text1"/>
+                <w:sz w:val="24"/>
+                <w:szCs w:val="24"/>
+                <w:shd w:val="clear" w:color="auto" w:fill="FFFFFF"/>
+              </w:rPr>
+              <w:t>query_params</w:t>
             </w:r>
             <w:proofErr w:type="spellEnd"/>
             <w:r>
@@ -22166,7 +21322,6 @@
                 <w:lang w:bidi="ar-SA"/>
               </w:rPr>
             </w:pPr>
-            <w:proofErr w:type="gramStart"/>
             <w:r>
               <w:rPr>
                 <w:rFonts w:ascii="Calibri" w:eastAsia="Times New Roman" w:hAnsi="Calibri" w:cs="Calibri"/>
@@ -22177,7 +21332,6 @@
               </w:rPr>
               <w:t>?name</w:t>
             </w:r>
-            <w:proofErr w:type="gramEnd"/>
           </w:p>
           <w:p>
             <w:pPr>
@@ -22191,7 +21345,6 @@
                 <w:lang w:bidi="ar-SA"/>
               </w:rPr>
             </w:pPr>
-            <w:proofErr w:type="gramStart"/>
             <w:r>
               <w:rPr>
                 <w:rFonts w:ascii="Calibri" w:eastAsia="Times New Roman" w:hAnsi="Calibri" w:cs="Calibri"/>
@@ -22202,7 +21355,6 @@
               </w:rPr>
               <w:t>?description</w:t>
             </w:r>
-            <w:proofErr w:type="gramEnd"/>
           </w:p>
           <w:p>
             <w:pPr>
@@ -22216,7 +21368,6 @@
                 <w:lang w:bidi="ar-SA"/>
               </w:rPr>
             </w:pPr>
-            <w:proofErr w:type="gramStart"/>
             <w:r>
               <w:rPr>
                 <w:rFonts w:ascii="Calibri" w:eastAsia="Times New Roman" w:hAnsi="Calibri" w:cs="Calibri"/>
@@ -22227,7 +21378,6 @@
               </w:rPr>
               <w:t>?category</w:t>
             </w:r>
-            <w:proofErr w:type="gramEnd"/>
           </w:p>
           <w:p>
             <w:pPr>
@@ -22241,7 +21391,6 @@
                 <w:lang w:bidi="ar-SA"/>
               </w:rPr>
             </w:pPr>
-            <w:proofErr w:type="gramStart"/>
             <w:r>
               <w:rPr>
                 <w:rFonts w:ascii="Calibri" w:eastAsia="Times New Roman" w:hAnsi="Calibri" w:cs="Calibri"/>
@@ -22252,7 +21401,6 @@
               </w:rPr>
               <w:t>?price</w:t>
             </w:r>
-            <w:proofErr w:type="gramEnd"/>
           </w:p>
           <w:p>
             <w:pPr>
@@ -22266,7 +21414,6 @@
                 <w:lang w:bidi="ar-SA"/>
               </w:rPr>
             </w:pPr>
-            <w:proofErr w:type="gramStart"/>
             <w:r>
               <w:rPr>
                 <w:rFonts w:ascii="Calibri" w:eastAsia="Times New Roman" w:hAnsi="Calibri" w:cs="Calibri"/>
@@ -22277,7 +21424,6 @@
               </w:rPr>
               <w:t>?quantity</w:t>
             </w:r>
-            <w:proofErr w:type="gramEnd"/>
           </w:p>
           <w:p>
             <w:pPr>
@@ -22291,7 +21437,6 @@
                 <w:lang w:bidi="ar-SA"/>
               </w:rPr>
             </w:pPr>
-            <w:proofErr w:type="gramStart"/>
             <w:r>
               <w:rPr>
                 <w:rFonts w:ascii="Calibri" w:eastAsia="Times New Roman" w:hAnsi="Calibri" w:cs="Calibri"/>
@@ -22311,18 +21456,7 @@
                 <w:szCs w:val="20"/>
                 <w:lang w:bidi="ar-SA"/>
               </w:rPr>
-              <w:t>image</w:t>
-            </w:r>
-            <w:proofErr w:type="gramEnd"/>
-            <w:r>
-              <w:rPr>
-                <w:rFonts w:ascii="Calibri" w:eastAsia="Times New Roman" w:hAnsi="Calibri" w:cs="Calibri"/>
-                <w:color w:val="000000"/>
-                <w:sz w:val="20"/>
-                <w:szCs w:val="20"/>
-                <w:lang w:bidi="ar-SA"/>
-              </w:rPr>
-              <w:t>_url</w:t>
+              <w:t>image_url</w:t>
             </w:r>
             <w:proofErr w:type="spellEnd"/>
           </w:p>
@@ -28665,37 +27799,7 @@
                 <w:szCs w:val="20"/>
                 <w:lang w:bidi="ar-SA"/>
               </w:rPr>
-              <w:t>U</w:t>
-            </w:r>
-            <w:r>
-              <w:rPr>
-                <w:rFonts w:ascii="Calibri" w:eastAsia="Times New Roman" w:hAnsi="Calibri" w:cs="Calibri"/>
-                <w:color w:val="000000"/>
-                <w:sz w:val="20"/>
-                <w:szCs w:val="20"/>
-                <w:lang w:bidi="ar-SA"/>
-              </w:rPr>
-              <w:t>sername</w:t>
-            </w:r>
-            <w:r>
-              <w:rPr>
-                <w:rFonts w:ascii="Calibri" w:eastAsia="Times New Roman" w:hAnsi="Calibri" w:cs="Calibri"/>
-                <w:color w:val="000000"/>
-                <w:sz w:val="20"/>
-                <w:szCs w:val="20"/>
-                <w:lang w:bidi="ar-SA"/>
-              </w:rPr>
-              <w:t xml:space="preserve">, </w:t>
-            </w:r>
-            <w:r>
-              <w:rPr>
-                <w:rFonts w:ascii="Calibri" w:eastAsia="Times New Roman" w:hAnsi="Calibri" w:cs="Calibri"/>
-                <w:color w:val="000000"/>
-                <w:sz w:val="20"/>
-                <w:szCs w:val="20"/>
-                <w:lang w:bidi="ar-SA"/>
-              </w:rPr>
-              <w:t>email</w:t>
+              <w:t>Username, email</w:t>
             </w:r>
             <w:r>
               <w:rPr>
@@ -28706,15 +27810,6 @@
                 <w:lang w:bidi="ar-SA"/>
               </w:rPr>
               <w:br/>
-            </w:r>
-            <w:r>
-              <w:rPr>
-                <w:rFonts w:ascii="Calibri" w:eastAsia="Times New Roman" w:hAnsi="Calibri" w:cs="Calibri"/>
-                <w:color w:val="000000"/>
-                <w:sz w:val="20"/>
-                <w:szCs w:val="20"/>
-                <w:lang w:bidi="ar-SA"/>
-              </w:rPr>
               <w:t>password, role</w:t>
             </w:r>
           </w:p>
@@ -30401,17 +29496,7 @@
                 <w:szCs w:val="20"/>
                 <w:lang w:bidi="ar-SA"/>
               </w:rPr>
-              <w:t>start_dat</w:t>
-            </w:r>
-            <w:r>
-              <w:rPr>
-                <w:rFonts w:ascii="Calibri" w:eastAsia="Times New Roman" w:hAnsi="Calibri" w:cs="Calibri"/>
-                <w:color w:val="000000"/>
-                <w:sz w:val="20"/>
-                <w:szCs w:val="20"/>
-                <w:lang w:bidi="ar-SA"/>
-              </w:rPr>
-              <w:t>e</w:t>
+              <w:t>start_date</w:t>
             </w:r>
             <w:proofErr w:type="spellEnd"/>
           </w:p>
@@ -31068,27 +30153,7 @@
                 <w:szCs w:val="20"/>
                 <w:lang w:bidi="ar-SA"/>
               </w:rPr>
-              <w:t>S</w:t>
-            </w:r>
-            <w:r>
-              <w:rPr>
-                <w:rFonts w:ascii="Calibri" w:eastAsia="Times New Roman" w:hAnsi="Calibri" w:cs="Calibri"/>
-                <w:color w:val="000000"/>
-                <w:sz w:val="20"/>
-                <w:szCs w:val="20"/>
-                <w:lang w:bidi="ar-SA"/>
-              </w:rPr>
-              <w:t>earc</w:t>
-            </w:r>
-            <w:r>
-              <w:rPr>
-                <w:rFonts w:ascii="Calibri" w:eastAsia="Times New Roman" w:hAnsi="Calibri" w:cs="Calibri"/>
-                <w:color w:val="000000"/>
-                <w:sz w:val="20"/>
-                <w:szCs w:val="20"/>
-                <w:lang w:bidi="ar-SA"/>
-              </w:rPr>
-              <w:t>h</w:t>
+              <w:t>Search</w:t>
             </w:r>
           </w:p>
           <w:p>
@@ -31111,17 +30176,7 @@
                 <w:szCs w:val="20"/>
                 <w:lang w:bidi="ar-SA"/>
               </w:rPr>
-              <w:t>C</w:t>
-            </w:r>
-            <w:r>
-              <w:rPr>
-                <w:rFonts w:ascii="Calibri" w:eastAsia="Times New Roman" w:hAnsi="Calibri" w:cs="Calibri"/>
-                <w:color w:val="000000"/>
-                <w:sz w:val="20"/>
-                <w:szCs w:val="20"/>
-                <w:lang w:bidi="ar-SA"/>
-              </w:rPr>
-              <w:t>ategory</w:t>
+              <w:t>Category</w:t>
             </w:r>
           </w:p>
           <w:p>
@@ -31144,17 +30199,7 @@
                 <w:szCs w:val="20"/>
                 <w:lang w:bidi="ar-SA"/>
               </w:rPr>
-              <w:t>P</w:t>
-            </w:r>
-            <w:r>
-              <w:rPr>
-                <w:rFonts w:ascii="Calibri" w:eastAsia="Times New Roman" w:hAnsi="Calibri" w:cs="Calibri"/>
-                <w:color w:val="000000"/>
-                <w:sz w:val="20"/>
-                <w:szCs w:val="20"/>
-                <w:lang w:bidi="ar-SA"/>
-              </w:rPr>
-              <w:t>age</w:t>
+              <w:t>Page</w:t>
             </w:r>
           </w:p>
           <w:p>
@@ -31177,17 +30222,7 @@
                 <w:szCs w:val="20"/>
                 <w:lang w:bidi="ar-SA"/>
               </w:rPr>
-              <w:t>L</w:t>
-            </w:r>
-            <w:r>
-              <w:rPr>
-                <w:rFonts w:ascii="Calibri" w:eastAsia="Times New Roman" w:hAnsi="Calibri" w:cs="Calibri"/>
-                <w:color w:val="000000"/>
-                <w:sz w:val="20"/>
-                <w:szCs w:val="20"/>
-                <w:lang w:bidi="ar-SA"/>
-              </w:rPr>
-              <w:t>imit</w:t>
+              <w:t>Limit</w:t>
             </w:r>
           </w:p>
         </w:tc>
@@ -31755,17 +30790,7 @@
                 <w:szCs w:val="20"/>
                 <w:lang w:bidi="ar-SA"/>
               </w:rPr>
-              <w:t>N</w:t>
-            </w:r>
-            <w:r>
-              <w:rPr>
-                <w:rFonts w:ascii="Calibri" w:eastAsia="Times New Roman" w:hAnsi="Calibri" w:cs="Calibri"/>
-                <w:color w:val="000000"/>
-                <w:sz w:val="20"/>
-                <w:szCs w:val="20"/>
-                <w:lang w:bidi="ar-SA"/>
-              </w:rPr>
-              <w:t>ame</w:t>
+              <w:t>Name</w:t>
             </w:r>
             <w:r>
               <w:rPr>
@@ -31776,15 +30801,6 @@
                 <w:lang w:bidi="ar-SA"/>
               </w:rPr>
               <w:br/>
-            </w:r>
-            <w:r>
-              <w:rPr>
-                <w:rFonts w:ascii="Calibri" w:eastAsia="Times New Roman" w:hAnsi="Calibri" w:cs="Calibri"/>
-                <w:color w:val="000000"/>
-                <w:sz w:val="20"/>
-                <w:szCs w:val="20"/>
-                <w:lang w:bidi="ar-SA"/>
-              </w:rPr>
               <w:t>description</w:t>
             </w:r>
           </w:p>
@@ -31808,17 +30824,7 @@
                 <w:szCs w:val="20"/>
                 <w:lang w:bidi="ar-SA"/>
               </w:rPr>
-              <w:t>C</w:t>
-            </w:r>
-            <w:r>
-              <w:rPr>
-                <w:rFonts w:ascii="Calibri" w:eastAsia="Times New Roman" w:hAnsi="Calibri" w:cs="Calibri"/>
-                <w:color w:val="000000"/>
-                <w:sz w:val="20"/>
-                <w:szCs w:val="20"/>
-                <w:lang w:bidi="ar-SA"/>
-              </w:rPr>
-              <w:t>ategory</w:t>
+              <w:t>Category</w:t>
             </w:r>
             <w:r>
               <w:rPr>
@@ -31829,15 +30835,6 @@
                 <w:lang w:bidi="ar-SA"/>
               </w:rPr>
               <w:br/>
-            </w:r>
-            <w:r>
-              <w:rPr>
-                <w:rFonts w:ascii="Calibri" w:eastAsia="Times New Roman" w:hAnsi="Calibri" w:cs="Calibri"/>
-                <w:color w:val="000000"/>
-                <w:sz w:val="20"/>
-                <w:szCs w:val="20"/>
-                <w:lang w:bidi="ar-SA"/>
-              </w:rPr>
               <w:t>price</w:t>
             </w:r>
             <w:r>
@@ -31849,15 +30846,6 @@
                 <w:lang w:bidi="ar-SA"/>
               </w:rPr>
               <w:br/>
-            </w:r>
-            <w:r>
-              <w:rPr>
-                <w:rFonts w:ascii="Calibri" w:eastAsia="Times New Roman" w:hAnsi="Calibri" w:cs="Calibri"/>
-                <w:color w:val="000000"/>
-                <w:sz w:val="20"/>
-                <w:szCs w:val="20"/>
-                <w:lang w:bidi="ar-SA"/>
-              </w:rPr>
               <w:t>quantity</w:t>
             </w:r>
             <w:r>
@@ -32194,7 +31182,6 @@
                 <w:lang w:bidi="ar-SA"/>
               </w:rPr>
             </w:pPr>
-            <w:proofErr w:type="gramStart"/>
             <w:r>
               <w:rPr>
                 <w:rFonts w:ascii="Calibri" w:eastAsia="Times New Roman" w:hAnsi="Calibri" w:cs="Calibri"/>
@@ -32205,7 +31192,6 @@
               </w:rPr>
               <w:t>?name</w:t>
             </w:r>
-            <w:proofErr w:type="gramEnd"/>
           </w:p>
           <w:p>
             <w:pPr>
@@ -32219,7 +31205,6 @@
                 <w:lang w:bidi="ar-SA"/>
               </w:rPr>
             </w:pPr>
-            <w:proofErr w:type="gramStart"/>
             <w:r>
               <w:rPr>
                 <w:rFonts w:ascii="Calibri" w:eastAsia="Times New Roman" w:hAnsi="Calibri" w:cs="Calibri"/>
@@ -32230,7 +31215,6 @@
               </w:rPr>
               <w:t>?description</w:t>
             </w:r>
-            <w:proofErr w:type="gramEnd"/>
           </w:p>
           <w:p>
             <w:pPr>
@@ -32244,7 +31228,6 @@
                 <w:lang w:bidi="ar-SA"/>
               </w:rPr>
             </w:pPr>
-            <w:proofErr w:type="gramStart"/>
             <w:r>
               <w:rPr>
                 <w:rFonts w:ascii="Calibri" w:eastAsia="Times New Roman" w:hAnsi="Calibri" w:cs="Calibri"/>
@@ -32255,7 +31238,6 @@
               </w:rPr>
               <w:t>?category</w:t>
             </w:r>
-            <w:proofErr w:type="gramEnd"/>
           </w:p>
           <w:p>
             <w:pPr>
@@ -32269,7 +31251,6 @@
                 <w:lang w:bidi="ar-SA"/>
               </w:rPr>
             </w:pPr>
-            <w:proofErr w:type="gramStart"/>
             <w:r>
               <w:rPr>
                 <w:rFonts w:ascii="Calibri" w:eastAsia="Times New Roman" w:hAnsi="Calibri" w:cs="Calibri"/>
@@ -32280,7 +31261,6 @@
               </w:rPr>
               <w:t>?price</w:t>
             </w:r>
-            <w:proofErr w:type="gramEnd"/>
           </w:p>
           <w:p>
             <w:pPr>
@@ -32294,7 +31274,6 @@
                 <w:lang w:bidi="ar-SA"/>
               </w:rPr>
             </w:pPr>
-            <w:proofErr w:type="gramStart"/>
             <w:r>
               <w:rPr>
                 <w:rFonts w:ascii="Calibri" w:eastAsia="Times New Roman" w:hAnsi="Calibri" w:cs="Calibri"/>
@@ -32305,7 +31284,6 @@
               </w:rPr>
               <w:t>?quantity</w:t>
             </w:r>
-            <w:proofErr w:type="gramEnd"/>
           </w:p>
           <w:p>
             <w:pPr>
@@ -32319,7 +31297,6 @@
                 <w:lang w:bidi="ar-SA"/>
               </w:rPr>
             </w:pPr>
-            <w:proofErr w:type="gramStart"/>
             <w:r>
               <w:rPr>
                 <w:rFonts w:ascii="Calibri" w:eastAsia="Times New Roman" w:hAnsi="Calibri" w:cs="Calibri"/>
@@ -32339,18 +31316,7 @@
                 <w:szCs w:val="20"/>
                 <w:lang w:bidi="ar-SA"/>
               </w:rPr>
-              <w:t>image</w:t>
-            </w:r>
-            <w:proofErr w:type="gramEnd"/>
-            <w:r>
-              <w:rPr>
-                <w:rFonts w:ascii="Calibri" w:eastAsia="Times New Roman" w:hAnsi="Calibri" w:cs="Calibri"/>
-                <w:color w:val="000000"/>
-                <w:sz w:val="20"/>
-                <w:szCs w:val="20"/>
-                <w:lang w:bidi="ar-SA"/>
-              </w:rPr>
-              <w:t>_url</w:t>
+              <w:t>image_url</w:t>
             </w:r>
             <w:proofErr w:type="spellEnd"/>
           </w:p>
@@ -36328,6 +35294,16 @@
                 <w:lang w:bidi="ar-SA"/>
               </w:rPr>
               <w:t> </w:t>
+            </w:r>
+            <w:r>
+              <w:rPr>
+                <w:rFonts w:ascii="Calibri" w:eastAsia="Times New Roman" w:hAnsi="Calibri" w:cs="Calibri"/>
+                <w:color w:val="000000"/>
+                <w:sz w:val="20"/>
+                <w:szCs w:val="20"/>
+                <w:lang w:bidi="ar-SA"/>
+              </w:rPr>
+              <w:t>status</w:t>
             </w:r>
           </w:p>
         </w:tc>
@@ -40589,6 +39565,7 @@
   <w:style w:type="character" w:default="1" w:styleId="DefaultParagraphFont">
     <w:name w:val="Default Paragraph Font"/>
     <w:uiPriority w:val="1"/>
+    <w:semiHidden/>
     <w:unhideWhenUsed/>
   </w:style>
   <w:style w:type="table" w:default="1" w:styleId="TableNormal">

</xml_diff>